<commit_message>
Updated Equitable Resilience Handout
</commit_message>
<xml_diff>
--- a/erb_supporting_docs/Code_Resources/ERB/Static_Data/Supporting_DOC/Equitable_Resilience_Handout.docx
+++ b/erb_supporting_docs/Code_Resources/ERB/Static_Data/Supporting_DOC/Equitable_Resilience_Handout.docx
@@ -1,6 +1,6 @@
 
 <file path=word/document.xml><?xml version="1.0" encoding="utf-8"?>
-<w:document xmlns:wpc="http://schemas.microsoft.com/office/word/2010/wordprocessingCanvas" xmlns:cx="http://schemas.microsoft.com/office/drawing/2014/chartex" xmlns:cx1="http://schemas.microsoft.com/office/drawing/2015/9/8/chartex" xmlns:cx2="http://schemas.microsoft.com/office/drawing/2015/10/21/chartex" xmlns:cx3="http://schemas.microsoft.com/office/drawing/2016/5/9/chartex" xmlns:cx4="http://schemas.microsoft.com/office/drawing/2016/5/10/chartex" xmlns:cx5="http://schemas.microsoft.com/office/drawing/2016/5/11/chartex" xmlns:cx6="http://schemas.microsoft.com/office/drawing/2016/5/12/chartex" xmlns:cx7="http://schemas.microsoft.com/office/drawing/2016/5/13/chartex" xmlns:cx8="http://schemas.microsoft.com/office/drawing/2016/5/14/chartex" xmlns:mc="http://schemas.openxmlformats.org/markup-compatibility/2006" xmlns:aink="http://schemas.microsoft.com/office/drawing/2016/ink" xmlns:am3d="http://schemas.microsoft.com/office/drawing/2017/model3d" xmlns:o="urn:schemas-microsoft-com:office:office" xmlns:oel="http://schemas.microsoft.com/office/2019/extlst" xmlns:r="http://schemas.openxmlformats.org/officeDocument/2006/relationships" xmlns:m="http://schemas.openxmlformats.org/officeDocument/2006/math" xmlns:v="urn:schemas-microsoft-com:vml" xmlns:wp14="http://schemas.microsoft.com/office/word/2010/wordprocessingDrawing" xmlns:wp="http://schemas.openxmlformats.org/drawingml/2006/wordprocessingDrawing" xmlns:w10="urn:schemas-microsoft-com:office:word" xmlns:w="http://schemas.openxmlformats.org/wordprocessingml/2006/main" xmlns:w14="http://schemas.microsoft.com/office/word/2010/wordml" xmlns:w15="http://schemas.microsoft.com/office/word/2012/wordml" xmlns:w16cex="http://schemas.microsoft.com/office/word/2018/wordml/cex" xmlns:w16cid="http://schemas.microsoft.com/office/word/2016/wordml/cid" xmlns:w16="http://schemas.microsoft.com/office/word/2018/wordml" xmlns:w16sdtdh="http://schemas.microsoft.com/office/word/2020/wordml/sdtdatahash" xmlns:w16se="http://schemas.microsoft.com/office/word/2015/wordml/symex" xmlns:wpg="http://schemas.microsoft.com/office/word/2010/wordprocessingGroup" xmlns:wpi="http://schemas.microsoft.com/office/word/2010/wordprocessingInk" xmlns:wne="http://schemas.microsoft.com/office/word/2006/wordml" xmlns:wps="http://schemas.microsoft.com/office/word/2010/wordprocessingShape" xmlns:a="http://schemas.openxmlformats.org/drawingml/2006/main" xmlns:pic="http://schemas.openxmlformats.org/drawingml/2006/picture" xmlns:a14="http://schemas.microsoft.com/office/drawing/2010/main" mc:Ignorable="w14 w15 w16se w16cid w16 w16cex w16sdtdh wp14">
+<w:document xmlns:wpc="http://schemas.microsoft.com/office/word/2010/wordprocessingCanvas" xmlns:cx="http://schemas.microsoft.com/office/drawing/2014/chartex" xmlns:cx1="http://schemas.microsoft.com/office/drawing/2015/9/8/chartex" xmlns:cx2="http://schemas.microsoft.com/office/drawing/2015/10/21/chartex" xmlns:cx3="http://schemas.microsoft.com/office/drawing/2016/5/9/chartex" xmlns:cx4="http://schemas.microsoft.com/office/drawing/2016/5/10/chartex" xmlns:cx5="http://schemas.microsoft.com/office/drawing/2016/5/11/chartex" xmlns:cx6="http://schemas.microsoft.com/office/drawing/2016/5/12/chartex" xmlns:cx7="http://schemas.microsoft.com/office/drawing/2016/5/13/chartex" xmlns:cx8="http://schemas.microsoft.com/office/drawing/2016/5/14/chartex" xmlns:mc="http://schemas.openxmlformats.org/markup-compatibility/2006" xmlns:aink="http://schemas.microsoft.com/office/drawing/2016/ink" xmlns:am3d="http://schemas.microsoft.com/office/drawing/2017/model3d" xmlns:o="urn:schemas-microsoft-com:office:office" xmlns:oel="http://schemas.microsoft.com/office/2019/extlst" xmlns:r="http://schemas.openxmlformats.org/officeDocument/2006/relationships" xmlns:m="http://schemas.openxmlformats.org/officeDocument/2006/math" xmlns:v="urn:schemas-microsoft-com:vml" xmlns:wp14="http://schemas.microsoft.com/office/word/2010/wordprocessingDrawing" xmlns:wp="http://schemas.openxmlformats.org/drawingml/2006/wordprocessingDrawing" xmlns:w10="urn:schemas-microsoft-com:office:word" xmlns:w="http://schemas.openxmlformats.org/wordprocessingml/2006/main" xmlns:w14="http://schemas.microsoft.com/office/word/2010/wordml" xmlns:w15="http://schemas.microsoft.com/office/word/2012/wordml" xmlns:w16cex="http://schemas.microsoft.com/office/word/2018/wordml/cex" xmlns:w16cid="http://schemas.microsoft.com/office/word/2016/wordml/cid" xmlns:w16="http://schemas.microsoft.com/office/word/2018/wordml" xmlns:w16sdtdh="http://schemas.microsoft.com/office/word/2020/wordml/sdtdatahash" xmlns:w16se="http://schemas.microsoft.com/office/word/2015/wordml/symex" xmlns:wpg="http://schemas.microsoft.com/office/word/2010/wordprocessingGroup" xmlns:wpi="http://schemas.microsoft.com/office/word/2010/wordprocessingInk" xmlns:wne="http://schemas.microsoft.com/office/word/2006/wordml" xmlns:wps="http://schemas.microsoft.com/office/word/2010/wordprocessingShape" mc:Ignorable="w14 w15 w16se w16cid w16 w16cex w16sdtdh wp14">
   <w:body>
     <w:p>
       <w:pPr>
@@ -384,7 +384,7 @@
         <w:pStyle w:val="Heading2"/>
         <w:spacing w:before="0" w:line="240" w:lineRule="auto"/>
         <w:rPr>
-          <w:rFonts w:asciiTheme="minorHAnsi" w:hAnsiTheme="minorHAnsi" w:eastAsiaTheme="minorEastAsia" w:cstheme="minorBidi"/>
+          <w:rFonts w:asciiTheme="minorHAnsi" w:eastAsiaTheme="minorEastAsia" w:hAnsiTheme="minorHAnsi" w:cstheme="minorBidi"/>
           <w:b w:val="0"/>
           <w:bCs w:val="0"/>
           <w:sz w:val="24"/>
@@ -392,12 +392,12 @@
         </w:rPr>
       </w:pPr>
     </w:p>
-    <w:p w14:noSpellErr="1">
+    <w:p>
       <w:pPr>
         <w:pStyle w:val="Heading2"/>
         <w:spacing w:before="0" w:line="240" w:lineRule="auto"/>
         <w:rPr>
-          <w:rFonts w:ascii="Calibri" w:hAnsi="Calibri" w:eastAsia="" w:cs="" w:asciiTheme="minorAscii" w:hAnsiTheme="minorAscii" w:eastAsiaTheme="minorEastAsia" w:cstheme="minorBidi"/>
+          <w:rFonts w:asciiTheme="minorHAnsi" w:eastAsiaTheme="minorEastAsia" w:hAnsiTheme="minorHAnsi" w:cstheme="minorBidi"/>
           <w:b w:val="0"/>
           <w:bCs w:val="0"/>
           <w:sz w:val="24"/>
@@ -406,39 +406,13 @@
       </w:pPr>
       <w:r>
         <w:rPr>
-          <w:rFonts w:ascii="Calibri" w:hAnsi="Calibri" w:eastAsia="" w:cs="" w:asciiTheme="minorAscii" w:hAnsiTheme="minorAscii" w:eastAsiaTheme="minorEastAsia" w:cstheme="minorBidi"/>
+          <w:rFonts w:asciiTheme="minorHAnsi" w:eastAsiaTheme="minorEastAsia" w:hAnsiTheme="minorHAnsi" w:cstheme="minorBidi"/>
           <w:b w:val="0"/>
           <w:bCs w:val="0"/>
           <w:sz w:val="24"/>
           <w:szCs w:val="24"/>
         </w:rPr>
-        <w:t xml:space="preserve">Equitable resilience describes the capacity to withstand, respond, adapt, and transform in the face of climate change and disasters in ways that are culturally appropriate, participatory, and enhances the resilience of the community, not just individual resilience. </w:t>
-      </w:r>
-      <w:commentRangeStart w:id="2047921535"/>
-      <w:commentRangeStart w:id="620800102"/>
-      <w:r>
-        <w:rPr>
-          <w:rFonts w:ascii="Calibri" w:hAnsi="Calibri" w:eastAsia="" w:cs="" w:asciiTheme="minorAscii" w:hAnsiTheme="minorAscii" w:eastAsiaTheme="minorEastAsia" w:cstheme="minorBidi"/>
-          <w:b w:val="0"/>
-          <w:bCs w:val="0"/>
-          <w:sz w:val="24"/>
-          <w:szCs w:val="24"/>
-        </w:rPr>
-        <w:t>Equitable resilience acknowledges deeply rooted social forces that affect how community members are made vulnerable to disaster and climate risk, may experience cascading consequences of incidents, and bear disproportionate benefits burdens of actions to increase resilience.</w:t>
-      </w:r>
-      <w:commentRangeEnd w:id="2047921535"/>
-      <w:r>
-        <w:rPr>
-          <w:rStyle w:val="CommentReference"/>
-        </w:rPr>
-        <w:commentReference w:id="2047921535"/>
-      </w:r>
-      <w:commentRangeEnd w:id="620800102"/>
-      <w:r>
-        <w:rPr>
-          <w:rStyle w:val="CommentReference"/>
-        </w:rPr>
-        <w:commentReference w:id="620800102"/>
+        <w:t>Equitable resilience describes the capacity to withstand, respond, adapt, and transform in the face of climate change and disasters in ways that are culturally appropriate, participatory, and enhances the resilience of the community, not just individual resilience. Equitable resilience acknowledges deeply rooted social forces that affect how community members are made vulnerable to disaster and climate risk, may experience cascading consequences of incidents, and bear disproportionate benefits burdens of actions to increase resilience.</w:t>
       </w:r>
     </w:p>
     <w:p>
@@ -496,7 +470,7 @@
       </w:r>
       <w:r>
         <w:rPr>
-          <w:rFonts w:ascii="Calibri" w:hAnsi="Calibri" w:eastAsia="Calibri" w:cs="Calibri"/>
+          <w:rFonts w:ascii="Calibri" w:eastAsia="Calibri" w:hAnsi="Calibri" w:cs="Calibri"/>
           <w:i/>
           <w:iCs/>
           <w:sz w:val="28"/>
@@ -506,7 +480,7 @@
       </w:r>
       <w:r>
         <w:rPr>
-          <w:rFonts w:ascii="Calibri" w:hAnsi="Calibri" w:eastAsia="Calibri" w:cs="Calibri"/>
+          <w:rFonts w:ascii="Calibri" w:eastAsia="Calibri" w:hAnsi="Calibri" w:cs="Calibri"/>
           <w:i/>
           <w:iCs/>
           <w:sz w:val="28"/>
@@ -516,7 +490,7 @@
       </w:r>
       <w:r>
         <w:rPr>
-          <w:rFonts w:ascii="Calibri" w:hAnsi="Calibri" w:eastAsia="Calibri" w:cs="Calibri"/>
+          <w:rFonts w:ascii="Calibri" w:eastAsia="Calibri" w:hAnsi="Calibri" w:cs="Calibri"/>
           <w:i/>
           <w:iCs/>
           <w:sz w:val="28"/>
@@ -526,7 +500,7 @@
       </w:r>
       <w:r>
         <w:rPr>
-          <w:rFonts w:ascii="Calibri" w:hAnsi="Calibri" w:eastAsia="Calibri" w:cs="Calibri"/>
+          <w:rFonts w:ascii="Calibri" w:eastAsia="Calibri" w:hAnsi="Calibri" w:cs="Calibri"/>
           <w:i/>
           <w:iCs/>
           <w:sz w:val="28"/>
@@ -536,7 +510,7 @@
       </w:r>
       <w:r>
         <w:rPr>
-          <w:rFonts w:ascii="Calibri" w:hAnsi="Calibri" w:eastAsia="Calibri" w:cs="Calibri"/>
+          <w:rFonts w:ascii="Calibri" w:eastAsia="Calibri" w:hAnsi="Calibri" w:cs="Calibri"/>
           <w:sz w:val="28"/>
           <w:szCs w:val="36"/>
         </w:rPr>
@@ -552,32 +526,34 @@
         </w:rPr>
       </w:pPr>
     </w:p>
-    <w:p w14:noSpellErr="1">
+    <w:p>
       <w:pPr>
         <w:spacing w:after="0" w:line="240" w:lineRule="auto"/>
         <w:jc w:val="center"/>
       </w:pPr>
-      <w:commentRangeStart w:id="613966763"/>
-      <w:commentRangeStart w:id="919987387"/>
-      <w:r>
+      <w:r>
+        <w:rPr>
+          <w:noProof/>
+        </w:rPr>
+        <w:lastRenderedPageBreak/>
         <w:drawing>
-          <wp:inline wp14:editId="17C73CBB" wp14:anchorId="0E01E382">
+          <wp:inline distT="0" distB="0" distL="0" distR="0" wp14:anchorId="0E01E382" wp14:editId="1B199ECC">
             <wp:extent cx="5943600" cy="3706495"/>
             <wp:effectExtent l="0" t="0" r="0" b="8255"/>
-            <wp:docPr id="4" name="Picture 4" descr="Table defining the terms hazard, social vulnerability, equity, and systems" title=""/>
+            <wp:docPr id="4" name="Picture 4" descr="Table defining the terms hazard, social vulnerability, equity, and systems"/>
             <wp:cNvGraphicFramePr>
-              <a:graphicFrameLocks noChangeAspect="1"/>
+              <a:graphicFrameLocks xmlns:a="http://schemas.openxmlformats.org/drawingml/2006/main" noChangeAspect="1"/>
             </wp:cNvGraphicFramePr>
-            <a:graphic>
+            <a:graphic xmlns:a="http://schemas.openxmlformats.org/drawingml/2006/main">
               <a:graphicData uri="http://schemas.openxmlformats.org/drawingml/2006/picture">
-                <pic:pic>
+                <pic:pic xmlns:pic="http://schemas.openxmlformats.org/drawingml/2006/picture">
                   <pic:nvPicPr>
-                    <pic:cNvPr id="0" name="Picture 4"/>
+                    <pic:cNvPr id="4" name="Picture 4" descr="Table defining the terms hazard, social vulnerability, equity, and systems"/>
                     <pic:cNvPicPr/>
                   </pic:nvPicPr>
                   <pic:blipFill>
-                    <a:blip r:embed="Rab383f1088d34c24">
-                      <a:extLst xmlns:a="http://schemas.openxmlformats.org/drawingml/2006/main">
+                    <a:blip r:embed="rId12" cstate="print">
+                      <a:extLst>
                         <a:ext uri="{28A0092B-C50C-407E-A947-70E740481C1C}">
                           <a14:useLocalDpi xmlns:a14="http://schemas.microsoft.com/office/drawing/2010/main" val="0"/>
                         </a:ext>
@@ -588,7 +564,7 @@
                     </a:stretch>
                   </pic:blipFill>
                   <pic:spPr>
-                    <a:xfrm rot="0" flipH="0" flipV="0">
+                    <a:xfrm>
                       <a:off x="0" y="0"/>
                       <a:ext cx="5943600" cy="3706495"/>
                     </a:xfrm>
@@ -602,20 +578,6 @@
           </wp:inline>
         </w:drawing>
       </w:r>
-      <w:commentRangeEnd w:id="613966763"/>
-      <w:r>
-        <w:rPr>
-          <w:rStyle w:val="CommentReference"/>
-        </w:rPr>
-        <w:commentReference w:id="613966763"/>
-      </w:r>
-      <w:commentRangeEnd w:id="919987387"/>
-      <w:r>
-        <w:rPr>
-          <w:rStyle w:val="CommentReference"/>
-        </w:rPr>
-        <w:commentReference w:id="919987387"/>
-      </w:r>
     </w:p>
     <w:p>
       <w:pPr>
@@ -627,7 +589,7 @@
       </w:pPr>
       <w:r>
         <w:rPr>
-          <w:rFonts w:ascii="Calibri" w:hAnsi="Calibri" w:eastAsia="Calibri" w:cs="Calibri"/>
+          <w:rFonts w:ascii="Calibri" w:eastAsia="Calibri" w:hAnsi="Calibri" w:cs="Calibri"/>
           <w:color w:val="auto"/>
           <w:szCs w:val="28"/>
         </w:rPr>
@@ -635,7 +597,7 @@
       </w:r>
       <w:r>
         <w:rPr>
-          <w:rFonts w:ascii="Calibri" w:hAnsi="Calibri" w:eastAsia="Calibri" w:cs="Calibri"/>
+          <w:rFonts w:ascii="Calibri" w:eastAsia="Calibri" w:hAnsi="Calibri" w:cs="Calibri"/>
           <w:color w:val="auto"/>
           <w:szCs w:val="28"/>
         </w:rPr>
@@ -644,7 +606,7 @@
       <w:proofErr w:type="gramStart"/>
       <w:r>
         <w:rPr>
-          <w:rFonts w:ascii="Calibri" w:hAnsi="Calibri" w:eastAsia="Calibri" w:cs="Calibri"/>
+          <w:rFonts w:ascii="Calibri" w:eastAsia="Calibri" w:hAnsi="Calibri" w:cs="Calibri"/>
           <w:color w:val="auto"/>
           <w:szCs w:val="28"/>
         </w:rPr>
@@ -743,14 +705,14 @@
           <w:p>
             <w:pPr>
               <w:rPr>
-                <w:rFonts w:ascii="Calibri" w:hAnsi="Calibri" w:eastAsia="Calibri" w:cs="Calibri"/>
+                <w:rFonts w:ascii="Calibri" w:eastAsia="Calibri" w:hAnsi="Calibri" w:cs="Calibri"/>
                 <w:sz w:val="28"/>
                 <w:szCs w:val="28"/>
               </w:rPr>
             </w:pPr>
             <w:r>
               <w:rPr>
-                <w:rFonts w:ascii="Calibri" w:hAnsi="Calibri" w:eastAsia="Calibri" w:cs="Calibri"/>
+                <w:rFonts w:ascii="Calibri" w:eastAsia="Calibri" w:hAnsi="Calibri" w:cs="Calibri"/>
                 <w:sz w:val="28"/>
                 <w:szCs w:val="28"/>
               </w:rPr>
@@ -765,14 +727,14 @@
           <w:p>
             <w:pPr>
               <w:rPr>
-                <w:rFonts w:ascii="Calibri" w:hAnsi="Calibri" w:eastAsia="Calibri" w:cs="Calibri"/>
+                <w:rFonts w:ascii="Calibri" w:eastAsia="Calibri" w:hAnsi="Calibri" w:cs="Calibri"/>
                 <w:sz w:val="28"/>
                 <w:szCs w:val="28"/>
               </w:rPr>
             </w:pPr>
             <w:r>
               <w:rPr>
-                <w:rFonts w:ascii="Calibri" w:hAnsi="Calibri" w:eastAsia="Calibri" w:cs="Calibri"/>
+                <w:rFonts w:ascii="Calibri" w:eastAsia="Calibri" w:hAnsi="Calibri" w:cs="Calibri"/>
                 <w:sz w:val="28"/>
                 <w:szCs w:val="28"/>
               </w:rPr>
@@ -787,14 +749,14 @@
           <w:p>
             <w:pPr>
               <w:rPr>
-                <w:rFonts w:ascii="Calibri" w:hAnsi="Calibri" w:eastAsia="Calibri" w:cs="Calibri"/>
+                <w:rFonts w:ascii="Calibri" w:eastAsia="Calibri" w:hAnsi="Calibri" w:cs="Calibri"/>
                 <w:sz w:val="28"/>
                 <w:szCs w:val="28"/>
               </w:rPr>
             </w:pPr>
             <w:r>
               <w:rPr>
-                <w:rFonts w:ascii="Calibri" w:hAnsi="Calibri" w:eastAsia="Calibri" w:cs="Calibri"/>
+                <w:rFonts w:ascii="Calibri" w:eastAsia="Calibri" w:hAnsi="Calibri" w:cs="Calibri"/>
                 <w:sz w:val="28"/>
                 <w:szCs w:val="28"/>
               </w:rPr>
@@ -814,7 +776,7 @@
           <w:p>
             <w:pPr>
               <w:rPr>
-                <w:rFonts w:ascii="Calibri" w:hAnsi="Calibri" w:eastAsia="Calibri" w:cs="Calibri"/>
+                <w:rFonts w:ascii="Calibri" w:eastAsia="Calibri" w:hAnsi="Calibri" w:cs="Calibri"/>
                 <w:b/>
                 <w:bCs/>
                 <w:sz w:val="24"/>
@@ -823,7 +785,7 @@
             </w:pPr>
             <w:r>
               <w:rPr>
-                <w:rFonts w:ascii="Calibri" w:hAnsi="Calibri" w:eastAsia="Calibri" w:cs="Calibri"/>
+                <w:rFonts w:ascii="Calibri" w:eastAsia="Calibri" w:hAnsi="Calibri" w:cs="Calibri"/>
                 <w:b/>
                 <w:bCs/>
                 <w:sz w:val="24"/>
@@ -840,7 +802,7 @@
           <w:p>
             <w:pPr>
               <w:rPr>
-                <w:rFonts w:ascii="Calibri" w:hAnsi="Calibri" w:eastAsia="Calibri" w:cs="Calibri"/>
+                <w:rFonts w:ascii="Calibri" w:eastAsia="Calibri" w:hAnsi="Calibri" w:cs="Calibri"/>
                 <w:color w:val="000000" w:themeColor="text1"/>
                 <w:sz w:val="24"/>
                 <w:szCs w:val="24"/>
@@ -848,7 +810,7 @@
             </w:pPr>
             <w:r>
               <w:rPr>
-                <w:rFonts w:ascii="Calibri" w:hAnsi="Calibri" w:eastAsia="Calibri" w:cs="Calibri"/>
+                <w:rFonts w:ascii="Calibri" w:eastAsia="Calibri" w:hAnsi="Calibri" w:cs="Calibri"/>
                 <w:color w:val="000000" w:themeColor="text1"/>
                 <w:sz w:val="24"/>
                 <w:szCs w:val="24"/>
@@ -864,7 +826,7 @@
           <w:p>
             <w:pPr>
               <w:rPr>
-                <w:rFonts w:ascii="Calibri" w:hAnsi="Calibri" w:eastAsia="Calibri" w:cs="Calibri"/>
+                <w:rFonts w:ascii="Calibri" w:eastAsia="Calibri" w:hAnsi="Calibri" w:cs="Calibri"/>
                 <w:color w:val="000000" w:themeColor="text1"/>
                 <w:sz w:val="24"/>
                 <w:szCs w:val="24"/>
@@ -872,7 +834,7 @@
             </w:pPr>
             <w:r>
               <w:rPr>
-                <w:rFonts w:ascii="Calibri" w:hAnsi="Calibri" w:eastAsia="Calibri" w:cs="Calibri"/>
+                <w:rFonts w:ascii="Calibri" w:eastAsia="Calibri" w:hAnsi="Calibri" w:cs="Calibri"/>
                 <w:color w:val="000000" w:themeColor="text1"/>
                 <w:sz w:val="24"/>
                 <w:szCs w:val="24"/>
@@ -893,7 +855,7 @@
           <w:p>
             <w:pPr>
               <w:rPr>
-                <w:rFonts w:ascii="Calibri" w:hAnsi="Calibri" w:eastAsia="Calibri" w:cs="Calibri"/>
+                <w:rFonts w:ascii="Calibri" w:eastAsia="Calibri" w:hAnsi="Calibri" w:cs="Calibri"/>
                 <w:b/>
                 <w:bCs/>
                 <w:sz w:val="24"/>
@@ -902,7 +864,7 @@
             </w:pPr>
             <w:r>
               <w:rPr>
-                <w:rFonts w:ascii="Calibri" w:hAnsi="Calibri" w:eastAsia="Calibri" w:cs="Calibri"/>
+                <w:rFonts w:ascii="Calibri" w:eastAsia="Calibri" w:hAnsi="Calibri" w:cs="Calibri"/>
                 <w:b/>
                 <w:bCs/>
                 <w:sz w:val="24"/>
@@ -914,7 +876,7 @@
           <w:p>
             <w:pPr>
               <w:rPr>
-                <w:rFonts w:ascii="Calibri" w:hAnsi="Calibri" w:eastAsia="Calibri" w:cs="Calibri"/>
+                <w:rFonts w:ascii="Calibri" w:eastAsia="Calibri" w:hAnsi="Calibri" w:cs="Calibri"/>
                 <w:b/>
                 <w:bCs/>
                 <w:sz w:val="24"/>
@@ -923,7 +885,7 @@
             </w:pPr>
             <w:r>
               <w:rPr>
-                <w:rFonts w:ascii="Calibri" w:hAnsi="Calibri" w:eastAsia="Calibri" w:cs="Calibri"/>
+                <w:rFonts w:ascii="Calibri" w:eastAsia="Calibri" w:hAnsi="Calibri" w:cs="Calibri"/>
                 <w:b/>
                 <w:bCs/>
                 <w:sz w:val="24"/>
@@ -940,7 +902,7 @@
           <w:p>
             <w:pPr>
               <w:rPr>
-                <w:rFonts w:ascii="Calibri" w:hAnsi="Calibri" w:eastAsia="Calibri" w:cs="Calibri"/>
+                <w:rFonts w:ascii="Calibri" w:eastAsia="Calibri" w:hAnsi="Calibri" w:cs="Calibri"/>
                 <w:color w:val="000000" w:themeColor="text1"/>
                 <w:sz w:val="24"/>
                 <w:szCs w:val="24"/>
@@ -948,7 +910,7 @@
             </w:pPr>
             <w:r>
               <w:rPr>
-                <w:rFonts w:ascii="Calibri" w:hAnsi="Calibri" w:eastAsia="Calibri" w:cs="Calibri"/>
+                <w:rFonts w:ascii="Calibri" w:eastAsia="Calibri" w:hAnsi="Calibri" w:cs="Calibri"/>
                 <w:color w:val="000000" w:themeColor="text1"/>
                 <w:sz w:val="24"/>
                 <w:szCs w:val="24"/>
@@ -964,7 +926,7 @@
           <w:p>
             <w:pPr>
               <w:rPr>
-                <w:rFonts w:ascii="Calibri" w:hAnsi="Calibri" w:eastAsia="Calibri" w:cs="Calibri"/>
+                <w:rFonts w:ascii="Calibri" w:eastAsia="Calibri" w:hAnsi="Calibri" w:cs="Calibri"/>
                 <w:color w:val="000000" w:themeColor="text1"/>
                 <w:sz w:val="24"/>
                 <w:szCs w:val="24"/>
@@ -972,7 +934,7 @@
             </w:pPr>
             <w:r>
               <w:rPr>
-                <w:rFonts w:ascii="Calibri" w:hAnsi="Calibri" w:eastAsia="Calibri" w:cs="Calibri"/>
+                <w:rFonts w:ascii="Calibri" w:eastAsia="Calibri" w:hAnsi="Calibri" w:cs="Calibri"/>
                 <w:color w:val="000000" w:themeColor="text1"/>
                 <w:sz w:val="24"/>
                 <w:szCs w:val="24"/>
@@ -993,7 +955,7 @@
           <w:p>
             <w:pPr>
               <w:rPr>
-                <w:rFonts w:ascii="Calibri" w:hAnsi="Calibri" w:eastAsia="Calibri" w:cs="Calibri"/>
+                <w:rFonts w:ascii="Calibri" w:eastAsia="Calibri" w:hAnsi="Calibri" w:cs="Calibri"/>
                 <w:b/>
                 <w:bCs/>
                 <w:sz w:val="24"/>
@@ -1002,7 +964,7 @@
             </w:pPr>
             <w:r>
               <w:rPr>
-                <w:rFonts w:ascii="Calibri" w:hAnsi="Calibri" w:eastAsia="Calibri" w:cs="Calibri"/>
+                <w:rFonts w:ascii="Calibri" w:eastAsia="Calibri" w:hAnsi="Calibri" w:cs="Calibri"/>
                 <w:b/>
                 <w:bCs/>
                 <w:sz w:val="24"/>
@@ -1019,7 +981,7 @@
           <w:p>
             <w:pPr>
               <w:rPr>
-                <w:rFonts w:ascii="Calibri" w:hAnsi="Calibri" w:eastAsia="Calibri" w:cs="Calibri"/>
+                <w:rFonts w:ascii="Calibri" w:eastAsia="Calibri" w:hAnsi="Calibri" w:cs="Calibri"/>
                 <w:color w:val="000000" w:themeColor="text1"/>
                 <w:sz w:val="24"/>
                 <w:szCs w:val="24"/>
@@ -1027,7 +989,7 @@
             </w:pPr>
             <w:r>
               <w:rPr>
-                <w:rFonts w:ascii="Calibri" w:hAnsi="Calibri" w:eastAsia="Calibri" w:cs="Calibri"/>
+                <w:rFonts w:ascii="Calibri" w:eastAsia="Calibri" w:hAnsi="Calibri" w:cs="Calibri"/>
                 <w:color w:val="000000" w:themeColor="text1"/>
                 <w:sz w:val="24"/>
                 <w:szCs w:val="24"/>
@@ -1043,7 +1005,7 @@
           <w:p>
             <w:pPr>
               <w:rPr>
-                <w:rFonts w:ascii="Calibri" w:hAnsi="Calibri" w:eastAsia="Calibri" w:cs="Calibri"/>
+                <w:rFonts w:ascii="Calibri" w:eastAsia="Calibri" w:hAnsi="Calibri" w:cs="Calibri"/>
                 <w:color w:val="000000" w:themeColor="text1"/>
                 <w:sz w:val="24"/>
                 <w:szCs w:val="24"/>
@@ -1051,7 +1013,7 @@
             </w:pPr>
             <w:r>
               <w:rPr>
-                <w:rFonts w:ascii="Calibri" w:hAnsi="Calibri" w:eastAsia="Calibri" w:cs="Calibri"/>
+                <w:rFonts w:ascii="Calibri" w:eastAsia="Calibri" w:hAnsi="Calibri" w:cs="Calibri"/>
                 <w:color w:val="000000" w:themeColor="text1"/>
                 <w:sz w:val="24"/>
                 <w:szCs w:val="24"/>
@@ -1072,7 +1034,7 @@
           <w:p>
             <w:pPr>
               <w:rPr>
-                <w:rFonts w:ascii="Calibri" w:hAnsi="Calibri" w:eastAsia="Calibri" w:cs="Calibri"/>
+                <w:rFonts w:ascii="Calibri" w:eastAsia="Calibri" w:hAnsi="Calibri" w:cs="Calibri"/>
                 <w:b/>
                 <w:bCs/>
                 <w:sz w:val="24"/>
@@ -1081,12 +1043,13 @@
             </w:pPr>
             <w:r>
               <w:rPr>
-                <w:rFonts w:ascii="Calibri" w:hAnsi="Calibri" w:eastAsia="Calibri" w:cs="Calibri"/>
+                <w:rFonts w:ascii="Calibri" w:eastAsia="Calibri" w:hAnsi="Calibri" w:cs="Calibri"/>
                 <w:b/>
                 <w:bCs/>
                 <w:sz w:val="24"/>
                 <w:szCs w:val="24"/>
               </w:rPr>
+              <w:lastRenderedPageBreak/>
               <w:t>Participatory mapping</w:t>
             </w:r>
           </w:p>
@@ -1098,7 +1061,7 @@
           <w:p>
             <w:pPr>
               <w:rPr>
-                <w:rFonts w:ascii="Calibri" w:hAnsi="Calibri" w:eastAsia="Calibri" w:cs="Calibri"/>
+                <w:rFonts w:ascii="Calibri" w:eastAsia="Calibri" w:hAnsi="Calibri" w:cs="Calibri"/>
                 <w:color w:val="000000" w:themeColor="text1"/>
                 <w:sz w:val="24"/>
                 <w:szCs w:val="24"/>
@@ -1106,7 +1069,7 @@
             </w:pPr>
             <w:r>
               <w:rPr>
-                <w:rFonts w:ascii="Calibri" w:hAnsi="Calibri" w:eastAsia="Calibri" w:cs="Calibri"/>
+                <w:rFonts w:ascii="Calibri" w:eastAsia="Calibri" w:hAnsi="Calibri" w:cs="Calibri"/>
                 <w:color w:val="000000" w:themeColor="text1"/>
                 <w:sz w:val="24"/>
                 <w:szCs w:val="24"/>
@@ -1122,7 +1085,7 @@
           <w:p>
             <w:pPr>
               <w:rPr>
-                <w:rFonts w:ascii="Calibri" w:hAnsi="Calibri" w:eastAsia="Calibri" w:cs="Calibri"/>
+                <w:rFonts w:ascii="Calibri" w:eastAsia="Calibri" w:hAnsi="Calibri" w:cs="Calibri"/>
                 <w:color w:val="000000" w:themeColor="text1"/>
                 <w:sz w:val="24"/>
                 <w:szCs w:val="24"/>
@@ -1130,7 +1093,7 @@
             </w:pPr>
             <w:r>
               <w:rPr>
-                <w:rFonts w:ascii="Calibri" w:hAnsi="Calibri" w:eastAsia="Calibri" w:cs="Calibri"/>
+                <w:rFonts w:ascii="Calibri" w:eastAsia="Calibri" w:hAnsi="Calibri" w:cs="Calibri"/>
                 <w:color w:val="000000" w:themeColor="text1"/>
                 <w:sz w:val="24"/>
                 <w:szCs w:val="24"/>
@@ -1151,7 +1114,7 @@
           <w:p>
             <w:pPr>
               <w:rPr>
-                <w:rFonts w:ascii="Calibri" w:hAnsi="Calibri" w:eastAsia="Calibri" w:cs="Calibri"/>
+                <w:rFonts w:ascii="Calibri" w:eastAsia="Calibri" w:hAnsi="Calibri" w:cs="Calibri"/>
                 <w:b/>
                 <w:bCs/>
                 <w:sz w:val="24"/>
@@ -1160,7 +1123,7 @@
             </w:pPr>
             <w:r>
               <w:rPr>
-                <w:rFonts w:ascii="Calibri" w:hAnsi="Calibri" w:eastAsia="Calibri" w:cs="Calibri"/>
+                <w:rFonts w:ascii="Calibri" w:eastAsia="Calibri" w:hAnsi="Calibri" w:cs="Calibri"/>
                 <w:b/>
                 <w:bCs/>
                 <w:sz w:val="24"/>
@@ -1177,7 +1140,7 @@
           <w:p>
             <w:pPr>
               <w:rPr>
-                <w:rFonts w:ascii="Calibri" w:hAnsi="Calibri" w:eastAsia="Calibri" w:cs="Calibri"/>
+                <w:rFonts w:ascii="Calibri" w:eastAsia="Calibri" w:hAnsi="Calibri" w:cs="Calibri"/>
                 <w:color w:val="000000" w:themeColor="text1"/>
                 <w:sz w:val="24"/>
                 <w:szCs w:val="24"/>
@@ -1185,7 +1148,7 @@
             </w:pPr>
             <w:r>
               <w:rPr>
-                <w:rFonts w:ascii="Calibri" w:hAnsi="Calibri" w:eastAsia="Calibri" w:cs="Calibri"/>
+                <w:rFonts w:ascii="Calibri" w:eastAsia="Calibri" w:hAnsi="Calibri" w:cs="Calibri"/>
                 <w:color w:val="000000" w:themeColor="text1"/>
                 <w:sz w:val="24"/>
                 <w:szCs w:val="24"/>
@@ -1201,7 +1164,7 @@
           <w:p>
             <w:pPr>
               <w:rPr>
-                <w:rFonts w:ascii="Calibri" w:hAnsi="Calibri" w:eastAsia="Calibri" w:cs="Calibri"/>
+                <w:rFonts w:ascii="Calibri" w:eastAsia="Calibri" w:hAnsi="Calibri" w:cs="Calibri"/>
                 <w:color w:val="000000" w:themeColor="text1"/>
                 <w:sz w:val="24"/>
                 <w:szCs w:val="24"/>
@@ -1209,7 +1172,7 @@
             </w:pPr>
             <w:r>
               <w:rPr>
-                <w:rFonts w:ascii="Calibri" w:hAnsi="Calibri" w:eastAsia="Calibri" w:cs="Calibri"/>
+                <w:rFonts w:ascii="Calibri" w:eastAsia="Calibri" w:hAnsi="Calibri" w:cs="Calibri"/>
                 <w:color w:val="000000" w:themeColor="text1"/>
                 <w:sz w:val="24"/>
                 <w:szCs w:val="24"/>
@@ -1230,7 +1193,7 @@
           <w:p>
             <w:pPr>
               <w:rPr>
-                <w:rFonts w:ascii="Calibri" w:hAnsi="Calibri" w:eastAsia="Calibri" w:cs="Calibri"/>
+                <w:rFonts w:ascii="Calibri" w:eastAsia="Calibri" w:hAnsi="Calibri" w:cs="Calibri"/>
                 <w:b/>
                 <w:bCs/>
                 <w:sz w:val="24"/>
@@ -1239,7 +1202,7 @@
             </w:pPr>
             <w:r>
               <w:rPr>
-                <w:rFonts w:ascii="Calibri" w:hAnsi="Calibri" w:eastAsia="Calibri" w:cs="Calibri"/>
+                <w:rFonts w:ascii="Calibri" w:eastAsia="Calibri" w:hAnsi="Calibri" w:cs="Calibri"/>
                 <w:b/>
                 <w:bCs/>
                 <w:sz w:val="24"/>
@@ -1256,7 +1219,7 @@
           <w:p>
             <w:pPr>
               <w:rPr>
-                <w:rFonts w:ascii="Calibri" w:hAnsi="Calibri" w:eastAsia="Calibri" w:cs="Calibri"/>
+                <w:rFonts w:ascii="Calibri" w:eastAsia="Calibri" w:hAnsi="Calibri" w:cs="Calibri"/>
                 <w:color w:val="000000" w:themeColor="text1"/>
                 <w:sz w:val="24"/>
                 <w:szCs w:val="24"/>
@@ -1264,7 +1227,7 @@
             </w:pPr>
             <w:r>
               <w:rPr>
-                <w:rFonts w:ascii="Calibri" w:hAnsi="Calibri" w:eastAsia="Calibri" w:cs="Calibri"/>
+                <w:rFonts w:ascii="Calibri" w:eastAsia="Calibri" w:hAnsi="Calibri" w:cs="Calibri"/>
                 <w:color w:val="000000" w:themeColor="text1"/>
                 <w:sz w:val="24"/>
                 <w:szCs w:val="24"/>
@@ -1273,7 +1236,7 @@
             </w:r>
             <w:r>
               <w:rPr>
-                <w:rFonts w:ascii="Calibri" w:hAnsi="Calibri" w:eastAsia="Calibri" w:cs="Calibri"/>
+                <w:rFonts w:ascii="Calibri" w:eastAsia="Calibri" w:hAnsi="Calibri" w:cs="Calibri"/>
                 <w:color w:val="000000" w:themeColor="text1"/>
                 <w:sz w:val="24"/>
                 <w:szCs w:val="24"/>
@@ -1282,7 +1245,7 @@
             </w:r>
             <w:r>
               <w:rPr>
-                <w:rFonts w:ascii="Calibri" w:hAnsi="Calibri" w:eastAsia="Calibri" w:cs="Calibri"/>
+                <w:rFonts w:ascii="Calibri" w:eastAsia="Calibri" w:hAnsi="Calibri" w:cs="Calibri"/>
                 <w:color w:val="000000" w:themeColor="text1"/>
                 <w:sz w:val="24"/>
                 <w:szCs w:val="24"/>
@@ -1298,7 +1261,7 @@
           <w:p>
             <w:pPr>
               <w:rPr>
-                <w:rFonts w:ascii="Calibri" w:hAnsi="Calibri" w:eastAsia="Calibri" w:cs="Calibri"/>
+                <w:rFonts w:ascii="Calibri" w:eastAsia="Calibri" w:hAnsi="Calibri" w:cs="Calibri"/>
                 <w:color w:val="000000" w:themeColor="text1"/>
                 <w:sz w:val="24"/>
                 <w:szCs w:val="24"/>
@@ -1306,7 +1269,7 @@
             </w:pPr>
             <w:r>
               <w:rPr>
-                <w:rFonts w:ascii="Calibri" w:hAnsi="Calibri" w:eastAsia="Calibri" w:cs="Calibri"/>
+                <w:rFonts w:ascii="Calibri" w:eastAsia="Calibri" w:hAnsi="Calibri" w:cs="Calibri"/>
                 <w:color w:val="000000" w:themeColor="text1"/>
                 <w:sz w:val="24"/>
                 <w:szCs w:val="24"/>
@@ -1500,113 +1463,13 @@
       <w:headerReference w:type="default" r:id="rId13"/>
       <w:footerReference w:type="even" r:id="rId14"/>
       <w:footerReference w:type="default" r:id="rId15"/>
-      <w:pgSz w:w="12240" w:h="15840" w:orient="portrait"/>
+      <w:pgSz w:w="12240" w:h="15840"/>
       <w:pgMar w:top="1440" w:right="1440" w:bottom="1440" w:left="1440" w:header="720" w:footer="720" w:gutter="0"/>
       <w:cols w:space="720"/>
       <w:docGrid w:linePitch="360"/>
     </w:sectPr>
   </w:body>
 </w:document>
-</file>
-
-<file path=word/comments.xml><?xml version="1.0" encoding="utf-8"?>
-<w:comments xmlns:w14="http://schemas.microsoft.com/office/word/2010/wordml" xmlns:w="http://schemas.openxmlformats.org/wordprocessingml/2006/main">
-  <w:comment w:initials="PH" w:author="Paulsen, Heidi" w:date="2023-10-03T09:29:57" w:id="2047921535">
-    <w:p>
-      <w:pPr>
-        <w:pStyle w:val="CommentText"/>
-      </w:pPr>
-      <w:r>
-        <w:rPr/>
-        <w:t>should this be "benefits or burdens of actions to increase resilience?</w:t>
-      </w:r>
-      <w:r>
-        <w:rPr>
-          <w:rStyle w:val="CommentReference"/>
-        </w:rPr>
-        <w:annotationRef/>
-      </w:r>
-    </w:p>
-  </w:comment>
-  <w:comment w:initials="PH" w:author="Paulsen, Heidi" w:date="2023-10-03T09:32:50" w:id="613966763">
-    <w:p>
-      <w:pPr>
-        <w:pStyle w:val="CommentText"/>
-      </w:pPr>
-      <w:r>
-        <w:rPr/>
-        <w:t xml:space="preserve">I . . . for example, whether locally relevant hazards are. "  (sentence does not mention flood, fires or hurricanes- but rather than be inclusive, I would use some hazards as examples. </w:t>
-      </w:r>
-      <w:r>
-        <w:rPr>
-          <w:rStyle w:val="CommentReference"/>
-        </w:rPr>
-        <w:annotationRef/>
-      </w:r>
-    </w:p>
-  </w:comment>
-  <w:comment w:initials="M(" w:author="Maxwell, Keely (she/her/hers)" w:date="2023-10-03T09:36:05" w:id="620800102">
-    <w:p>
-      <w:pPr>
-        <w:pStyle w:val="CommentText"/>
-      </w:pPr>
-      <w:r>
-        <w:rPr/>
-        <w:t>yep that's a typo</w:t>
-      </w:r>
-      <w:r>
-        <w:rPr>
-          <w:rStyle w:val="CommentReference"/>
-        </w:rPr>
-        <w:annotationRef/>
-      </w:r>
-    </w:p>
-  </w:comment>
-  <w:comment w:initials="PH" w:author="Paulsen, Heidi" w:date="2023-10-03T09:36:22" w:id="919987387">
-    <w:p>
-      <w:pPr>
-        <w:pStyle w:val="CommentText"/>
-      </w:pPr>
-      <w:r>
-        <w:rPr/>
-        <w:t xml:space="preserve">Perhaps also include an example or two of systems here.  </w:t>
-      </w:r>
-      <w:r>
-        <w:rPr>
-          <w:rStyle w:val="CommentReference"/>
-        </w:rPr>
-        <w:annotationRef/>
-      </w:r>
-    </w:p>
-  </w:comment>
-</w:comments>
-</file>
-
-<file path=word/commentsExtended.xml><?xml version="1.0" encoding="utf-8"?>
-<w15:commentsEx xmlns:mc="http://schemas.openxmlformats.org/markup-compatibility/2006" xmlns:w15="http://schemas.microsoft.com/office/word/2012/wordml" mc:Ignorable="w15">
-  <w15:commentEx w15:done="0" w15:paraId="6E222E1A"/>
-  <w15:commentEx w15:done="0" w15:paraId="3F56ED5C"/>
-  <w15:commentEx w15:done="0" w15:paraId="6AB01D51" w15:paraIdParent="6E222E1A"/>
-  <w15:commentEx w15:done="0" w15:paraId="7147247C"/>
-</w15:commentsEx>
-</file>
-
-<file path=word/commentsExtensible.xml><?xml version="1.0" encoding="utf-8"?>
-<w16cex:commentsExtensible xmlns:w16="http://schemas.microsoft.com/office/word/2018/wordml" xmlns:w16cex="http://schemas.microsoft.com/office/word/2018/wordml/cex" xmlns:mc="http://schemas.openxmlformats.org/markup-compatibility/2006" mc:Ignorable="w16 w16cex">
-  <w16cex:commentExtensible w16cex:durableId="19004F7E" w16cex:dateUtc="2023-10-03T13:29:57.134Z"/>
-  <w16cex:commentExtensible w16cex:durableId="70FC9634" w16cex:dateUtc="2023-10-03T13:32:50.692Z"/>
-  <w16cex:commentExtensible w16cex:durableId="67CB3736" w16cex:dateUtc="2023-10-03T13:36:05.749Z"/>
-  <w16cex:commentExtensible w16cex:durableId="79C44157" w16cex:dateUtc="2023-10-03T13:36:22.398Z"/>
-</w16cex:commentsExtensible>
-</file>
-
-<file path=word/commentsIds.xml><?xml version="1.0" encoding="utf-8"?>
-<w16cid:commentsIds xmlns:mc="http://schemas.openxmlformats.org/markup-compatibility/2006" xmlns:w16cid="http://schemas.microsoft.com/office/word/2016/wordml/cid" mc:Ignorable="w16cid">
-  <w16cid:commentId w16cid:paraId="6E222E1A" w16cid:durableId="19004F7E"/>
-  <w16cid:commentId w16cid:paraId="3F56ED5C" w16cid:durableId="70FC9634"/>
-  <w16cid:commentId w16cid:paraId="6AB01D51" w16cid:durableId="67CB3736"/>
-  <w16cid:commentId w16cid:paraId="7147247C" w16cid:durableId="79C44157"/>
-</w16cid:commentsIds>
 </file>
 
 <file path=word/endnotes.xml><?xml version="1.0" encoding="utf-8"?>
@@ -1639,7 +1502,7 @@
   <w:p>
     <w:pPr>
       <w:pStyle w:val="Footer"/>
-      <w:framePr w:wrap="none" w:hAnchor="margin" w:vAnchor="text" w:xAlign="right" w:y="1"/>
+      <w:framePr w:wrap="none" w:vAnchor="text" w:hAnchor="margin" w:xAlign="right" w:y="1"/>
       <w:rPr>
         <w:rStyle w:val="PageNumber"/>
       </w:rPr>
@@ -1694,7 +1557,7 @@
       <w:p>
         <w:pPr>
           <w:pStyle w:val="Footer"/>
-          <w:framePr w:wrap="none" w:hAnchor="margin" w:vAnchor="text" w:xAlign="right" w:y="1"/>
+          <w:framePr w:wrap="none" w:vAnchor="text" w:hAnchor="margin" w:xAlign="right" w:y="1"/>
           <w:rPr>
             <w:rStyle w:val="PageNumber"/>
           </w:rPr>
@@ -1746,8 +1609,6 @@
     </w:pPr>
     <w:r>
       <w:tab/>
-    </w:r>
-    <w:r>
       <w:t xml:space="preserve">   </w:t>
     </w:r>
   </w:p>
@@ -1780,7 +1641,7 @@
 </file>
 
 <file path=word/header1.xml><?xml version="1.0" encoding="utf-8"?>
-<w:hdr xmlns:wpc="http://schemas.microsoft.com/office/word/2010/wordprocessingCanvas" xmlns:cx="http://schemas.microsoft.com/office/drawing/2014/chartex" xmlns:cx1="http://schemas.microsoft.com/office/drawing/2015/9/8/chartex" xmlns:cx2="http://schemas.microsoft.com/office/drawing/2015/10/21/chartex" xmlns:cx3="http://schemas.microsoft.com/office/drawing/2016/5/9/chartex" xmlns:cx4="http://schemas.microsoft.com/office/drawing/2016/5/10/chartex" xmlns:cx5="http://schemas.microsoft.com/office/drawing/2016/5/11/chartex" xmlns:cx6="http://schemas.microsoft.com/office/drawing/2016/5/12/chartex" xmlns:cx7="http://schemas.microsoft.com/office/drawing/2016/5/13/chartex" xmlns:cx8="http://schemas.microsoft.com/office/drawing/2016/5/14/chartex" xmlns:mc="http://schemas.openxmlformats.org/markup-compatibility/2006" xmlns:aink="http://schemas.microsoft.com/office/drawing/2016/ink" xmlns:am3d="http://schemas.microsoft.com/office/drawing/2017/model3d" xmlns:o="urn:schemas-microsoft-com:office:office" xmlns:oel="http://schemas.microsoft.com/office/2019/extlst" xmlns:r="http://schemas.openxmlformats.org/officeDocument/2006/relationships" xmlns:m="http://schemas.openxmlformats.org/officeDocument/2006/math" xmlns:v="urn:schemas-microsoft-com:vml" xmlns:wp14="http://schemas.microsoft.com/office/word/2010/wordprocessingDrawing" xmlns:wp="http://schemas.openxmlformats.org/drawingml/2006/wordprocessingDrawing" xmlns:w10="urn:schemas-microsoft-com:office:word" xmlns:w="http://schemas.openxmlformats.org/wordprocessingml/2006/main" xmlns:w14="http://schemas.microsoft.com/office/word/2010/wordml" xmlns:w15="http://schemas.microsoft.com/office/word/2012/wordml" xmlns:w16cex="http://schemas.microsoft.com/office/word/2018/wordml/cex" xmlns:w16cid="http://schemas.microsoft.com/office/word/2016/wordml/cid" xmlns:w16="http://schemas.microsoft.com/office/word/2018/wordml" xmlns:w16sdtdh="http://schemas.microsoft.com/office/word/2020/wordml/sdtdatahash" xmlns:w16se="http://schemas.microsoft.com/office/word/2015/wordml/symex" xmlns:wpg="http://schemas.microsoft.com/office/word/2010/wordprocessingGroup" xmlns:wpi="http://schemas.microsoft.com/office/word/2010/wordprocessingInk" xmlns:wne="http://schemas.microsoft.com/office/word/2006/wordml" xmlns:wps="http://schemas.microsoft.com/office/word/2010/wordprocessingShape" xmlns:a="http://schemas.openxmlformats.org/drawingml/2006/main" xmlns:pic="http://schemas.openxmlformats.org/drawingml/2006/picture" xmlns:a14="http://schemas.microsoft.com/office/drawing/2010/main" mc:Ignorable="w14 w15 w16se w16cid w16 w16cex w16sdtdh wp14">
+<w:hdr xmlns:wpc="http://schemas.microsoft.com/office/word/2010/wordprocessingCanvas" xmlns:cx="http://schemas.microsoft.com/office/drawing/2014/chartex" xmlns:cx1="http://schemas.microsoft.com/office/drawing/2015/9/8/chartex" xmlns:cx2="http://schemas.microsoft.com/office/drawing/2015/10/21/chartex" xmlns:cx3="http://schemas.microsoft.com/office/drawing/2016/5/9/chartex" xmlns:cx4="http://schemas.microsoft.com/office/drawing/2016/5/10/chartex" xmlns:cx5="http://schemas.microsoft.com/office/drawing/2016/5/11/chartex" xmlns:cx6="http://schemas.microsoft.com/office/drawing/2016/5/12/chartex" xmlns:cx7="http://schemas.microsoft.com/office/drawing/2016/5/13/chartex" xmlns:cx8="http://schemas.microsoft.com/office/drawing/2016/5/14/chartex" xmlns:mc="http://schemas.openxmlformats.org/markup-compatibility/2006" xmlns:aink="http://schemas.microsoft.com/office/drawing/2016/ink" xmlns:am3d="http://schemas.microsoft.com/office/drawing/2017/model3d" xmlns:o="urn:schemas-microsoft-com:office:office" xmlns:oel="http://schemas.microsoft.com/office/2019/extlst" xmlns:r="http://schemas.openxmlformats.org/officeDocument/2006/relationships" xmlns:m="http://schemas.openxmlformats.org/officeDocument/2006/math" xmlns:v="urn:schemas-microsoft-com:vml" xmlns:wp14="http://schemas.microsoft.com/office/word/2010/wordprocessingDrawing" xmlns:wp="http://schemas.openxmlformats.org/drawingml/2006/wordprocessingDrawing" xmlns:w10="urn:schemas-microsoft-com:office:word" xmlns:w="http://schemas.openxmlformats.org/wordprocessingml/2006/main" xmlns:w14="http://schemas.microsoft.com/office/word/2010/wordml" xmlns:w15="http://schemas.microsoft.com/office/word/2012/wordml" xmlns:w16cex="http://schemas.microsoft.com/office/word/2018/wordml/cex" xmlns:w16cid="http://schemas.microsoft.com/office/word/2016/wordml/cid" xmlns:w16="http://schemas.microsoft.com/office/word/2018/wordml" xmlns:w16sdtdh="http://schemas.microsoft.com/office/word/2020/wordml/sdtdatahash" xmlns:w16se="http://schemas.microsoft.com/office/word/2015/wordml/symex" xmlns:wpg="http://schemas.microsoft.com/office/word/2010/wordprocessingGroup" xmlns:wpi="http://schemas.microsoft.com/office/word/2010/wordprocessingInk" xmlns:wne="http://schemas.microsoft.com/office/word/2006/wordml" xmlns:wps="http://schemas.microsoft.com/office/word/2010/wordprocessingShape" mc:Ignorable="w14 w15 w16se w16cid w16 w16cex w16sdtdh wp14">
   <w:p>
     <w:pPr>
       <w:pStyle w:val="Header"/>
@@ -1856,7 +1717,7 @@
         <w:ind w:left="720" w:hanging="360"/>
       </w:pPr>
       <w:rPr>
-        <w:rFonts w:hint="default" w:ascii="Symbol" w:hAnsi="Symbol"/>
+        <w:rFonts w:ascii="Symbol" w:hAnsi="Symbol" w:hint="default"/>
       </w:rPr>
     </w:lvl>
     <w:lvl w:ilvl="1" w:tplc="04090003" w:tentative="1">
@@ -1868,7 +1729,7 @@
         <w:ind w:left="1440" w:hanging="360"/>
       </w:pPr>
       <w:rPr>
-        <w:rFonts w:hint="default" w:ascii="Courier New" w:hAnsi="Courier New" w:cs="Courier New"/>
+        <w:rFonts w:ascii="Courier New" w:hAnsi="Courier New" w:cs="Courier New" w:hint="default"/>
       </w:rPr>
     </w:lvl>
     <w:lvl w:ilvl="2" w:tplc="04090005" w:tentative="1">
@@ -1880,7 +1741,7 @@
         <w:ind w:left="2160" w:hanging="360"/>
       </w:pPr>
       <w:rPr>
-        <w:rFonts w:hint="default" w:ascii="Wingdings" w:hAnsi="Wingdings"/>
+        <w:rFonts w:ascii="Wingdings" w:hAnsi="Wingdings" w:hint="default"/>
       </w:rPr>
     </w:lvl>
     <w:lvl w:ilvl="3" w:tplc="04090001" w:tentative="1">
@@ -1892,7 +1753,7 @@
         <w:ind w:left="2880" w:hanging="360"/>
       </w:pPr>
       <w:rPr>
-        <w:rFonts w:hint="default" w:ascii="Symbol" w:hAnsi="Symbol"/>
+        <w:rFonts w:ascii="Symbol" w:hAnsi="Symbol" w:hint="default"/>
       </w:rPr>
     </w:lvl>
     <w:lvl w:ilvl="4" w:tplc="04090003" w:tentative="1">
@@ -1904,7 +1765,7 @@
         <w:ind w:left="3600" w:hanging="360"/>
       </w:pPr>
       <w:rPr>
-        <w:rFonts w:hint="default" w:ascii="Courier New" w:hAnsi="Courier New" w:cs="Courier New"/>
+        <w:rFonts w:ascii="Courier New" w:hAnsi="Courier New" w:cs="Courier New" w:hint="default"/>
       </w:rPr>
     </w:lvl>
     <w:lvl w:ilvl="5" w:tplc="04090005" w:tentative="1">
@@ -1916,7 +1777,7 @@
         <w:ind w:left="4320" w:hanging="360"/>
       </w:pPr>
       <w:rPr>
-        <w:rFonts w:hint="default" w:ascii="Wingdings" w:hAnsi="Wingdings"/>
+        <w:rFonts w:ascii="Wingdings" w:hAnsi="Wingdings" w:hint="default"/>
       </w:rPr>
     </w:lvl>
     <w:lvl w:ilvl="6" w:tplc="04090001" w:tentative="1">
@@ -1928,7 +1789,7 @@
         <w:ind w:left="5040" w:hanging="360"/>
       </w:pPr>
       <w:rPr>
-        <w:rFonts w:hint="default" w:ascii="Symbol" w:hAnsi="Symbol"/>
+        <w:rFonts w:ascii="Symbol" w:hAnsi="Symbol" w:hint="default"/>
       </w:rPr>
     </w:lvl>
     <w:lvl w:ilvl="7" w:tplc="04090003" w:tentative="1">
@@ -1940,7 +1801,7 @@
         <w:ind w:left="5760" w:hanging="360"/>
       </w:pPr>
       <w:rPr>
-        <w:rFonts w:hint="default" w:ascii="Courier New" w:hAnsi="Courier New" w:cs="Courier New"/>
+        <w:rFonts w:ascii="Courier New" w:hAnsi="Courier New" w:cs="Courier New" w:hint="default"/>
       </w:rPr>
     </w:lvl>
     <w:lvl w:ilvl="8" w:tplc="04090005" w:tentative="1">
@@ -1952,7 +1813,7 @@
         <w:ind w:left="6480" w:hanging="360"/>
       </w:pPr>
       <w:rPr>
-        <w:rFonts w:hint="default" w:ascii="Wingdings" w:hAnsi="Wingdings"/>
+        <w:rFonts w:ascii="Wingdings" w:hAnsi="Wingdings" w:hint="default"/>
       </w:rPr>
     </w:lvl>
   </w:abstractNum>
@@ -2055,7 +1916,7 @@
         <w:ind w:left="360" w:hanging="360"/>
       </w:pPr>
       <w:rPr>
-        <w:rFonts w:hint="default" w:ascii="Symbol" w:hAnsi="Symbol"/>
+        <w:rFonts w:ascii="Symbol" w:hAnsi="Symbol" w:hint="default"/>
       </w:rPr>
     </w:lvl>
     <w:lvl w:ilvl="1" w:tplc="6AE8BA94">
@@ -2067,7 +1928,7 @@
         <w:ind w:left="1080" w:hanging="360"/>
       </w:pPr>
       <w:rPr>
-        <w:rFonts w:hint="default" w:ascii="Courier New" w:hAnsi="Courier New" w:cs="Courier New"/>
+        <w:rFonts w:ascii="Courier New" w:hAnsi="Courier New" w:cs="Courier New" w:hint="default"/>
         <w:sz w:val="22"/>
         <w:szCs w:val="22"/>
       </w:rPr>
@@ -2081,7 +1942,7 @@
         <w:ind w:left="1800" w:hanging="360"/>
       </w:pPr>
       <w:rPr>
-        <w:rFonts w:hint="default" w:ascii="Wingdings" w:hAnsi="Wingdings"/>
+        <w:rFonts w:ascii="Wingdings" w:hAnsi="Wingdings" w:hint="default"/>
       </w:rPr>
     </w:lvl>
     <w:lvl w:ilvl="3" w:tplc="04090001" w:tentative="1">
@@ -2093,7 +1954,7 @@
         <w:ind w:left="2520" w:hanging="360"/>
       </w:pPr>
       <w:rPr>
-        <w:rFonts w:hint="default" w:ascii="Symbol" w:hAnsi="Symbol"/>
+        <w:rFonts w:ascii="Symbol" w:hAnsi="Symbol" w:hint="default"/>
       </w:rPr>
     </w:lvl>
     <w:lvl w:ilvl="4" w:tplc="04090003" w:tentative="1">
@@ -2105,7 +1966,7 @@
         <w:ind w:left="3240" w:hanging="360"/>
       </w:pPr>
       <w:rPr>
-        <w:rFonts w:hint="default" w:ascii="Courier New" w:hAnsi="Courier New" w:cs="Courier New"/>
+        <w:rFonts w:ascii="Courier New" w:hAnsi="Courier New" w:cs="Courier New" w:hint="default"/>
       </w:rPr>
     </w:lvl>
     <w:lvl w:ilvl="5" w:tplc="04090005" w:tentative="1">
@@ -2117,7 +1978,7 @@
         <w:ind w:left="3960" w:hanging="360"/>
       </w:pPr>
       <w:rPr>
-        <w:rFonts w:hint="default" w:ascii="Wingdings" w:hAnsi="Wingdings"/>
+        <w:rFonts w:ascii="Wingdings" w:hAnsi="Wingdings" w:hint="default"/>
       </w:rPr>
     </w:lvl>
     <w:lvl w:ilvl="6" w:tplc="04090001" w:tentative="1">
@@ -2129,7 +1990,7 @@
         <w:ind w:left="4680" w:hanging="360"/>
       </w:pPr>
       <w:rPr>
-        <w:rFonts w:hint="default" w:ascii="Symbol" w:hAnsi="Symbol"/>
+        <w:rFonts w:ascii="Symbol" w:hAnsi="Symbol" w:hint="default"/>
       </w:rPr>
     </w:lvl>
     <w:lvl w:ilvl="7" w:tplc="04090003" w:tentative="1">
@@ -2141,7 +2002,7 @@
         <w:ind w:left="5400" w:hanging="360"/>
       </w:pPr>
       <w:rPr>
-        <w:rFonts w:hint="default" w:ascii="Courier New" w:hAnsi="Courier New" w:cs="Courier New"/>
+        <w:rFonts w:ascii="Courier New" w:hAnsi="Courier New" w:cs="Courier New" w:hint="default"/>
       </w:rPr>
     </w:lvl>
     <w:lvl w:ilvl="8" w:tplc="04090005" w:tentative="1">
@@ -2153,7 +2014,7 @@
         <w:ind w:left="6120" w:hanging="360"/>
       </w:pPr>
       <w:rPr>
-        <w:rFonts w:hint="default" w:ascii="Wingdings" w:hAnsi="Wingdings"/>
+        <w:rFonts w:ascii="Wingdings" w:hAnsi="Wingdings" w:hint="default"/>
       </w:rPr>
     </w:lvl>
   </w:abstractNum>
@@ -2455,7 +2316,7 @@
         <w:ind w:left="1080" w:hanging="360"/>
       </w:pPr>
       <w:rPr>
-        <w:rFonts w:hint="default" w:ascii="Symbol" w:hAnsi="Symbol"/>
+        <w:rFonts w:ascii="Symbol" w:hAnsi="Symbol" w:hint="default"/>
         <w:color w:val="000000"/>
         <w:sz w:val="26"/>
       </w:rPr>
@@ -2469,7 +2330,7 @@
         <w:ind w:left="1440" w:hanging="360"/>
       </w:pPr>
       <w:rPr>
-        <w:rFonts w:hint="default" w:ascii="Courier New" w:hAnsi="Courier New" w:cs="Courier New"/>
+        <w:rFonts w:ascii="Courier New" w:hAnsi="Courier New" w:cs="Courier New" w:hint="default"/>
       </w:rPr>
     </w:lvl>
     <w:lvl w:ilvl="2" w:tplc="04090005" w:tentative="1">
@@ -2481,7 +2342,7 @@
         <w:ind w:left="2160" w:hanging="360"/>
       </w:pPr>
       <w:rPr>
-        <w:rFonts w:hint="default" w:ascii="Wingdings" w:hAnsi="Wingdings"/>
+        <w:rFonts w:ascii="Wingdings" w:hAnsi="Wingdings" w:hint="default"/>
       </w:rPr>
     </w:lvl>
     <w:lvl w:ilvl="3" w:tplc="04090001" w:tentative="1">
@@ -2493,7 +2354,7 @@
         <w:ind w:left="2880" w:hanging="360"/>
       </w:pPr>
       <w:rPr>
-        <w:rFonts w:hint="default" w:ascii="Symbol" w:hAnsi="Symbol"/>
+        <w:rFonts w:ascii="Symbol" w:hAnsi="Symbol" w:hint="default"/>
       </w:rPr>
     </w:lvl>
     <w:lvl w:ilvl="4" w:tplc="04090003" w:tentative="1">
@@ -2505,7 +2366,7 @@
         <w:ind w:left="3600" w:hanging="360"/>
       </w:pPr>
       <w:rPr>
-        <w:rFonts w:hint="default" w:ascii="Courier New" w:hAnsi="Courier New" w:cs="Courier New"/>
+        <w:rFonts w:ascii="Courier New" w:hAnsi="Courier New" w:cs="Courier New" w:hint="default"/>
       </w:rPr>
     </w:lvl>
     <w:lvl w:ilvl="5" w:tplc="04090005" w:tentative="1">
@@ -2517,7 +2378,7 @@
         <w:ind w:left="4320" w:hanging="360"/>
       </w:pPr>
       <w:rPr>
-        <w:rFonts w:hint="default" w:ascii="Wingdings" w:hAnsi="Wingdings"/>
+        <w:rFonts w:ascii="Wingdings" w:hAnsi="Wingdings" w:hint="default"/>
       </w:rPr>
     </w:lvl>
     <w:lvl w:ilvl="6" w:tplc="04090001" w:tentative="1">
@@ -2529,7 +2390,7 @@
         <w:ind w:left="5040" w:hanging="360"/>
       </w:pPr>
       <w:rPr>
-        <w:rFonts w:hint="default" w:ascii="Symbol" w:hAnsi="Symbol"/>
+        <w:rFonts w:ascii="Symbol" w:hAnsi="Symbol" w:hint="default"/>
       </w:rPr>
     </w:lvl>
     <w:lvl w:ilvl="7" w:tplc="04090003" w:tentative="1">
@@ -2541,7 +2402,7 @@
         <w:ind w:left="5760" w:hanging="360"/>
       </w:pPr>
       <w:rPr>
-        <w:rFonts w:hint="default" w:ascii="Courier New" w:hAnsi="Courier New" w:cs="Courier New"/>
+        <w:rFonts w:ascii="Courier New" w:hAnsi="Courier New" w:cs="Courier New" w:hint="default"/>
       </w:rPr>
     </w:lvl>
     <w:lvl w:ilvl="8" w:tplc="04090005" w:tentative="1">
@@ -2553,7 +2414,7 @@
         <w:ind w:left="6480" w:hanging="360"/>
       </w:pPr>
       <w:rPr>
-        <w:rFonts w:hint="default" w:ascii="Wingdings" w:hAnsi="Wingdings"/>
+        <w:rFonts w:ascii="Wingdings" w:hAnsi="Wingdings" w:hint="default"/>
       </w:rPr>
     </w:lvl>
   </w:abstractNum>
@@ -2570,7 +2431,7 @@
         <w:ind w:left="720" w:hanging="360"/>
       </w:pPr>
       <w:rPr>
-        <w:rFonts w:hint="default" w:ascii="Symbol" w:hAnsi="Symbol"/>
+        <w:rFonts w:ascii="Symbol" w:hAnsi="Symbol" w:hint="default"/>
       </w:rPr>
     </w:lvl>
     <w:lvl w:ilvl="1" w:tplc="04090003" w:tentative="1">
@@ -2582,7 +2443,7 @@
         <w:ind w:left="1440" w:hanging="360"/>
       </w:pPr>
       <w:rPr>
-        <w:rFonts w:hint="default" w:ascii="Courier New" w:hAnsi="Courier New" w:cs="Courier New"/>
+        <w:rFonts w:ascii="Courier New" w:hAnsi="Courier New" w:cs="Courier New" w:hint="default"/>
       </w:rPr>
     </w:lvl>
     <w:lvl w:ilvl="2" w:tplc="04090005" w:tentative="1">
@@ -2594,7 +2455,7 @@
         <w:ind w:left="2160" w:hanging="360"/>
       </w:pPr>
       <w:rPr>
-        <w:rFonts w:hint="default" w:ascii="Wingdings" w:hAnsi="Wingdings"/>
+        <w:rFonts w:ascii="Wingdings" w:hAnsi="Wingdings" w:hint="default"/>
       </w:rPr>
     </w:lvl>
     <w:lvl w:ilvl="3" w:tplc="04090001" w:tentative="1">
@@ -2606,7 +2467,7 @@
         <w:ind w:left="2880" w:hanging="360"/>
       </w:pPr>
       <w:rPr>
-        <w:rFonts w:hint="default" w:ascii="Symbol" w:hAnsi="Symbol"/>
+        <w:rFonts w:ascii="Symbol" w:hAnsi="Symbol" w:hint="default"/>
       </w:rPr>
     </w:lvl>
     <w:lvl w:ilvl="4" w:tplc="04090003" w:tentative="1">
@@ -2618,7 +2479,7 @@
         <w:ind w:left="3600" w:hanging="360"/>
       </w:pPr>
       <w:rPr>
-        <w:rFonts w:hint="default" w:ascii="Courier New" w:hAnsi="Courier New" w:cs="Courier New"/>
+        <w:rFonts w:ascii="Courier New" w:hAnsi="Courier New" w:cs="Courier New" w:hint="default"/>
       </w:rPr>
     </w:lvl>
     <w:lvl w:ilvl="5" w:tplc="04090005" w:tentative="1">
@@ -2630,7 +2491,7 @@
         <w:ind w:left="4320" w:hanging="360"/>
       </w:pPr>
       <w:rPr>
-        <w:rFonts w:hint="default" w:ascii="Wingdings" w:hAnsi="Wingdings"/>
+        <w:rFonts w:ascii="Wingdings" w:hAnsi="Wingdings" w:hint="default"/>
       </w:rPr>
     </w:lvl>
     <w:lvl w:ilvl="6" w:tplc="04090001" w:tentative="1">
@@ -2642,7 +2503,7 @@
         <w:ind w:left="5040" w:hanging="360"/>
       </w:pPr>
       <w:rPr>
-        <w:rFonts w:hint="default" w:ascii="Symbol" w:hAnsi="Symbol"/>
+        <w:rFonts w:ascii="Symbol" w:hAnsi="Symbol" w:hint="default"/>
       </w:rPr>
     </w:lvl>
     <w:lvl w:ilvl="7" w:tplc="04090003" w:tentative="1">
@@ -2654,7 +2515,7 @@
         <w:ind w:left="5760" w:hanging="360"/>
       </w:pPr>
       <w:rPr>
-        <w:rFonts w:hint="default" w:ascii="Courier New" w:hAnsi="Courier New" w:cs="Courier New"/>
+        <w:rFonts w:ascii="Courier New" w:hAnsi="Courier New" w:cs="Courier New" w:hint="default"/>
       </w:rPr>
     </w:lvl>
     <w:lvl w:ilvl="8" w:tplc="04090005" w:tentative="1">
@@ -2666,7 +2527,7 @@
         <w:ind w:left="6480" w:hanging="360"/>
       </w:pPr>
       <w:rPr>
-        <w:rFonts w:hint="default" w:ascii="Wingdings" w:hAnsi="Wingdings"/>
+        <w:rFonts w:ascii="Wingdings" w:hAnsi="Wingdings" w:hint="default"/>
       </w:rPr>
     </w:lvl>
   </w:abstractNum>
@@ -2769,7 +2630,7 @@
         <w:ind w:left="360" w:hanging="360"/>
       </w:pPr>
       <w:rPr>
-        <w:rFonts w:hint="default" w:ascii="Courier New" w:hAnsi="Courier New" w:cs="Courier New"/>
+        <w:rFonts w:ascii="Courier New" w:hAnsi="Courier New" w:cs="Courier New" w:hint="default"/>
       </w:rPr>
     </w:lvl>
     <w:lvl w:ilvl="1" w:tplc="04090003" w:tentative="1">
@@ -2781,7 +2642,7 @@
         <w:ind w:left="1080" w:hanging="360"/>
       </w:pPr>
       <w:rPr>
-        <w:rFonts w:hint="default" w:ascii="Courier New" w:hAnsi="Courier New" w:cs="Courier New"/>
+        <w:rFonts w:ascii="Courier New" w:hAnsi="Courier New" w:cs="Courier New" w:hint="default"/>
       </w:rPr>
     </w:lvl>
     <w:lvl w:ilvl="2" w:tplc="04090005" w:tentative="1">
@@ -2793,7 +2654,7 @@
         <w:ind w:left="1800" w:hanging="360"/>
       </w:pPr>
       <w:rPr>
-        <w:rFonts w:hint="default" w:ascii="Wingdings" w:hAnsi="Wingdings"/>
+        <w:rFonts w:ascii="Wingdings" w:hAnsi="Wingdings" w:hint="default"/>
       </w:rPr>
     </w:lvl>
     <w:lvl w:ilvl="3" w:tplc="04090001" w:tentative="1">
@@ -2805,7 +2666,7 @@
         <w:ind w:left="2520" w:hanging="360"/>
       </w:pPr>
       <w:rPr>
-        <w:rFonts w:hint="default" w:ascii="Symbol" w:hAnsi="Symbol"/>
+        <w:rFonts w:ascii="Symbol" w:hAnsi="Symbol" w:hint="default"/>
       </w:rPr>
     </w:lvl>
     <w:lvl w:ilvl="4" w:tplc="04090003" w:tentative="1">
@@ -2817,7 +2678,7 @@
         <w:ind w:left="3240" w:hanging="360"/>
       </w:pPr>
       <w:rPr>
-        <w:rFonts w:hint="default" w:ascii="Courier New" w:hAnsi="Courier New" w:cs="Courier New"/>
+        <w:rFonts w:ascii="Courier New" w:hAnsi="Courier New" w:cs="Courier New" w:hint="default"/>
       </w:rPr>
     </w:lvl>
     <w:lvl w:ilvl="5" w:tplc="04090005" w:tentative="1">
@@ -2829,7 +2690,7 @@
         <w:ind w:left="3960" w:hanging="360"/>
       </w:pPr>
       <w:rPr>
-        <w:rFonts w:hint="default" w:ascii="Wingdings" w:hAnsi="Wingdings"/>
+        <w:rFonts w:ascii="Wingdings" w:hAnsi="Wingdings" w:hint="default"/>
       </w:rPr>
     </w:lvl>
     <w:lvl w:ilvl="6" w:tplc="04090001" w:tentative="1">
@@ -2841,7 +2702,7 @@
         <w:ind w:left="4680" w:hanging="360"/>
       </w:pPr>
       <w:rPr>
-        <w:rFonts w:hint="default" w:ascii="Symbol" w:hAnsi="Symbol"/>
+        <w:rFonts w:ascii="Symbol" w:hAnsi="Symbol" w:hint="default"/>
       </w:rPr>
     </w:lvl>
     <w:lvl w:ilvl="7" w:tplc="04090003" w:tentative="1">
@@ -2853,7 +2714,7 @@
         <w:ind w:left="5400" w:hanging="360"/>
       </w:pPr>
       <w:rPr>
-        <w:rFonts w:hint="default" w:ascii="Courier New" w:hAnsi="Courier New" w:cs="Courier New"/>
+        <w:rFonts w:ascii="Courier New" w:hAnsi="Courier New" w:cs="Courier New" w:hint="default"/>
       </w:rPr>
     </w:lvl>
     <w:lvl w:ilvl="8" w:tplc="04090005" w:tentative="1">
@@ -2865,7 +2726,7 @@
         <w:ind w:left="6120" w:hanging="360"/>
       </w:pPr>
       <w:rPr>
-        <w:rFonts w:hint="default" w:ascii="Wingdings" w:hAnsi="Wingdings"/>
+        <w:rFonts w:ascii="Wingdings" w:hAnsi="Wingdings" w:hint="default"/>
       </w:rPr>
     </w:lvl>
   </w:abstractNum>
@@ -2882,7 +2743,7 @@
         <w:ind w:left="720" w:hanging="360"/>
       </w:pPr>
       <w:rPr>
-        <w:rFonts w:hint="default" w:ascii="Calibri Light" w:hAnsi="Calibri Light" w:cs="Calibri Light" w:eastAsiaTheme="majorEastAsia"/>
+        <w:rFonts w:ascii="Calibri Light" w:eastAsiaTheme="majorEastAsia" w:hAnsi="Calibri Light" w:cs="Calibri Light" w:hint="default"/>
         <w:sz w:val="28"/>
       </w:rPr>
     </w:lvl>
@@ -2895,7 +2756,7 @@
         <w:ind w:left="1440" w:hanging="360"/>
       </w:pPr>
       <w:rPr>
-        <w:rFonts w:hint="default" w:ascii="Courier New" w:hAnsi="Courier New" w:cs="Courier New"/>
+        <w:rFonts w:ascii="Courier New" w:hAnsi="Courier New" w:cs="Courier New" w:hint="default"/>
       </w:rPr>
     </w:lvl>
     <w:lvl w:ilvl="2" w:tplc="04090005" w:tentative="1">
@@ -2907,7 +2768,7 @@
         <w:ind w:left="2160" w:hanging="360"/>
       </w:pPr>
       <w:rPr>
-        <w:rFonts w:hint="default" w:ascii="Wingdings" w:hAnsi="Wingdings"/>
+        <w:rFonts w:ascii="Wingdings" w:hAnsi="Wingdings" w:hint="default"/>
       </w:rPr>
     </w:lvl>
     <w:lvl w:ilvl="3" w:tplc="04090001" w:tentative="1">
@@ -2919,7 +2780,7 @@
         <w:ind w:left="2880" w:hanging="360"/>
       </w:pPr>
       <w:rPr>
-        <w:rFonts w:hint="default" w:ascii="Symbol" w:hAnsi="Symbol"/>
+        <w:rFonts w:ascii="Symbol" w:hAnsi="Symbol" w:hint="default"/>
       </w:rPr>
     </w:lvl>
     <w:lvl w:ilvl="4" w:tplc="04090003" w:tentative="1">
@@ -2931,7 +2792,7 @@
         <w:ind w:left="3600" w:hanging="360"/>
       </w:pPr>
       <w:rPr>
-        <w:rFonts w:hint="default" w:ascii="Courier New" w:hAnsi="Courier New" w:cs="Courier New"/>
+        <w:rFonts w:ascii="Courier New" w:hAnsi="Courier New" w:cs="Courier New" w:hint="default"/>
       </w:rPr>
     </w:lvl>
     <w:lvl w:ilvl="5" w:tplc="04090005" w:tentative="1">
@@ -2943,7 +2804,7 @@
         <w:ind w:left="4320" w:hanging="360"/>
       </w:pPr>
       <w:rPr>
-        <w:rFonts w:hint="default" w:ascii="Wingdings" w:hAnsi="Wingdings"/>
+        <w:rFonts w:ascii="Wingdings" w:hAnsi="Wingdings" w:hint="default"/>
       </w:rPr>
     </w:lvl>
     <w:lvl w:ilvl="6" w:tplc="04090001" w:tentative="1">
@@ -2955,7 +2816,7 @@
         <w:ind w:left="5040" w:hanging="360"/>
       </w:pPr>
       <w:rPr>
-        <w:rFonts w:hint="default" w:ascii="Symbol" w:hAnsi="Symbol"/>
+        <w:rFonts w:ascii="Symbol" w:hAnsi="Symbol" w:hint="default"/>
       </w:rPr>
     </w:lvl>
     <w:lvl w:ilvl="7" w:tplc="04090003" w:tentative="1">
@@ -2967,7 +2828,7 @@
         <w:ind w:left="5760" w:hanging="360"/>
       </w:pPr>
       <w:rPr>
-        <w:rFonts w:hint="default" w:ascii="Courier New" w:hAnsi="Courier New" w:cs="Courier New"/>
+        <w:rFonts w:ascii="Courier New" w:hAnsi="Courier New" w:cs="Courier New" w:hint="default"/>
       </w:rPr>
     </w:lvl>
     <w:lvl w:ilvl="8" w:tplc="04090005" w:tentative="1">
@@ -2979,7 +2840,7 @@
         <w:ind w:left="6480" w:hanging="360"/>
       </w:pPr>
       <w:rPr>
-        <w:rFonts w:hint="default" w:ascii="Wingdings" w:hAnsi="Wingdings"/>
+        <w:rFonts w:ascii="Wingdings" w:hAnsi="Wingdings" w:hint="default"/>
       </w:rPr>
     </w:lvl>
   </w:abstractNum>
@@ -2999,7 +2860,7 @@
         <w:ind w:left="720" w:hanging="360"/>
       </w:pPr>
       <w:rPr>
-        <w:rFonts w:hint="default" w:ascii="Symbol" w:hAnsi="Symbol"/>
+        <w:rFonts w:ascii="Symbol" w:hAnsi="Symbol" w:hint="default"/>
         <w:sz w:val="20"/>
       </w:rPr>
     </w:lvl>
@@ -3015,7 +2876,7 @@
         <w:ind w:left="1440" w:hanging="360"/>
       </w:pPr>
       <w:rPr>
-        <w:rFonts w:hint="default" w:ascii="Symbol" w:hAnsi="Symbol"/>
+        <w:rFonts w:ascii="Symbol" w:hAnsi="Symbol" w:hint="default"/>
         <w:sz w:val="20"/>
       </w:rPr>
     </w:lvl>
@@ -3031,7 +2892,7 @@
         <w:ind w:left="2160" w:hanging="360"/>
       </w:pPr>
       <w:rPr>
-        <w:rFonts w:hint="default" w:ascii="Symbol" w:hAnsi="Symbol"/>
+        <w:rFonts w:ascii="Symbol" w:hAnsi="Symbol" w:hint="default"/>
         <w:sz w:val="20"/>
       </w:rPr>
     </w:lvl>
@@ -3047,7 +2908,7 @@
         <w:ind w:left="2880" w:hanging="360"/>
       </w:pPr>
       <w:rPr>
-        <w:rFonts w:hint="default" w:ascii="Symbol" w:hAnsi="Symbol"/>
+        <w:rFonts w:ascii="Symbol" w:hAnsi="Symbol" w:hint="default"/>
         <w:sz w:val="20"/>
       </w:rPr>
     </w:lvl>
@@ -3063,7 +2924,7 @@
         <w:ind w:left="3600" w:hanging="360"/>
       </w:pPr>
       <w:rPr>
-        <w:rFonts w:hint="default" w:ascii="Symbol" w:hAnsi="Symbol"/>
+        <w:rFonts w:ascii="Symbol" w:hAnsi="Symbol" w:hint="default"/>
         <w:sz w:val="20"/>
       </w:rPr>
     </w:lvl>
@@ -3079,7 +2940,7 @@
         <w:ind w:left="4320" w:hanging="360"/>
       </w:pPr>
       <w:rPr>
-        <w:rFonts w:hint="default" w:ascii="Symbol" w:hAnsi="Symbol"/>
+        <w:rFonts w:ascii="Symbol" w:hAnsi="Symbol" w:hint="default"/>
         <w:sz w:val="20"/>
       </w:rPr>
     </w:lvl>
@@ -3095,7 +2956,7 @@
         <w:ind w:left="5040" w:hanging="360"/>
       </w:pPr>
       <w:rPr>
-        <w:rFonts w:hint="default" w:ascii="Symbol" w:hAnsi="Symbol"/>
+        <w:rFonts w:ascii="Symbol" w:hAnsi="Symbol" w:hint="default"/>
         <w:sz w:val="20"/>
       </w:rPr>
     </w:lvl>
@@ -3111,7 +2972,7 @@
         <w:ind w:left="5760" w:hanging="360"/>
       </w:pPr>
       <w:rPr>
-        <w:rFonts w:hint="default" w:ascii="Symbol" w:hAnsi="Symbol"/>
+        <w:rFonts w:ascii="Symbol" w:hAnsi="Symbol" w:hint="default"/>
         <w:sz w:val="20"/>
       </w:rPr>
     </w:lvl>
@@ -3127,7 +2988,7 @@
         <w:ind w:left="6480" w:hanging="360"/>
       </w:pPr>
       <w:rPr>
-        <w:rFonts w:hint="default" w:ascii="Symbol" w:hAnsi="Symbol"/>
+        <w:rFonts w:ascii="Symbol" w:hAnsi="Symbol" w:hint="default"/>
         <w:sz w:val="20"/>
       </w:rPr>
     </w:lvl>
@@ -3145,7 +3006,7 @@
         <w:ind w:left="720" w:hanging="360"/>
       </w:pPr>
       <w:rPr>
-        <w:rFonts w:hint="default" w:eastAsia="Malgun Gothic"/>
+        <w:rFonts w:eastAsia="Malgun Gothic" w:hint="default"/>
         <w:color w:val="000000"/>
       </w:rPr>
     </w:lvl>
@@ -3166,7 +3027,7 @@
         <w:ind w:left="2340" w:hanging="360"/>
       </w:pPr>
       <w:rPr>
-        <w:rFonts w:hint="default" w:ascii="Calibri" w:hAnsi="Calibri" w:cs="Calibri" w:eastAsiaTheme="minorHAnsi"/>
+        <w:rFonts w:ascii="Calibri" w:eastAsiaTheme="minorHAnsi" w:hAnsi="Calibri" w:cs="Calibri" w:hint="default"/>
       </w:rPr>
     </w:lvl>
     <w:lvl w:ilvl="3" w:tplc="0409000F" w:tentative="1">
@@ -3237,7 +3098,7 @@
         <w:ind w:left="720" w:hanging="360"/>
       </w:pPr>
       <w:rPr>
-        <w:rFonts w:hint="default" w:ascii="Symbol" w:hAnsi="Symbol"/>
+        <w:rFonts w:ascii="Symbol" w:hAnsi="Symbol" w:hint="default"/>
       </w:rPr>
     </w:lvl>
     <w:lvl w:ilvl="1" w:tplc="FB6868DC">
@@ -3249,7 +3110,7 @@
         <w:ind w:left="1440" w:hanging="360"/>
       </w:pPr>
       <w:rPr>
-        <w:rFonts w:hint="default" w:ascii="Courier New" w:hAnsi="Courier New"/>
+        <w:rFonts w:ascii="Courier New" w:hAnsi="Courier New" w:hint="default"/>
       </w:rPr>
     </w:lvl>
     <w:lvl w:ilvl="2" w:tplc="4EB62162">
@@ -3261,7 +3122,7 @@
         <w:ind w:left="2160" w:hanging="360"/>
       </w:pPr>
       <w:rPr>
-        <w:rFonts w:hint="default" w:ascii="Wingdings" w:hAnsi="Wingdings"/>
+        <w:rFonts w:ascii="Wingdings" w:hAnsi="Wingdings" w:hint="default"/>
       </w:rPr>
     </w:lvl>
     <w:lvl w:ilvl="3" w:tplc="35CC37DC">
@@ -3273,7 +3134,7 @@
         <w:ind w:left="2880" w:hanging="360"/>
       </w:pPr>
       <w:rPr>
-        <w:rFonts w:hint="default" w:ascii="Symbol" w:hAnsi="Symbol"/>
+        <w:rFonts w:ascii="Symbol" w:hAnsi="Symbol" w:hint="default"/>
       </w:rPr>
     </w:lvl>
     <w:lvl w:ilvl="4" w:tplc="45F67E22">
@@ -3285,7 +3146,7 @@
         <w:ind w:left="3600" w:hanging="360"/>
       </w:pPr>
       <w:rPr>
-        <w:rFonts w:hint="default" w:ascii="Courier New" w:hAnsi="Courier New"/>
+        <w:rFonts w:ascii="Courier New" w:hAnsi="Courier New" w:hint="default"/>
       </w:rPr>
     </w:lvl>
     <w:lvl w:ilvl="5" w:tplc="4EB0335A">
@@ -3297,7 +3158,7 @@
         <w:ind w:left="4320" w:hanging="360"/>
       </w:pPr>
       <w:rPr>
-        <w:rFonts w:hint="default" w:ascii="Wingdings" w:hAnsi="Wingdings"/>
+        <w:rFonts w:ascii="Wingdings" w:hAnsi="Wingdings" w:hint="default"/>
       </w:rPr>
     </w:lvl>
     <w:lvl w:ilvl="6" w:tplc="5B843AA0">
@@ -3309,7 +3170,7 @@
         <w:ind w:left="5040" w:hanging="360"/>
       </w:pPr>
       <w:rPr>
-        <w:rFonts w:hint="default" w:ascii="Symbol" w:hAnsi="Symbol"/>
+        <w:rFonts w:ascii="Symbol" w:hAnsi="Symbol" w:hint="default"/>
       </w:rPr>
     </w:lvl>
     <w:lvl w:ilvl="7" w:tplc="8A7C1D9C">
@@ -3321,7 +3182,7 @@
         <w:ind w:left="5760" w:hanging="360"/>
       </w:pPr>
       <w:rPr>
-        <w:rFonts w:hint="default" w:ascii="Courier New" w:hAnsi="Courier New"/>
+        <w:rFonts w:ascii="Courier New" w:hAnsi="Courier New" w:hint="default"/>
       </w:rPr>
     </w:lvl>
     <w:lvl w:ilvl="8" w:tplc="362CAFFA">
@@ -3333,7 +3194,7 @@
         <w:ind w:left="6480" w:hanging="360"/>
       </w:pPr>
       <w:rPr>
-        <w:rFonts w:hint="default" w:ascii="Wingdings" w:hAnsi="Wingdings"/>
+        <w:rFonts w:ascii="Wingdings" w:hAnsi="Wingdings" w:hint="default"/>
       </w:rPr>
     </w:lvl>
   </w:abstractNum>
@@ -3451,7 +3312,7 @@
         <w:ind w:left="1440" w:hanging="360"/>
       </w:pPr>
       <w:rPr>
-        <w:rFonts w:hint="default" w:ascii="Courier New" w:hAnsi="Courier New" w:cs="Courier New"/>
+        <w:rFonts w:ascii="Courier New" w:hAnsi="Courier New" w:cs="Courier New" w:hint="default"/>
       </w:rPr>
     </w:lvl>
     <w:lvl w:ilvl="2" w:tplc="FFFFFFFF" w:tentative="1">
@@ -3463,7 +3324,7 @@
         <w:ind w:left="2160" w:hanging="360"/>
       </w:pPr>
       <w:rPr>
-        <w:rFonts w:hint="default" w:ascii="Wingdings" w:hAnsi="Wingdings"/>
+        <w:rFonts w:ascii="Wingdings" w:hAnsi="Wingdings" w:hint="default"/>
       </w:rPr>
     </w:lvl>
     <w:lvl w:ilvl="3" w:tplc="FFFFFFFF" w:tentative="1">
@@ -3475,7 +3336,7 @@
         <w:ind w:left="2880" w:hanging="360"/>
       </w:pPr>
       <w:rPr>
-        <w:rFonts w:hint="default" w:ascii="Symbol" w:hAnsi="Symbol"/>
+        <w:rFonts w:ascii="Symbol" w:hAnsi="Symbol" w:hint="default"/>
       </w:rPr>
     </w:lvl>
     <w:lvl w:ilvl="4" w:tplc="FFFFFFFF" w:tentative="1">
@@ -3487,7 +3348,7 @@
         <w:ind w:left="3600" w:hanging="360"/>
       </w:pPr>
       <w:rPr>
-        <w:rFonts w:hint="default" w:ascii="Courier New" w:hAnsi="Courier New" w:cs="Courier New"/>
+        <w:rFonts w:ascii="Courier New" w:hAnsi="Courier New" w:cs="Courier New" w:hint="default"/>
       </w:rPr>
     </w:lvl>
     <w:lvl w:ilvl="5" w:tplc="FFFFFFFF" w:tentative="1">
@@ -3499,7 +3360,7 @@
         <w:ind w:left="4320" w:hanging="360"/>
       </w:pPr>
       <w:rPr>
-        <w:rFonts w:hint="default" w:ascii="Wingdings" w:hAnsi="Wingdings"/>
+        <w:rFonts w:ascii="Wingdings" w:hAnsi="Wingdings" w:hint="default"/>
       </w:rPr>
     </w:lvl>
     <w:lvl w:ilvl="6" w:tplc="FFFFFFFF" w:tentative="1">
@@ -3511,7 +3372,7 @@
         <w:ind w:left="5040" w:hanging="360"/>
       </w:pPr>
       <w:rPr>
-        <w:rFonts w:hint="default" w:ascii="Symbol" w:hAnsi="Symbol"/>
+        <w:rFonts w:ascii="Symbol" w:hAnsi="Symbol" w:hint="default"/>
       </w:rPr>
     </w:lvl>
     <w:lvl w:ilvl="7" w:tplc="FFFFFFFF" w:tentative="1">
@@ -3523,7 +3384,7 @@
         <w:ind w:left="5760" w:hanging="360"/>
       </w:pPr>
       <w:rPr>
-        <w:rFonts w:hint="default" w:ascii="Courier New" w:hAnsi="Courier New" w:cs="Courier New"/>
+        <w:rFonts w:ascii="Courier New" w:hAnsi="Courier New" w:cs="Courier New" w:hint="default"/>
       </w:rPr>
     </w:lvl>
     <w:lvl w:ilvl="8" w:tplc="FFFFFFFF" w:tentative="1">
@@ -3535,7 +3396,7 @@
         <w:ind w:left="6480" w:hanging="360"/>
       </w:pPr>
       <w:rPr>
-        <w:rFonts w:hint="default" w:ascii="Wingdings" w:hAnsi="Wingdings"/>
+        <w:rFonts w:ascii="Wingdings" w:hAnsi="Wingdings" w:hint="default"/>
       </w:rPr>
     </w:lvl>
   </w:abstractNum>
@@ -3552,7 +3413,7 @@
         <w:ind w:left="360" w:hanging="360"/>
       </w:pPr>
       <w:rPr>
-        <w:rFonts w:hint="default" w:ascii="Symbol" w:hAnsi="Symbol"/>
+        <w:rFonts w:ascii="Symbol" w:hAnsi="Symbol" w:hint="default"/>
       </w:rPr>
     </w:lvl>
     <w:lvl w:ilvl="1" w:tplc="04090003" w:tentative="1">
@@ -3564,7 +3425,7 @@
         <w:ind w:left="1080" w:hanging="360"/>
       </w:pPr>
       <w:rPr>
-        <w:rFonts w:hint="default" w:ascii="Courier New" w:hAnsi="Courier New" w:cs="Courier New"/>
+        <w:rFonts w:ascii="Courier New" w:hAnsi="Courier New" w:cs="Courier New" w:hint="default"/>
       </w:rPr>
     </w:lvl>
     <w:lvl w:ilvl="2" w:tplc="04090005" w:tentative="1">
@@ -3576,7 +3437,7 @@
         <w:ind w:left="1800" w:hanging="360"/>
       </w:pPr>
       <w:rPr>
-        <w:rFonts w:hint="default" w:ascii="Wingdings" w:hAnsi="Wingdings"/>
+        <w:rFonts w:ascii="Wingdings" w:hAnsi="Wingdings" w:hint="default"/>
       </w:rPr>
     </w:lvl>
     <w:lvl w:ilvl="3" w:tplc="04090001" w:tentative="1">
@@ -3588,7 +3449,7 @@
         <w:ind w:left="2520" w:hanging="360"/>
       </w:pPr>
       <w:rPr>
-        <w:rFonts w:hint="default" w:ascii="Symbol" w:hAnsi="Symbol"/>
+        <w:rFonts w:ascii="Symbol" w:hAnsi="Symbol" w:hint="default"/>
       </w:rPr>
     </w:lvl>
     <w:lvl w:ilvl="4" w:tplc="04090003" w:tentative="1">
@@ -3600,7 +3461,7 @@
         <w:ind w:left="3240" w:hanging="360"/>
       </w:pPr>
       <w:rPr>
-        <w:rFonts w:hint="default" w:ascii="Courier New" w:hAnsi="Courier New" w:cs="Courier New"/>
+        <w:rFonts w:ascii="Courier New" w:hAnsi="Courier New" w:cs="Courier New" w:hint="default"/>
       </w:rPr>
     </w:lvl>
     <w:lvl w:ilvl="5" w:tplc="04090005" w:tentative="1">
@@ -3612,7 +3473,7 @@
         <w:ind w:left="3960" w:hanging="360"/>
       </w:pPr>
       <w:rPr>
-        <w:rFonts w:hint="default" w:ascii="Wingdings" w:hAnsi="Wingdings"/>
+        <w:rFonts w:ascii="Wingdings" w:hAnsi="Wingdings" w:hint="default"/>
       </w:rPr>
     </w:lvl>
     <w:lvl w:ilvl="6" w:tplc="04090001" w:tentative="1">
@@ -3624,7 +3485,7 @@
         <w:ind w:left="4680" w:hanging="360"/>
       </w:pPr>
       <w:rPr>
-        <w:rFonts w:hint="default" w:ascii="Symbol" w:hAnsi="Symbol"/>
+        <w:rFonts w:ascii="Symbol" w:hAnsi="Symbol" w:hint="default"/>
       </w:rPr>
     </w:lvl>
     <w:lvl w:ilvl="7" w:tplc="04090003" w:tentative="1">
@@ -3636,7 +3497,7 @@
         <w:ind w:left="5400" w:hanging="360"/>
       </w:pPr>
       <w:rPr>
-        <w:rFonts w:hint="default" w:ascii="Courier New" w:hAnsi="Courier New" w:cs="Courier New"/>
+        <w:rFonts w:ascii="Courier New" w:hAnsi="Courier New" w:cs="Courier New" w:hint="default"/>
       </w:rPr>
     </w:lvl>
     <w:lvl w:ilvl="8" w:tplc="04090005" w:tentative="1">
@@ -3648,7 +3509,7 @@
         <w:ind w:left="6120" w:hanging="360"/>
       </w:pPr>
       <w:rPr>
-        <w:rFonts w:hint="default" w:ascii="Wingdings" w:hAnsi="Wingdings"/>
+        <w:rFonts w:ascii="Wingdings" w:hAnsi="Wingdings" w:hint="default"/>
       </w:rPr>
     </w:lvl>
   </w:abstractNum>
@@ -3665,7 +3526,7 @@
         <w:ind w:left="720" w:hanging="360"/>
       </w:pPr>
       <w:rPr>
-        <w:rFonts w:hint="default" w:ascii="Symbol" w:hAnsi="Symbol"/>
+        <w:rFonts w:ascii="Symbol" w:hAnsi="Symbol" w:hint="default"/>
       </w:rPr>
     </w:lvl>
     <w:lvl w:ilvl="1" w:tplc="04090003" w:tentative="1">
@@ -3677,7 +3538,7 @@
         <w:ind w:left="1440" w:hanging="360"/>
       </w:pPr>
       <w:rPr>
-        <w:rFonts w:hint="default" w:ascii="Courier New" w:hAnsi="Courier New" w:cs="Courier New"/>
+        <w:rFonts w:ascii="Courier New" w:hAnsi="Courier New" w:cs="Courier New" w:hint="default"/>
       </w:rPr>
     </w:lvl>
     <w:lvl w:ilvl="2" w:tplc="04090005" w:tentative="1">
@@ -3689,7 +3550,7 @@
         <w:ind w:left="2160" w:hanging="360"/>
       </w:pPr>
       <w:rPr>
-        <w:rFonts w:hint="default" w:ascii="Wingdings" w:hAnsi="Wingdings"/>
+        <w:rFonts w:ascii="Wingdings" w:hAnsi="Wingdings" w:hint="default"/>
       </w:rPr>
     </w:lvl>
     <w:lvl w:ilvl="3" w:tplc="04090001" w:tentative="1">
@@ -3701,7 +3562,7 @@
         <w:ind w:left="2880" w:hanging="360"/>
       </w:pPr>
       <w:rPr>
-        <w:rFonts w:hint="default" w:ascii="Symbol" w:hAnsi="Symbol"/>
+        <w:rFonts w:ascii="Symbol" w:hAnsi="Symbol" w:hint="default"/>
       </w:rPr>
     </w:lvl>
     <w:lvl w:ilvl="4" w:tplc="04090003" w:tentative="1">
@@ -3713,7 +3574,7 @@
         <w:ind w:left="3600" w:hanging="360"/>
       </w:pPr>
       <w:rPr>
-        <w:rFonts w:hint="default" w:ascii="Courier New" w:hAnsi="Courier New" w:cs="Courier New"/>
+        <w:rFonts w:ascii="Courier New" w:hAnsi="Courier New" w:cs="Courier New" w:hint="default"/>
       </w:rPr>
     </w:lvl>
     <w:lvl w:ilvl="5" w:tplc="04090005" w:tentative="1">
@@ -3725,7 +3586,7 @@
         <w:ind w:left="4320" w:hanging="360"/>
       </w:pPr>
       <w:rPr>
-        <w:rFonts w:hint="default" w:ascii="Wingdings" w:hAnsi="Wingdings"/>
+        <w:rFonts w:ascii="Wingdings" w:hAnsi="Wingdings" w:hint="default"/>
       </w:rPr>
     </w:lvl>
     <w:lvl w:ilvl="6" w:tplc="04090001" w:tentative="1">
@@ -3737,7 +3598,7 @@
         <w:ind w:left="5040" w:hanging="360"/>
       </w:pPr>
       <w:rPr>
-        <w:rFonts w:hint="default" w:ascii="Symbol" w:hAnsi="Symbol"/>
+        <w:rFonts w:ascii="Symbol" w:hAnsi="Symbol" w:hint="default"/>
       </w:rPr>
     </w:lvl>
     <w:lvl w:ilvl="7" w:tplc="04090003" w:tentative="1">
@@ -3749,7 +3610,7 @@
         <w:ind w:left="5760" w:hanging="360"/>
       </w:pPr>
       <w:rPr>
-        <w:rFonts w:hint="default" w:ascii="Courier New" w:hAnsi="Courier New" w:cs="Courier New"/>
+        <w:rFonts w:ascii="Courier New" w:hAnsi="Courier New" w:cs="Courier New" w:hint="default"/>
       </w:rPr>
     </w:lvl>
     <w:lvl w:ilvl="8" w:tplc="04090005" w:tentative="1">
@@ -3761,7 +3622,7 @@
         <w:ind w:left="6480" w:hanging="360"/>
       </w:pPr>
       <w:rPr>
-        <w:rFonts w:hint="default" w:ascii="Wingdings" w:hAnsi="Wingdings"/>
+        <w:rFonts w:ascii="Wingdings" w:hAnsi="Wingdings" w:hint="default"/>
       </w:rPr>
     </w:lvl>
   </w:abstractNum>
@@ -3891,7 +3752,7 @@
         <w:ind w:left="720" w:hanging="360"/>
       </w:pPr>
       <w:rPr>
-        <w:rFonts w:hint="default" w:ascii="Symbol" w:hAnsi="Symbol"/>
+        <w:rFonts w:ascii="Symbol" w:hAnsi="Symbol" w:hint="default"/>
       </w:rPr>
     </w:lvl>
     <w:lvl w:ilvl="1" w:tplc="B9A222F6">
@@ -3903,7 +3764,7 @@
         <w:ind w:left="1440" w:hanging="360"/>
       </w:pPr>
       <w:rPr>
-        <w:rFonts w:hint="default" w:ascii="Courier New" w:hAnsi="Courier New"/>
+        <w:rFonts w:ascii="Courier New" w:hAnsi="Courier New" w:hint="default"/>
       </w:rPr>
     </w:lvl>
     <w:lvl w:ilvl="2" w:tplc="9AE25834">
@@ -3915,7 +3776,7 @@
         <w:ind w:left="2160" w:hanging="360"/>
       </w:pPr>
       <w:rPr>
-        <w:rFonts w:hint="default" w:ascii="Wingdings" w:hAnsi="Wingdings"/>
+        <w:rFonts w:ascii="Wingdings" w:hAnsi="Wingdings" w:hint="default"/>
       </w:rPr>
     </w:lvl>
     <w:lvl w:ilvl="3" w:tplc="53B26B9E">
@@ -3927,7 +3788,7 @@
         <w:ind w:left="2880" w:hanging="360"/>
       </w:pPr>
       <w:rPr>
-        <w:rFonts w:hint="default" w:ascii="Symbol" w:hAnsi="Symbol"/>
+        <w:rFonts w:ascii="Symbol" w:hAnsi="Symbol" w:hint="default"/>
       </w:rPr>
     </w:lvl>
     <w:lvl w:ilvl="4" w:tplc="0DC21AC8">
@@ -3939,7 +3800,7 @@
         <w:ind w:left="3600" w:hanging="360"/>
       </w:pPr>
       <w:rPr>
-        <w:rFonts w:hint="default" w:ascii="Courier New" w:hAnsi="Courier New"/>
+        <w:rFonts w:ascii="Courier New" w:hAnsi="Courier New" w:hint="default"/>
       </w:rPr>
     </w:lvl>
     <w:lvl w:ilvl="5" w:tplc="D33A0E06">
@@ -3951,7 +3812,7 @@
         <w:ind w:left="4320" w:hanging="360"/>
       </w:pPr>
       <w:rPr>
-        <w:rFonts w:hint="default" w:ascii="Wingdings" w:hAnsi="Wingdings"/>
+        <w:rFonts w:ascii="Wingdings" w:hAnsi="Wingdings" w:hint="default"/>
       </w:rPr>
     </w:lvl>
     <w:lvl w:ilvl="6" w:tplc="669A8020">
@@ -3963,7 +3824,7 @@
         <w:ind w:left="5040" w:hanging="360"/>
       </w:pPr>
       <w:rPr>
-        <w:rFonts w:hint="default" w:ascii="Symbol" w:hAnsi="Symbol"/>
+        <w:rFonts w:ascii="Symbol" w:hAnsi="Symbol" w:hint="default"/>
       </w:rPr>
     </w:lvl>
     <w:lvl w:ilvl="7" w:tplc="E8F24344">
@@ -3975,7 +3836,7 @@
         <w:ind w:left="5760" w:hanging="360"/>
       </w:pPr>
       <w:rPr>
-        <w:rFonts w:hint="default" w:ascii="Courier New" w:hAnsi="Courier New"/>
+        <w:rFonts w:ascii="Courier New" w:hAnsi="Courier New" w:hint="default"/>
       </w:rPr>
     </w:lvl>
     <w:lvl w:ilvl="8" w:tplc="1C2E504C">
@@ -3987,7 +3848,7 @@
         <w:ind w:left="6480" w:hanging="360"/>
       </w:pPr>
       <w:rPr>
-        <w:rFonts w:hint="default" w:ascii="Wingdings" w:hAnsi="Wingdings"/>
+        <w:rFonts w:ascii="Wingdings" w:hAnsi="Wingdings" w:hint="default"/>
       </w:rPr>
     </w:lvl>
   </w:abstractNum>
@@ -4004,7 +3865,7 @@
         <w:ind w:left="360" w:hanging="360"/>
       </w:pPr>
       <w:rPr>
-        <w:rFonts w:hint="default" w:ascii="Symbol" w:hAnsi="Symbol"/>
+        <w:rFonts w:ascii="Symbol" w:hAnsi="Symbol" w:hint="default"/>
       </w:rPr>
     </w:lvl>
     <w:lvl w:ilvl="1" w:tplc="FFFFFFFF" w:tentative="1">
@@ -4016,7 +3877,7 @@
         <w:ind w:left="1080" w:hanging="360"/>
       </w:pPr>
       <w:rPr>
-        <w:rFonts w:hint="default" w:ascii="Courier New" w:hAnsi="Courier New" w:cs="Courier New"/>
+        <w:rFonts w:ascii="Courier New" w:hAnsi="Courier New" w:cs="Courier New" w:hint="default"/>
       </w:rPr>
     </w:lvl>
     <w:lvl w:ilvl="2" w:tplc="FFFFFFFF" w:tentative="1">
@@ -4028,7 +3889,7 @@
         <w:ind w:left="1800" w:hanging="360"/>
       </w:pPr>
       <w:rPr>
-        <w:rFonts w:hint="default" w:ascii="Wingdings" w:hAnsi="Wingdings"/>
+        <w:rFonts w:ascii="Wingdings" w:hAnsi="Wingdings" w:hint="default"/>
       </w:rPr>
     </w:lvl>
     <w:lvl w:ilvl="3" w:tplc="FFFFFFFF" w:tentative="1">
@@ -4040,7 +3901,7 @@
         <w:ind w:left="2520" w:hanging="360"/>
       </w:pPr>
       <w:rPr>
-        <w:rFonts w:hint="default" w:ascii="Symbol" w:hAnsi="Symbol"/>
+        <w:rFonts w:ascii="Symbol" w:hAnsi="Symbol" w:hint="default"/>
       </w:rPr>
     </w:lvl>
     <w:lvl w:ilvl="4" w:tplc="FFFFFFFF" w:tentative="1">
@@ -4052,7 +3913,7 @@
         <w:ind w:left="3240" w:hanging="360"/>
       </w:pPr>
       <w:rPr>
-        <w:rFonts w:hint="default" w:ascii="Courier New" w:hAnsi="Courier New" w:cs="Courier New"/>
+        <w:rFonts w:ascii="Courier New" w:hAnsi="Courier New" w:cs="Courier New" w:hint="default"/>
       </w:rPr>
     </w:lvl>
     <w:lvl w:ilvl="5" w:tplc="FFFFFFFF" w:tentative="1">
@@ -4064,7 +3925,7 @@
         <w:ind w:left="3960" w:hanging="360"/>
       </w:pPr>
       <w:rPr>
-        <w:rFonts w:hint="default" w:ascii="Wingdings" w:hAnsi="Wingdings"/>
+        <w:rFonts w:ascii="Wingdings" w:hAnsi="Wingdings" w:hint="default"/>
       </w:rPr>
     </w:lvl>
     <w:lvl w:ilvl="6" w:tplc="FFFFFFFF" w:tentative="1">
@@ -4076,7 +3937,7 @@
         <w:ind w:left="4680" w:hanging="360"/>
       </w:pPr>
       <w:rPr>
-        <w:rFonts w:hint="default" w:ascii="Symbol" w:hAnsi="Symbol"/>
+        <w:rFonts w:ascii="Symbol" w:hAnsi="Symbol" w:hint="default"/>
       </w:rPr>
     </w:lvl>
     <w:lvl w:ilvl="7" w:tplc="FFFFFFFF" w:tentative="1">
@@ -4088,7 +3949,7 @@
         <w:ind w:left="5400" w:hanging="360"/>
       </w:pPr>
       <w:rPr>
-        <w:rFonts w:hint="default" w:ascii="Courier New" w:hAnsi="Courier New" w:cs="Courier New"/>
+        <w:rFonts w:ascii="Courier New" w:hAnsi="Courier New" w:cs="Courier New" w:hint="default"/>
       </w:rPr>
     </w:lvl>
     <w:lvl w:ilvl="8" w:tplc="FFFFFFFF" w:tentative="1">
@@ -4100,7 +3961,7 @@
         <w:ind w:left="6120" w:hanging="360"/>
       </w:pPr>
       <w:rPr>
-        <w:rFonts w:hint="default" w:ascii="Wingdings" w:hAnsi="Wingdings"/>
+        <w:rFonts w:ascii="Wingdings" w:hAnsi="Wingdings" w:hint="default"/>
       </w:rPr>
     </w:lvl>
   </w:abstractNum>
@@ -4117,7 +3978,7 @@
         <w:ind w:left="720" w:hanging="360"/>
       </w:pPr>
       <w:rPr>
-        <w:rFonts w:hint="default" w:ascii="Helvetica Neue" w:hAnsi="Helvetica Neue" w:cs="Helvetica Neue" w:eastAsiaTheme="minorHAnsi"/>
+        <w:rFonts w:ascii="Helvetica Neue" w:eastAsiaTheme="minorHAnsi" w:hAnsi="Helvetica Neue" w:cs="Helvetica Neue" w:hint="default"/>
         <w:color w:val="000000"/>
         <w:sz w:val="26"/>
       </w:rPr>
@@ -4131,7 +3992,7 @@
         <w:ind w:left="1440" w:hanging="360"/>
       </w:pPr>
       <w:rPr>
-        <w:rFonts w:hint="default" w:ascii="Courier New" w:hAnsi="Courier New" w:cs="Courier New"/>
+        <w:rFonts w:ascii="Courier New" w:hAnsi="Courier New" w:cs="Courier New" w:hint="default"/>
       </w:rPr>
     </w:lvl>
     <w:lvl w:ilvl="2" w:tplc="04090005" w:tentative="1">
@@ -4143,7 +4004,7 @@
         <w:ind w:left="2160" w:hanging="360"/>
       </w:pPr>
       <w:rPr>
-        <w:rFonts w:hint="default" w:ascii="Wingdings" w:hAnsi="Wingdings"/>
+        <w:rFonts w:ascii="Wingdings" w:hAnsi="Wingdings" w:hint="default"/>
       </w:rPr>
     </w:lvl>
     <w:lvl w:ilvl="3" w:tplc="04090001" w:tentative="1">
@@ -4155,7 +4016,7 @@
         <w:ind w:left="2880" w:hanging="360"/>
       </w:pPr>
       <w:rPr>
-        <w:rFonts w:hint="default" w:ascii="Symbol" w:hAnsi="Symbol"/>
+        <w:rFonts w:ascii="Symbol" w:hAnsi="Symbol" w:hint="default"/>
       </w:rPr>
     </w:lvl>
     <w:lvl w:ilvl="4" w:tplc="04090003" w:tentative="1">
@@ -4167,7 +4028,7 @@
         <w:ind w:left="3600" w:hanging="360"/>
       </w:pPr>
       <w:rPr>
-        <w:rFonts w:hint="default" w:ascii="Courier New" w:hAnsi="Courier New" w:cs="Courier New"/>
+        <w:rFonts w:ascii="Courier New" w:hAnsi="Courier New" w:cs="Courier New" w:hint="default"/>
       </w:rPr>
     </w:lvl>
     <w:lvl w:ilvl="5" w:tplc="04090005" w:tentative="1">
@@ -4179,7 +4040,7 @@
         <w:ind w:left="4320" w:hanging="360"/>
       </w:pPr>
       <w:rPr>
-        <w:rFonts w:hint="default" w:ascii="Wingdings" w:hAnsi="Wingdings"/>
+        <w:rFonts w:ascii="Wingdings" w:hAnsi="Wingdings" w:hint="default"/>
       </w:rPr>
     </w:lvl>
     <w:lvl w:ilvl="6" w:tplc="04090001" w:tentative="1">
@@ -4191,7 +4052,7 @@
         <w:ind w:left="5040" w:hanging="360"/>
       </w:pPr>
       <w:rPr>
-        <w:rFonts w:hint="default" w:ascii="Symbol" w:hAnsi="Symbol"/>
+        <w:rFonts w:ascii="Symbol" w:hAnsi="Symbol" w:hint="default"/>
       </w:rPr>
     </w:lvl>
     <w:lvl w:ilvl="7" w:tplc="04090003" w:tentative="1">
@@ -4203,7 +4064,7 @@
         <w:ind w:left="5760" w:hanging="360"/>
       </w:pPr>
       <w:rPr>
-        <w:rFonts w:hint="default" w:ascii="Courier New" w:hAnsi="Courier New" w:cs="Courier New"/>
+        <w:rFonts w:ascii="Courier New" w:hAnsi="Courier New" w:cs="Courier New" w:hint="default"/>
       </w:rPr>
     </w:lvl>
     <w:lvl w:ilvl="8" w:tplc="04090005" w:tentative="1">
@@ -4215,7 +4076,7 @@
         <w:ind w:left="6480" w:hanging="360"/>
       </w:pPr>
       <w:rPr>
-        <w:rFonts w:hint="default" w:ascii="Wingdings" w:hAnsi="Wingdings"/>
+        <w:rFonts w:ascii="Wingdings" w:hAnsi="Wingdings" w:hint="default"/>
       </w:rPr>
     </w:lvl>
   </w:abstractNum>
@@ -4318,7 +4179,7 @@
         <w:ind w:left="360" w:hanging="360"/>
       </w:pPr>
       <w:rPr>
-        <w:rFonts w:hint="default" w:ascii="Symbol" w:hAnsi="Symbol"/>
+        <w:rFonts w:ascii="Symbol" w:hAnsi="Symbol" w:hint="default"/>
       </w:rPr>
     </w:lvl>
     <w:lvl w:ilvl="1" w:tplc="04090003" w:tentative="1">
@@ -4330,7 +4191,7 @@
         <w:ind w:left="1080" w:hanging="360"/>
       </w:pPr>
       <w:rPr>
-        <w:rFonts w:hint="default" w:ascii="Courier New" w:hAnsi="Courier New" w:cs="Courier New"/>
+        <w:rFonts w:ascii="Courier New" w:hAnsi="Courier New" w:cs="Courier New" w:hint="default"/>
       </w:rPr>
     </w:lvl>
     <w:lvl w:ilvl="2" w:tplc="04090005" w:tentative="1">
@@ -4342,7 +4203,7 @@
         <w:ind w:left="1800" w:hanging="360"/>
       </w:pPr>
       <w:rPr>
-        <w:rFonts w:hint="default" w:ascii="Wingdings" w:hAnsi="Wingdings"/>
+        <w:rFonts w:ascii="Wingdings" w:hAnsi="Wingdings" w:hint="default"/>
       </w:rPr>
     </w:lvl>
     <w:lvl w:ilvl="3" w:tplc="04090001" w:tentative="1">
@@ -4354,7 +4215,7 @@
         <w:ind w:left="2520" w:hanging="360"/>
       </w:pPr>
       <w:rPr>
-        <w:rFonts w:hint="default" w:ascii="Symbol" w:hAnsi="Symbol"/>
+        <w:rFonts w:ascii="Symbol" w:hAnsi="Symbol" w:hint="default"/>
       </w:rPr>
     </w:lvl>
     <w:lvl w:ilvl="4" w:tplc="04090003" w:tentative="1">
@@ -4366,7 +4227,7 @@
         <w:ind w:left="3240" w:hanging="360"/>
       </w:pPr>
       <w:rPr>
-        <w:rFonts w:hint="default" w:ascii="Courier New" w:hAnsi="Courier New" w:cs="Courier New"/>
+        <w:rFonts w:ascii="Courier New" w:hAnsi="Courier New" w:cs="Courier New" w:hint="default"/>
       </w:rPr>
     </w:lvl>
     <w:lvl w:ilvl="5" w:tplc="04090005" w:tentative="1">
@@ -4378,7 +4239,7 @@
         <w:ind w:left="3960" w:hanging="360"/>
       </w:pPr>
       <w:rPr>
-        <w:rFonts w:hint="default" w:ascii="Wingdings" w:hAnsi="Wingdings"/>
+        <w:rFonts w:ascii="Wingdings" w:hAnsi="Wingdings" w:hint="default"/>
       </w:rPr>
     </w:lvl>
     <w:lvl w:ilvl="6" w:tplc="04090001" w:tentative="1">
@@ -4390,7 +4251,7 @@
         <w:ind w:left="4680" w:hanging="360"/>
       </w:pPr>
       <w:rPr>
-        <w:rFonts w:hint="default" w:ascii="Symbol" w:hAnsi="Symbol"/>
+        <w:rFonts w:ascii="Symbol" w:hAnsi="Symbol" w:hint="default"/>
       </w:rPr>
     </w:lvl>
     <w:lvl w:ilvl="7" w:tplc="04090003" w:tentative="1">
@@ -4402,7 +4263,7 @@
         <w:ind w:left="5400" w:hanging="360"/>
       </w:pPr>
       <w:rPr>
-        <w:rFonts w:hint="default" w:ascii="Courier New" w:hAnsi="Courier New" w:cs="Courier New"/>
+        <w:rFonts w:ascii="Courier New" w:hAnsi="Courier New" w:cs="Courier New" w:hint="default"/>
       </w:rPr>
     </w:lvl>
     <w:lvl w:ilvl="8" w:tplc="04090005" w:tentative="1">
@@ -4414,7 +4275,7 @@
         <w:ind w:left="6120" w:hanging="360"/>
       </w:pPr>
       <w:rPr>
-        <w:rFonts w:hint="default" w:ascii="Wingdings" w:hAnsi="Wingdings"/>
+        <w:rFonts w:ascii="Wingdings" w:hAnsi="Wingdings" w:hint="default"/>
       </w:rPr>
     </w:lvl>
   </w:abstractNum>
@@ -4431,7 +4292,7 @@
         <w:ind w:left="720" w:hanging="360"/>
       </w:pPr>
       <w:rPr>
-        <w:rFonts w:hint="default" w:ascii="Symbol" w:hAnsi="Symbol"/>
+        <w:rFonts w:ascii="Symbol" w:hAnsi="Symbol" w:hint="default"/>
       </w:rPr>
     </w:lvl>
     <w:lvl w:ilvl="1" w:tplc="8F5C40F4">
@@ -4443,7 +4304,7 @@
         <w:ind w:left="1440" w:hanging="360"/>
       </w:pPr>
       <w:rPr>
-        <w:rFonts w:hint="default" w:ascii="Courier New" w:hAnsi="Courier New"/>
+        <w:rFonts w:ascii="Courier New" w:hAnsi="Courier New" w:hint="default"/>
       </w:rPr>
     </w:lvl>
     <w:lvl w:ilvl="2" w:tplc="427275AC">
@@ -4455,7 +4316,7 @@
         <w:ind w:left="2160" w:hanging="360"/>
       </w:pPr>
       <w:rPr>
-        <w:rFonts w:hint="default" w:ascii="Wingdings" w:hAnsi="Wingdings"/>
+        <w:rFonts w:ascii="Wingdings" w:hAnsi="Wingdings" w:hint="default"/>
       </w:rPr>
     </w:lvl>
     <w:lvl w:ilvl="3" w:tplc="DB6C81A0">
@@ -4467,7 +4328,7 @@
         <w:ind w:left="2880" w:hanging="360"/>
       </w:pPr>
       <w:rPr>
-        <w:rFonts w:hint="default" w:ascii="Symbol" w:hAnsi="Symbol"/>
+        <w:rFonts w:ascii="Symbol" w:hAnsi="Symbol" w:hint="default"/>
       </w:rPr>
     </w:lvl>
     <w:lvl w:ilvl="4" w:tplc="5A4EB586">
@@ -4479,7 +4340,7 @@
         <w:ind w:left="3600" w:hanging="360"/>
       </w:pPr>
       <w:rPr>
-        <w:rFonts w:hint="default" w:ascii="Courier New" w:hAnsi="Courier New"/>
+        <w:rFonts w:ascii="Courier New" w:hAnsi="Courier New" w:hint="default"/>
       </w:rPr>
     </w:lvl>
     <w:lvl w:ilvl="5" w:tplc="6EA416A0">
@@ -4491,7 +4352,7 @@
         <w:ind w:left="4320" w:hanging="360"/>
       </w:pPr>
       <w:rPr>
-        <w:rFonts w:hint="default" w:ascii="Wingdings" w:hAnsi="Wingdings"/>
+        <w:rFonts w:ascii="Wingdings" w:hAnsi="Wingdings" w:hint="default"/>
       </w:rPr>
     </w:lvl>
     <w:lvl w:ilvl="6" w:tplc="6106B8A6">
@@ -4503,7 +4364,7 @@
         <w:ind w:left="5040" w:hanging="360"/>
       </w:pPr>
       <w:rPr>
-        <w:rFonts w:hint="default" w:ascii="Symbol" w:hAnsi="Symbol"/>
+        <w:rFonts w:ascii="Symbol" w:hAnsi="Symbol" w:hint="default"/>
       </w:rPr>
     </w:lvl>
     <w:lvl w:ilvl="7" w:tplc="650027F0">
@@ -4515,7 +4376,7 @@
         <w:ind w:left="5760" w:hanging="360"/>
       </w:pPr>
       <w:rPr>
-        <w:rFonts w:hint="default" w:ascii="Courier New" w:hAnsi="Courier New"/>
+        <w:rFonts w:ascii="Courier New" w:hAnsi="Courier New" w:hint="default"/>
       </w:rPr>
     </w:lvl>
     <w:lvl w:ilvl="8" w:tplc="954E5A4C">
@@ -4527,7 +4388,7 @@
         <w:ind w:left="6480" w:hanging="360"/>
       </w:pPr>
       <w:rPr>
-        <w:rFonts w:hint="default" w:ascii="Wingdings" w:hAnsi="Wingdings"/>
+        <w:rFonts w:ascii="Wingdings" w:hAnsi="Wingdings" w:hint="default"/>
       </w:rPr>
     </w:lvl>
   </w:abstractNum>
@@ -4548,7 +4409,7 @@
         <w:ind w:left="720" w:hanging="360"/>
       </w:pPr>
       <w:rPr>
-        <w:rFonts w:hint="default" w:ascii="Symbol" w:hAnsi="Symbol"/>
+        <w:rFonts w:ascii="Symbol" w:hAnsi="Symbol" w:hint="default"/>
         <w:sz w:val="20"/>
       </w:rPr>
     </w:lvl>
@@ -4564,7 +4425,7 @@
         <w:ind w:left="1440" w:hanging="360"/>
       </w:pPr>
       <w:rPr>
-        <w:rFonts w:hint="default" w:ascii="Symbol" w:hAnsi="Symbol"/>
+        <w:rFonts w:ascii="Symbol" w:hAnsi="Symbol" w:hint="default"/>
         <w:sz w:val="20"/>
       </w:rPr>
     </w:lvl>
@@ -4580,7 +4441,7 @@
         <w:ind w:left="2160" w:hanging="360"/>
       </w:pPr>
       <w:rPr>
-        <w:rFonts w:hint="default" w:ascii="Symbol" w:hAnsi="Symbol"/>
+        <w:rFonts w:ascii="Symbol" w:hAnsi="Symbol" w:hint="default"/>
         <w:sz w:val="20"/>
       </w:rPr>
     </w:lvl>
@@ -4596,7 +4457,7 @@
         <w:ind w:left="2880" w:hanging="360"/>
       </w:pPr>
       <w:rPr>
-        <w:rFonts w:hint="default" w:ascii="Symbol" w:hAnsi="Symbol"/>
+        <w:rFonts w:ascii="Symbol" w:hAnsi="Symbol" w:hint="default"/>
         <w:sz w:val="20"/>
       </w:rPr>
     </w:lvl>
@@ -4612,7 +4473,7 @@
         <w:ind w:left="3600" w:hanging="360"/>
       </w:pPr>
       <w:rPr>
-        <w:rFonts w:hint="default" w:ascii="Symbol" w:hAnsi="Symbol"/>
+        <w:rFonts w:ascii="Symbol" w:hAnsi="Symbol" w:hint="default"/>
         <w:sz w:val="20"/>
       </w:rPr>
     </w:lvl>
@@ -4628,7 +4489,7 @@
         <w:ind w:left="4320" w:hanging="360"/>
       </w:pPr>
       <w:rPr>
-        <w:rFonts w:hint="default" w:ascii="Symbol" w:hAnsi="Symbol"/>
+        <w:rFonts w:ascii="Symbol" w:hAnsi="Symbol" w:hint="default"/>
         <w:sz w:val="20"/>
       </w:rPr>
     </w:lvl>
@@ -4644,7 +4505,7 @@
         <w:ind w:left="5040" w:hanging="360"/>
       </w:pPr>
       <w:rPr>
-        <w:rFonts w:hint="default" w:ascii="Symbol" w:hAnsi="Symbol"/>
+        <w:rFonts w:ascii="Symbol" w:hAnsi="Symbol" w:hint="default"/>
         <w:sz w:val="20"/>
       </w:rPr>
     </w:lvl>
@@ -4660,7 +4521,7 @@
         <w:ind w:left="5760" w:hanging="360"/>
       </w:pPr>
       <w:rPr>
-        <w:rFonts w:hint="default" w:ascii="Symbol" w:hAnsi="Symbol"/>
+        <w:rFonts w:ascii="Symbol" w:hAnsi="Symbol" w:hint="default"/>
         <w:sz w:val="20"/>
       </w:rPr>
     </w:lvl>
@@ -4676,7 +4537,7 @@
         <w:ind w:left="6480" w:hanging="360"/>
       </w:pPr>
       <w:rPr>
-        <w:rFonts w:hint="default" w:ascii="Symbol" w:hAnsi="Symbol"/>
+        <w:rFonts w:ascii="Symbol" w:hAnsi="Symbol" w:hint="default"/>
         <w:sz w:val="20"/>
       </w:rPr>
     </w:lvl>
@@ -4703,7 +4564,7 @@
         <w:ind w:left="720" w:hanging="360"/>
       </w:pPr>
       <w:rPr>
-        <w:rFonts w:hint="default" w:ascii="Symbol" w:hAnsi="Symbol"/>
+        <w:rFonts w:ascii="Symbol" w:hAnsi="Symbol" w:hint="default"/>
       </w:rPr>
     </w:lvl>
     <w:lvl w:ilvl="2" w:tplc="04090001">
@@ -4715,7 +4576,7 @@
         <w:ind w:left="720" w:hanging="360"/>
       </w:pPr>
       <w:rPr>
-        <w:rFonts w:hint="default" w:ascii="Symbol" w:hAnsi="Symbol"/>
+        <w:rFonts w:ascii="Symbol" w:hAnsi="Symbol" w:hint="default"/>
       </w:rPr>
     </w:lvl>
     <w:lvl w:ilvl="3" w:tplc="FFFFFFFF">
@@ -4786,7 +4647,7 @@
         <w:ind w:left="1080" w:hanging="360"/>
       </w:pPr>
       <w:rPr>
-        <w:rFonts w:hint="default" w:ascii="Courier New" w:hAnsi="Courier New" w:cs="Courier New"/>
+        <w:rFonts w:ascii="Courier New" w:hAnsi="Courier New" w:cs="Courier New" w:hint="default"/>
       </w:rPr>
     </w:lvl>
     <w:lvl w:ilvl="1" w:tplc="FFFFFFFF">
@@ -4798,7 +4659,7 @@
         <w:ind w:left="1530" w:hanging="360"/>
       </w:pPr>
       <w:rPr>
-        <w:rFonts w:hint="default" w:ascii="Courier New" w:hAnsi="Courier New" w:cs="Courier New"/>
+        <w:rFonts w:ascii="Courier New" w:hAnsi="Courier New" w:cs="Courier New" w:hint="default"/>
       </w:rPr>
     </w:lvl>
     <w:lvl w:ilvl="2" w:tplc="FFFFFFFF" w:tentative="1">
@@ -4810,7 +4671,7 @@
         <w:ind w:left="2250" w:hanging="360"/>
       </w:pPr>
       <w:rPr>
-        <w:rFonts w:hint="default" w:ascii="Wingdings" w:hAnsi="Wingdings"/>
+        <w:rFonts w:ascii="Wingdings" w:hAnsi="Wingdings" w:hint="default"/>
       </w:rPr>
     </w:lvl>
     <w:lvl w:ilvl="3" w:tplc="FFFFFFFF" w:tentative="1">
@@ -4822,7 +4683,7 @@
         <w:ind w:left="2970" w:hanging="360"/>
       </w:pPr>
       <w:rPr>
-        <w:rFonts w:hint="default" w:ascii="Symbol" w:hAnsi="Symbol"/>
+        <w:rFonts w:ascii="Symbol" w:hAnsi="Symbol" w:hint="default"/>
       </w:rPr>
     </w:lvl>
     <w:lvl w:ilvl="4" w:tplc="FFFFFFFF" w:tentative="1">
@@ -4834,7 +4695,7 @@
         <w:ind w:left="3690" w:hanging="360"/>
       </w:pPr>
       <w:rPr>
-        <w:rFonts w:hint="default" w:ascii="Courier New" w:hAnsi="Courier New" w:cs="Courier New"/>
+        <w:rFonts w:ascii="Courier New" w:hAnsi="Courier New" w:cs="Courier New" w:hint="default"/>
       </w:rPr>
     </w:lvl>
     <w:lvl w:ilvl="5" w:tplc="FFFFFFFF" w:tentative="1">
@@ -4846,7 +4707,7 @@
         <w:ind w:left="4410" w:hanging="360"/>
       </w:pPr>
       <w:rPr>
-        <w:rFonts w:hint="default" w:ascii="Wingdings" w:hAnsi="Wingdings"/>
+        <w:rFonts w:ascii="Wingdings" w:hAnsi="Wingdings" w:hint="default"/>
       </w:rPr>
     </w:lvl>
     <w:lvl w:ilvl="6" w:tplc="FFFFFFFF" w:tentative="1">
@@ -4858,7 +4719,7 @@
         <w:ind w:left="5130" w:hanging="360"/>
       </w:pPr>
       <w:rPr>
-        <w:rFonts w:hint="default" w:ascii="Symbol" w:hAnsi="Symbol"/>
+        <w:rFonts w:ascii="Symbol" w:hAnsi="Symbol" w:hint="default"/>
       </w:rPr>
     </w:lvl>
     <w:lvl w:ilvl="7" w:tplc="FFFFFFFF" w:tentative="1">
@@ -4870,7 +4731,7 @@
         <w:ind w:left="5850" w:hanging="360"/>
       </w:pPr>
       <w:rPr>
-        <w:rFonts w:hint="default" w:ascii="Courier New" w:hAnsi="Courier New" w:cs="Courier New"/>
+        <w:rFonts w:ascii="Courier New" w:hAnsi="Courier New" w:cs="Courier New" w:hint="default"/>
       </w:rPr>
     </w:lvl>
     <w:lvl w:ilvl="8" w:tplc="FFFFFFFF" w:tentative="1">
@@ -4882,7 +4743,7 @@
         <w:ind w:left="6570" w:hanging="360"/>
       </w:pPr>
       <w:rPr>
-        <w:rFonts w:hint="default" w:ascii="Wingdings" w:hAnsi="Wingdings"/>
+        <w:rFonts w:ascii="Wingdings" w:hAnsi="Wingdings" w:hint="default"/>
       </w:rPr>
     </w:lvl>
   </w:abstractNum>
@@ -4985,7 +4846,7 @@
         <w:ind w:left="360" w:hanging="360"/>
       </w:pPr>
       <w:rPr>
-        <w:rFonts w:hint="default" w:ascii="Symbol" w:hAnsi="Symbol"/>
+        <w:rFonts w:ascii="Symbol" w:hAnsi="Symbol" w:hint="default"/>
       </w:rPr>
     </w:lvl>
     <w:lvl w:ilvl="1" w:tplc="04090003" w:tentative="1">
@@ -4997,7 +4858,7 @@
         <w:ind w:left="1080" w:hanging="360"/>
       </w:pPr>
       <w:rPr>
-        <w:rFonts w:hint="default" w:ascii="Courier New" w:hAnsi="Courier New" w:cs="Courier New"/>
+        <w:rFonts w:ascii="Courier New" w:hAnsi="Courier New" w:cs="Courier New" w:hint="default"/>
       </w:rPr>
     </w:lvl>
     <w:lvl w:ilvl="2" w:tplc="04090005" w:tentative="1">
@@ -5009,7 +4870,7 @@
         <w:ind w:left="1800" w:hanging="360"/>
       </w:pPr>
       <w:rPr>
-        <w:rFonts w:hint="default" w:ascii="Wingdings" w:hAnsi="Wingdings"/>
+        <w:rFonts w:ascii="Wingdings" w:hAnsi="Wingdings" w:hint="default"/>
       </w:rPr>
     </w:lvl>
     <w:lvl w:ilvl="3" w:tplc="04090001" w:tentative="1">
@@ -5021,7 +4882,7 @@
         <w:ind w:left="2520" w:hanging="360"/>
       </w:pPr>
       <w:rPr>
-        <w:rFonts w:hint="default" w:ascii="Symbol" w:hAnsi="Symbol"/>
+        <w:rFonts w:ascii="Symbol" w:hAnsi="Symbol" w:hint="default"/>
       </w:rPr>
     </w:lvl>
     <w:lvl w:ilvl="4" w:tplc="04090003" w:tentative="1">
@@ -5033,7 +4894,7 @@
         <w:ind w:left="3240" w:hanging="360"/>
       </w:pPr>
       <w:rPr>
-        <w:rFonts w:hint="default" w:ascii="Courier New" w:hAnsi="Courier New" w:cs="Courier New"/>
+        <w:rFonts w:ascii="Courier New" w:hAnsi="Courier New" w:cs="Courier New" w:hint="default"/>
       </w:rPr>
     </w:lvl>
     <w:lvl w:ilvl="5" w:tplc="04090005" w:tentative="1">
@@ -5045,7 +4906,7 @@
         <w:ind w:left="3960" w:hanging="360"/>
       </w:pPr>
       <w:rPr>
-        <w:rFonts w:hint="default" w:ascii="Wingdings" w:hAnsi="Wingdings"/>
+        <w:rFonts w:ascii="Wingdings" w:hAnsi="Wingdings" w:hint="default"/>
       </w:rPr>
     </w:lvl>
     <w:lvl w:ilvl="6" w:tplc="04090001" w:tentative="1">
@@ -5057,7 +4918,7 @@
         <w:ind w:left="4680" w:hanging="360"/>
       </w:pPr>
       <w:rPr>
-        <w:rFonts w:hint="default" w:ascii="Symbol" w:hAnsi="Symbol"/>
+        <w:rFonts w:ascii="Symbol" w:hAnsi="Symbol" w:hint="default"/>
       </w:rPr>
     </w:lvl>
     <w:lvl w:ilvl="7" w:tplc="04090003" w:tentative="1">
@@ -5069,7 +4930,7 @@
         <w:ind w:left="5400" w:hanging="360"/>
       </w:pPr>
       <w:rPr>
-        <w:rFonts w:hint="default" w:ascii="Courier New" w:hAnsi="Courier New" w:cs="Courier New"/>
+        <w:rFonts w:ascii="Courier New" w:hAnsi="Courier New" w:cs="Courier New" w:hint="default"/>
       </w:rPr>
     </w:lvl>
     <w:lvl w:ilvl="8" w:tplc="04090005" w:tentative="1">
@@ -5081,7 +4942,7 @@
         <w:ind w:left="6120" w:hanging="360"/>
       </w:pPr>
       <w:rPr>
-        <w:rFonts w:hint="default" w:ascii="Wingdings" w:hAnsi="Wingdings"/>
+        <w:rFonts w:ascii="Wingdings" w:hAnsi="Wingdings" w:hint="default"/>
       </w:rPr>
     </w:lvl>
   </w:abstractNum>
@@ -5098,7 +4959,7 @@
         <w:ind w:left="720" w:hanging="360"/>
       </w:pPr>
       <w:rPr>
-        <w:rFonts w:hint="default" w:ascii="Symbol" w:hAnsi="Symbol"/>
+        <w:rFonts w:ascii="Symbol" w:hAnsi="Symbol" w:hint="default"/>
       </w:rPr>
     </w:lvl>
     <w:lvl w:ilvl="1" w:tplc="04090003">
@@ -5110,7 +4971,7 @@
         <w:ind w:left="1440" w:hanging="360"/>
       </w:pPr>
       <w:rPr>
-        <w:rFonts w:hint="default" w:ascii="Courier New" w:hAnsi="Courier New" w:cs="Courier New"/>
+        <w:rFonts w:ascii="Courier New" w:hAnsi="Courier New" w:cs="Courier New" w:hint="default"/>
       </w:rPr>
     </w:lvl>
     <w:lvl w:ilvl="2" w:tplc="04090005" w:tentative="1">
@@ -5122,7 +4983,7 @@
         <w:ind w:left="2160" w:hanging="360"/>
       </w:pPr>
       <w:rPr>
-        <w:rFonts w:hint="default" w:ascii="Wingdings" w:hAnsi="Wingdings"/>
+        <w:rFonts w:ascii="Wingdings" w:hAnsi="Wingdings" w:hint="default"/>
       </w:rPr>
     </w:lvl>
     <w:lvl w:ilvl="3" w:tplc="04090001" w:tentative="1">
@@ -5134,7 +4995,7 @@
         <w:ind w:left="2880" w:hanging="360"/>
       </w:pPr>
       <w:rPr>
-        <w:rFonts w:hint="default" w:ascii="Symbol" w:hAnsi="Symbol"/>
+        <w:rFonts w:ascii="Symbol" w:hAnsi="Symbol" w:hint="default"/>
       </w:rPr>
     </w:lvl>
     <w:lvl w:ilvl="4" w:tplc="04090003" w:tentative="1">
@@ -5146,7 +5007,7 @@
         <w:ind w:left="3600" w:hanging="360"/>
       </w:pPr>
       <w:rPr>
-        <w:rFonts w:hint="default" w:ascii="Courier New" w:hAnsi="Courier New" w:cs="Courier New"/>
+        <w:rFonts w:ascii="Courier New" w:hAnsi="Courier New" w:cs="Courier New" w:hint="default"/>
       </w:rPr>
     </w:lvl>
     <w:lvl w:ilvl="5" w:tplc="04090005" w:tentative="1">
@@ -5158,7 +5019,7 @@
         <w:ind w:left="4320" w:hanging="360"/>
       </w:pPr>
       <w:rPr>
-        <w:rFonts w:hint="default" w:ascii="Wingdings" w:hAnsi="Wingdings"/>
+        <w:rFonts w:ascii="Wingdings" w:hAnsi="Wingdings" w:hint="default"/>
       </w:rPr>
     </w:lvl>
     <w:lvl w:ilvl="6" w:tplc="04090001" w:tentative="1">
@@ -5170,7 +5031,7 @@
         <w:ind w:left="5040" w:hanging="360"/>
       </w:pPr>
       <w:rPr>
-        <w:rFonts w:hint="default" w:ascii="Symbol" w:hAnsi="Symbol"/>
+        <w:rFonts w:ascii="Symbol" w:hAnsi="Symbol" w:hint="default"/>
       </w:rPr>
     </w:lvl>
     <w:lvl w:ilvl="7" w:tplc="04090003" w:tentative="1">
@@ -5182,7 +5043,7 @@
         <w:ind w:left="5760" w:hanging="360"/>
       </w:pPr>
       <w:rPr>
-        <w:rFonts w:hint="default" w:ascii="Courier New" w:hAnsi="Courier New" w:cs="Courier New"/>
+        <w:rFonts w:ascii="Courier New" w:hAnsi="Courier New" w:cs="Courier New" w:hint="default"/>
       </w:rPr>
     </w:lvl>
     <w:lvl w:ilvl="8" w:tplc="04090005" w:tentative="1">
@@ -5194,7 +5055,7 @@
         <w:ind w:left="6480" w:hanging="360"/>
       </w:pPr>
       <w:rPr>
-        <w:rFonts w:hint="default" w:ascii="Wingdings" w:hAnsi="Wingdings"/>
+        <w:rFonts w:ascii="Wingdings" w:hAnsi="Wingdings" w:hint="default"/>
       </w:rPr>
     </w:lvl>
   </w:abstractNum>
@@ -5211,7 +5072,7 @@
         <w:ind w:left="720" w:hanging="360"/>
       </w:pPr>
       <w:rPr>
-        <w:rFonts w:hint="default" w:ascii="Symbol" w:hAnsi="Symbol"/>
+        <w:rFonts w:ascii="Symbol" w:hAnsi="Symbol" w:hint="default"/>
       </w:rPr>
     </w:lvl>
     <w:lvl w:ilvl="1" w:tplc="04090003" w:tentative="1">
@@ -5223,7 +5084,7 @@
         <w:ind w:left="1440" w:hanging="360"/>
       </w:pPr>
       <w:rPr>
-        <w:rFonts w:hint="default" w:ascii="Courier New" w:hAnsi="Courier New" w:cs="Courier New"/>
+        <w:rFonts w:ascii="Courier New" w:hAnsi="Courier New" w:cs="Courier New" w:hint="default"/>
       </w:rPr>
     </w:lvl>
     <w:lvl w:ilvl="2" w:tplc="04090005" w:tentative="1">
@@ -5235,7 +5096,7 @@
         <w:ind w:left="2160" w:hanging="360"/>
       </w:pPr>
       <w:rPr>
-        <w:rFonts w:hint="default" w:ascii="Wingdings" w:hAnsi="Wingdings"/>
+        <w:rFonts w:ascii="Wingdings" w:hAnsi="Wingdings" w:hint="default"/>
       </w:rPr>
     </w:lvl>
     <w:lvl w:ilvl="3" w:tplc="04090001" w:tentative="1">
@@ -5247,7 +5108,7 @@
         <w:ind w:left="2880" w:hanging="360"/>
       </w:pPr>
       <w:rPr>
-        <w:rFonts w:hint="default" w:ascii="Symbol" w:hAnsi="Symbol"/>
+        <w:rFonts w:ascii="Symbol" w:hAnsi="Symbol" w:hint="default"/>
       </w:rPr>
     </w:lvl>
     <w:lvl w:ilvl="4" w:tplc="04090003" w:tentative="1">
@@ -5259,7 +5120,7 @@
         <w:ind w:left="3600" w:hanging="360"/>
       </w:pPr>
       <w:rPr>
-        <w:rFonts w:hint="default" w:ascii="Courier New" w:hAnsi="Courier New" w:cs="Courier New"/>
+        <w:rFonts w:ascii="Courier New" w:hAnsi="Courier New" w:cs="Courier New" w:hint="default"/>
       </w:rPr>
     </w:lvl>
     <w:lvl w:ilvl="5" w:tplc="04090005" w:tentative="1">
@@ -5271,7 +5132,7 @@
         <w:ind w:left="4320" w:hanging="360"/>
       </w:pPr>
       <w:rPr>
-        <w:rFonts w:hint="default" w:ascii="Wingdings" w:hAnsi="Wingdings"/>
+        <w:rFonts w:ascii="Wingdings" w:hAnsi="Wingdings" w:hint="default"/>
       </w:rPr>
     </w:lvl>
     <w:lvl w:ilvl="6" w:tplc="04090001" w:tentative="1">
@@ -5283,7 +5144,7 @@
         <w:ind w:left="5040" w:hanging="360"/>
       </w:pPr>
       <w:rPr>
-        <w:rFonts w:hint="default" w:ascii="Symbol" w:hAnsi="Symbol"/>
+        <w:rFonts w:ascii="Symbol" w:hAnsi="Symbol" w:hint="default"/>
       </w:rPr>
     </w:lvl>
     <w:lvl w:ilvl="7" w:tplc="04090003" w:tentative="1">
@@ -5295,7 +5156,7 @@
         <w:ind w:left="5760" w:hanging="360"/>
       </w:pPr>
       <w:rPr>
-        <w:rFonts w:hint="default" w:ascii="Courier New" w:hAnsi="Courier New" w:cs="Courier New"/>
+        <w:rFonts w:ascii="Courier New" w:hAnsi="Courier New" w:cs="Courier New" w:hint="default"/>
       </w:rPr>
     </w:lvl>
     <w:lvl w:ilvl="8" w:tplc="04090005" w:tentative="1">
@@ -5307,7 +5168,7 @@
         <w:ind w:left="6480" w:hanging="360"/>
       </w:pPr>
       <w:rPr>
-        <w:rFonts w:hint="default" w:ascii="Wingdings" w:hAnsi="Wingdings"/>
+        <w:rFonts w:ascii="Wingdings" w:hAnsi="Wingdings" w:hint="default"/>
       </w:rPr>
     </w:lvl>
   </w:abstractNum>
@@ -5324,7 +5185,7 @@
         <w:ind w:left="720" w:hanging="360"/>
       </w:pPr>
       <w:rPr>
-        <w:rFonts w:hint="default" w:ascii="Symbol" w:hAnsi="Symbol"/>
+        <w:rFonts w:ascii="Symbol" w:hAnsi="Symbol" w:hint="default"/>
       </w:rPr>
     </w:lvl>
     <w:lvl w:ilvl="1" w:tplc="36663912">
@@ -5336,7 +5197,7 @@
         <w:ind w:left="1440" w:hanging="360"/>
       </w:pPr>
       <w:rPr>
-        <w:rFonts w:hint="default" w:ascii="Courier New" w:hAnsi="Courier New"/>
+        <w:rFonts w:ascii="Courier New" w:hAnsi="Courier New" w:hint="default"/>
       </w:rPr>
     </w:lvl>
     <w:lvl w:ilvl="2" w:tplc="C9AECC30">
@@ -5348,7 +5209,7 @@
         <w:ind w:left="2160" w:hanging="360"/>
       </w:pPr>
       <w:rPr>
-        <w:rFonts w:hint="default" w:ascii="Wingdings" w:hAnsi="Wingdings"/>
+        <w:rFonts w:ascii="Wingdings" w:hAnsi="Wingdings" w:hint="default"/>
       </w:rPr>
     </w:lvl>
     <w:lvl w:ilvl="3" w:tplc="CDFE2EB8">
@@ -5360,7 +5221,7 @@
         <w:ind w:left="2880" w:hanging="360"/>
       </w:pPr>
       <w:rPr>
-        <w:rFonts w:hint="default" w:ascii="Symbol" w:hAnsi="Symbol"/>
+        <w:rFonts w:ascii="Symbol" w:hAnsi="Symbol" w:hint="default"/>
       </w:rPr>
     </w:lvl>
     <w:lvl w:ilvl="4" w:tplc="B84E0656">
@@ -5372,7 +5233,7 @@
         <w:ind w:left="3600" w:hanging="360"/>
       </w:pPr>
       <w:rPr>
-        <w:rFonts w:hint="default" w:ascii="Courier New" w:hAnsi="Courier New"/>
+        <w:rFonts w:ascii="Courier New" w:hAnsi="Courier New" w:hint="default"/>
       </w:rPr>
     </w:lvl>
     <w:lvl w:ilvl="5" w:tplc="8988AC36">
@@ -5384,7 +5245,7 @@
         <w:ind w:left="4320" w:hanging="360"/>
       </w:pPr>
       <w:rPr>
-        <w:rFonts w:hint="default" w:ascii="Wingdings" w:hAnsi="Wingdings"/>
+        <w:rFonts w:ascii="Wingdings" w:hAnsi="Wingdings" w:hint="default"/>
       </w:rPr>
     </w:lvl>
     <w:lvl w:ilvl="6" w:tplc="1B3C1736">
@@ -5396,7 +5257,7 @@
         <w:ind w:left="5040" w:hanging="360"/>
       </w:pPr>
       <w:rPr>
-        <w:rFonts w:hint="default" w:ascii="Symbol" w:hAnsi="Symbol"/>
+        <w:rFonts w:ascii="Symbol" w:hAnsi="Symbol" w:hint="default"/>
       </w:rPr>
     </w:lvl>
     <w:lvl w:ilvl="7" w:tplc="C5282650">
@@ -5408,7 +5269,7 @@
         <w:ind w:left="5760" w:hanging="360"/>
       </w:pPr>
       <w:rPr>
-        <w:rFonts w:hint="default" w:ascii="Courier New" w:hAnsi="Courier New"/>
+        <w:rFonts w:ascii="Courier New" w:hAnsi="Courier New" w:hint="default"/>
       </w:rPr>
     </w:lvl>
     <w:lvl w:ilvl="8" w:tplc="3FB0AA14">
@@ -5420,7 +5281,7 @@
         <w:ind w:left="6480" w:hanging="360"/>
       </w:pPr>
       <w:rPr>
-        <w:rFonts w:hint="default" w:ascii="Wingdings" w:hAnsi="Wingdings"/>
+        <w:rFonts w:ascii="Wingdings" w:hAnsi="Wingdings" w:hint="default"/>
       </w:rPr>
     </w:lvl>
   </w:abstractNum>
@@ -5609,7 +5470,7 @@
         <w:ind w:left="720" w:hanging="360"/>
       </w:pPr>
       <w:rPr>
-        <w:rFonts w:hint="default" w:ascii="Symbol" w:hAnsi="Symbol"/>
+        <w:rFonts w:ascii="Symbol" w:hAnsi="Symbol" w:hint="default"/>
       </w:rPr>
     </w:lvl>
     <w:lvl w:ilvl="1" w:tplc="FFFFFFFF" w:tentative="1">
@@ -5621,7 +5482,7 @@
         <w:ind w:left="1440" w:hanging="360"/>
       </w:pPr>
       <w:rPr>
-        <w:rFonts w:hint="default" w:ascii="Courier New" w:hAnsi="Courier New" w:cs="Courier New"/>
+        <w:rFonts w:ascii="Courier New" w:hAnsi="Courier New" w:cs="Courier New" w:hint="default"/>
       </w:rPr>
     </w:lvl>
     <w:lvl w:ilvl="2" w:tplc="FFFFFFFF" w:tentative="1">
@@ -5633,7 +5494,7 @@
         <w:ind w:left="2160" w:hanging="360"/>
       </w:pPr>
       <w:rPr>
-        <w:rFonts w:hint="default" w:ascii="Wingdings" w:hAnsi="Wingdings"/>
+        <w:rFonts w:ascii="Wingdings" w:hAnsi="Wingdings" w:hint="default"/>
       </w:rPr>
     </w:lvl>
     <w:lvl w:ilvl="3" w:tplc="FFFFFFFF" w:tentative="1">
@@ -5645,7 +5506,7 @@
         <w:ind w:left="2880" w:hanging="360"/>
       </w:pPr>
       <w:rPr>
-        <w:rFonts w:hint="default" w:ascii="Symbol" w:hAnsi="Symbol"/>
+        <w:rFonts w:ascii="Symbol" w:hAnsi="Symbol" w:hint="default"/>
       </w:rPr>
     </w:lvl>
     <w:lvl w:ilvl="4" w:tplc="FFFFFFFF" w:tentative="1">
@@ -5657,7 +5518,7 @@
         <w:ind w:left="3600" w:hanging="360"/>
       </w:pPr>
       <w:rPr>
-        <w:rFonts w:hint="default" w:ascii="Courier New" w:hAnsi="Courier New" w:cs="Courier New"/>
+        <w:rFonts w:ascii="Courier New" w:hAnsi="Courier New" w:cs="Courier New" w:hint="default"/>
       </w:rPr>
     </w:lvl>
     <w:lvl w:ilvl="5" w:tplc="FFFFFFFF" w:tentative="1">
@@ -5669,7 +5530,7 @@
         <w:ind w:left="4320" w:hanging="360"/>
       </w:pPr>
       <w:rPr>
-        <w:rFonts w:hint="default" w:ascii="Wingdings" w:hAnsi="Wingdings"/>
+        <w:rFonts w:ascii="Wingdings" w:hAnsi="Wingdings" w:hint="default"/>
       </w:rPr>
     </w:lvl>
     <w:lvl w:ilvl="6" w:tplc="FFFFFFFF" w:tentative="1">
@@ -5681,7 +5542,7 @@
         <w:ind w:left="5040" w:hanging="360"/>
       </w:pPr>
       <w:rPr>
-        <w:rFonts w:hint="default" w:ascii="Symbol" w:hAnsi="Symbol"/>
+        <w:rFonts w:ascii="Symbol" w:hAnsi="Symbol" w:hint="default"/>
       </w:rPr>
     </w:lvl>
     <w:lvl w:ilvl="7" w:tplc="FFFFFFFF" w:tentative="1">
@@ -5693,7 +5554,7 @@
         <w:ind w:left="5760" w:hanging="360"/>
       </w:pPr>
       <w:rPr>
-        <w:rFonts w:hint="default" w:ascii="Courier New" w:hAnsi="Courier New" w:cs="Courier New"/>
+        <w:rFonts w:ascii="Courier New" w:hAnsi="Courier New" w:cs="Courier New" w:hint="default"/>
       </w:rPr>
     </w:lvl>
     <w:lvl w:ilvl="8" w:tplc="FFFFFFFF" w:tentative="1">
@@ -5705,7 +5566,7 @@
         <w:ind w:left="6480" w:hanging="360"/>
       </w:pPr>
       <w:rPr>
-        <w:rFonts w:hint="default" w:ascii="Wingdings" w:hAnsi="Wingdings"/>
+        <w:rFonts w:ascii="Wingdings" w:hAnsi="Wingdings" w:hint="default"/>
       </w:rPr>
     </w:lvl>
   </w:abstractNum>
@@ -5722,7 +5583,7 @@
         <w:ind w:left="1170" w:hanging="360"/>
       </w:pPr>
       <w:rPr>
-        <w:rFonts w:hint="default" w:ascii="Symbol" w:hAnsi="Symbol"/>
+        <w:rFonts w:ascii="Symbol" w:hAnsi="Symbol" w:hint="default"/>
       </w:rPr>
     </w:lvl>
     <w:lvl w:ilvl="1" w:tplc="04090003">
@@ -5734,7 +5595,7 @@
         <w:ind w:left="1890" w:hanging="360"/>
       </w:pPr>
       <w:rPr>
-        <w:rFonts w:hint="default" w:ascii="Courier New" w:hAnsi="Courier New" w:cs="Courier New"/>
+        <w:rFonts w:ascii="Courier New" w:hAnsi="Courier New" w:cs="Courier New" w:hint="default"/>
       </w:rPr>
     </w:lvl>
     <w:lvl w:ilvl="2" w:tplc="04090005" w:tentative="1">
@@ -5746,7 +5607,7 @@
         <w:ind w:left="2610" w:hanging="360"/>
       </w:pPr>
       <w:rPr>
-        <w:rFonts w:hint="default" w:ascii="Wingdings" w:hAnsi="Wingdings"/>
+        <w:rFonts w:ascii="Wingdings" w:hAnsi="Wingdings" w:hint="default"/>
       </w:rPr>
     </w:lvl>
     <w:lvl w:ilvl="3" w:tplc="04090001" w:tentative="1">
@@ -5758,7 +5619,7 @@
         <w:ind w:left="3330" w:hanging="360"/>
       </w:pPr>
       <w:rPr>
-        <w:rFonts w:hint="default" w:ascii="Symbol" w:hAnsi="Symbol"/>
+        <w:rFonts w:ascii="Symbol" w:hAnsi="Symbol" w:hint="default"/>
       </w:rPr>
     </w:lvl>
     <w:lvl w:ilvl="4" w:tplc="04090003" w:tentative="1">
@@ -5770,7 +5631,7 @@
         <w:ind w:left="4050" w:hanging="360"/>
       </w:pPr>
       <w:rPr>
-        <w:rFonts w:hint="default" w:ascii="Courier New" w:hAnsi="Courier New" w:cs="Courier New"/>
+        <w:rFonts w:ascii="Courier New" w:hAnsi="Courier New" w:cs="Courier New" w:hint="default"/>
       </w:rPr>
     </w:lvl>
     <w:lvl w:ilvl="5" w:tplc="04090005" w:tentative="1">
@@ -5782,7 +5643,7 @@
         <w:ind w:left="4770" w:hanging="360"/>
       </w:pPr>
       <w:rPr>
-        <w:rFonts w:hint="default" w:ascii="Wingdings" w:hAnsi="Wingdings"/>
+        <w:rFonts w:ascii="Wingdings" w:hAnsi="Wingdings" w:hint="default"/>
       </w:rPr>
     </w:lvl>
     <w:lvl w:ilvl="6" w:tplc="04090001" w:tentative="1">
@@ -5794,7 +5655,7 @@
         <w:ind w:left="5490" w:hanging="360"/>
       </w:pPr>
       <w:rPr>
-        <w:rFonts w:hint="default" w:ascii="Symbol" w:hAnsi="Symbol"/>
+        <w:rFonts w:ascii="Symbol" w:hAnsi="Symbol" w:hint="default"/>
       </w:rPr>
     </w:lvl>
     <w:lvl w:ilvl="7" w:tplc="04090003" w:tentative="1">
@@ -5806,7 +5667,7 @@
         <w:ind w:left="6210" w:hanging="360"/>
       </w:pPr>
       <w:rPr>
-        <w:rFonts w:hint="default" w:ascii="Courier New" w:hAnsi="Courier New" w:cs="Courier New"/>
+        <w:rFonts w:ascii="Courier New" w:hAnsi="Courier New" w:cs="Courier New" w:hint="default"/>
       </w:rPr>
     </w:lvl>
     <w:lvl w:ilvl="8" w:tplc="04090005" w:tentative="1">
@@ -5818,7 +5679,7 @@
         <w:ind w:left="6930" w:hanging="360"/>
       </w:pPr>
       <w:rPr>
-        <w:rFonts w:hint="default" w:ascii="Wingdings" w:hAnsi="Wingdings"/>
+        <w:rFonts w:ascii="Wingdings" w:hAnsi="Wingdings" w:hint="default"/>
       </w:rPr>
     </w:lvl>
   </w:abstractNum>
@@ -5835,7 +5696,7 @@
         <w:ind w:left="360" w:hanging="360"/>
       </w:pPr>
       <w:rPr>
-        <w:rFonts w:hint="default" w:ascii="Symbol" w:hAnsi="Symbol"/>
+        <w:rFonts w:ascii="Symbol" w:hAnsi="Symbol" w:hint="default"/>
         <w:sz w:val="22"/>
         <w:szCs w:val="22"/>
       </w:rPr>
@@ -5849,7 +5710,7 @@
         <w:ind w:left="720" w:hanging="360"/>
       </w:pPr>
       <w:rPr>
-        <w:rFonts w:hint="default" w:ascii="Courier New" w:hAnsi="Courier New" w:cs="Courier New"/>
+        <w:rFonts w:ascii="Courier New" w:hAnsi="Courier New" w:cs="Courier New" w:hint="default"/>
         <w:sz w:val="22"/>
         <w:szCs w:val="22"/>
       </w:rPr>
@@ -5863,7 +5724,7 @@
         <w:ind w:left="1440" w:hanging="360"/>
       </w:pPr>
       <w:rPr>
-        <w:rFonts w:hint="default" w:ascii="Wingdings" w:hAnsi="Wingdings"/>
+        <w:rFonts w:ascii="Wingdings" w:hAnsi="Wingdings" w:hint="default"/>
       </w:rPr>
     </w:lvl>
     <w:lvl w:ilvl="3" w:tplc="04090001" w:tentative="1">
@@ -5875,7 +5736,7 @@
         <w:ind w:left="2160" w:hanging="360"/>
       </w:pPr>
       <w:rPr>
-        <w:rFonts w:hint="default" w:ascii="Symbol" w:hAnsi="Symbol"/>
+        <w:rFonts w:ascii="Symbol" w:hAnsi="Symbol" w:hint="default"/>
       </w:rPr>
     </w:lvl>
     <w:lvl w:ilvl="4" w:tplc="04090003" w:tentative="1">
@@ -5887,7 +5748,7 @@
         <w:ind w:left="2880" w:hanging="360"/>
       </w:pPr>
       <w:rPr>
-        <w:rFonts w:hint="default" w:ascii="Courier New" w:hAnsi="Courier New" w:cs="Courier New"/>
+        <w:rFonts w:ascii="Courier New" w:hAnsi="Courier New" w:cs="Courier New" w:hint="default"/>
       </w:rPr>
     </w:lvl>
     <w:lvl w:ilvl="5" w:tplc="04090005" w:tentative="1">
@@ -5899,7 +5760,7 @@
         <w:ind w:left="3600" w:hanging="360"/>
       </w:pPr>
       <w:rPr>
-        <w:rFonts w:hint="default" w:ascii="Wingdings" w:hAnsi="Wingdings"/>
+        <w:rFonts w:ascii="Wingdings" w:hAnsi="Wingdings" w:hint="default"/>
       </w:rPr>
     </w:lvl>
     <w:lvl w:ilvl="6" w:tplc="04090001" w:tentative="1">
@@ -5911,7 +5772,7 @@
         <w:ind w:left="4320" w:hanging="360"/>
       </w:pPr>
       <w:rPr>
-        <w:rFonts w:hint="default" w:ascii="Symbol" w:hAnsi="Symbol"/>
+        <w:rFonts w:ascii="Symbol" w:hAnsi="Symbol" w:hint="default"/>
       </w:rPr>
     </w:lvl>
     <w:lvl w:ilvl="7" w:tplc="04090003" w:tentative="1">
@@ -5923,7 +5784,7 @@
         <w:ind w:left="5040" w:hanging="360"/>
       </w:pPr>
       <w:rPr>
-        <w:rFonts w:hint="default" w:ascii="Courier New" w:hAnsi="Courier New" w:cs="Courier New"/>
+        <w:rFonts w:ascii="Courier New" w:hAnsi="Courier New" w:cs="Courier New" w:hint="default"/>
       </w:rPr>
     </w:lvl>
     <w:lvl w:ilvl="8" w:tplc="04090005" w:tentative="1">
@@ -5935,7 +5796,7 @@
         <w:ind w:left="5760" w:hanging="360"/>
       </w:pPr>
       <w:rPr>
-        <w:rFonts w:hint="default" w:ascii="Wingdings" w:hAnsi="Wingdings"/>
+        <w:rFonts w:ascii="Wingdings" w:hAnsi="Wingdings" w:hint="default"/>
       </w:rPr>
     </w:lvl>
   </w:abstractNum>
@@ -6178,7 +6039,7 @@
         <w:ind w:left="720" w:hanging="360"/>
       </w:pPr>
       <w:rPr>
-        <w:rFonts w:hint="default" w:ascii="Symbol" w:hAnsi="Symbol"/>
+        <w:rFonts w:ascii="Symbol" w:hAnsi="Symbol" w:hint="default"/>
       </w:rPr>
     </w:lvl>
     <w:lvl w:ilvl="1" w:tplc="04090003" w:tentative="1">
@@ -6190,7 +6051,7 @@
         <w:ind w:left="1440" w:hanging="360"/>
       </w:pPr>
       <w:rPr>
-        <w:rFonts w:hint="default" w:ascii="Courier New" w:hAnsi="Courier New" w:cs="Courier New"/>
+        <w:rFonts w:ascii="Courier New" w:hAnsi="Courier New" w:cs="Courier New" w:hint="default"/>
       </w:rPr>
     </w:lvl>
     <w:lvl w:ilvl="2" w:tplc="04090005" w:tentative="1">
@@ -6202,7 +6063,7 @@
         <w:ind w:left="2160" w:hanging="360"/>
       </w:pPr>
       <w:rPr>
-        <w:rFonts w:hint="default" w:ascii="Wingdings" w:hAnsi="Wingdings"/>
+        <w:rFonts w:ascii="Wingdings" w:hAnsi="Wingdings" w:hint="default"/>
       </w:rPr>
     </w:lvl>
     <w:lvl w:ilvl="3" w:tplc="04090001" w:tentative="1">
@@ -6214,7 +6075,7 @@
         <w:ind w:left="2880" w:hanging="360"/>
       </w:pPr>
       <w:rPr>
-        <w:rFonts w:hint="default" w:ascii="Symbol" w:hAnsi="Symbol"/>
+        <w:rFonts w:ascii="Symbol" w:hAnsi="Symbol" w:hint="default"/>
       </w:rPr>
     </w:lvl>
     <w:lvl w:ilvl="4" w:tplc="04090003" w:tentative="1">
@@ -6226,7 +6087,7 @@
         <w:ind w:left="3600" w:hanging="360"/>
       </w:pPr>
       <w:rPr>
-        <w:rFonts w:hint="default" w:ascii="Courier New" w:hAnsi="Courier New" w:cs="Courier New"/>
+        <w:rFonts w:ascii="Courier New" w:hAnsi="Courier New" w:cs="Courier New" w:hint="default"/>
       </w:rPr>
     </w:lvl>
     <w:lvl w:ilvl="5" w:tplc="04090005" w:tentative="1">
@@ -6238,7 +6099,7 @@
         <w:ind w:left="4320" w:hanging="360"/>
       </w:pPr>
       <w:rPr>
-        <w:rFonts w:hint="default" w:ascii="Wingdings" w:hAnsi="Wingdings"/>
+        <w:rFonts w:ascii="Wingdings" w:hAnsi="Wingdings" w:hint="default"/>
       </w:rPr>
     </w:lvl>
     <w:lvl w:ilvl="6" w:tplc="04090001" w:tentative="1">
@@ -6250,7 +6111,7 @@
         <w:ind w:left="5040" w:hanging="360"/>
       </w:pPr>
       <w:rPr>
-        <w:rFonts w:hint="default" w:ascii="Symbol" w:hAnsi="Symbol"/>
+        <w:rFonts w:ascii="Symbol" w:hAnsi="Symbol" w:hint="default"/>
       </w:rPr>
     </w:lvl>
     <w:lvl w:ilvl="7" w:tplc="04090003" w:tentative="1">
@@ -6262,7 +6123,7 @@
         <w:ind w:left="5760" w:hanging="360"/>
       </w:pPr>
       <w:rPr>
-        <w:rFonts w:hint="default" w:ascii="Courier New" w:hAnsi="Courier New" w:cs="Courier New"/>
+        <w:rFonts w:ascii="Courier New" w:hAnsi="Courier New" w:cs="Courier New" w:hint="default"/>
       </w:rPr>
     </w:lvl>
     <w:lvl w:ilvl="8" w:tplc="04090005" w:tentative="1">
@@ -6274,7 +6135,7 @@
         <w:ind w:left="6480" w:hanging="360"/>
       </w:pPr>
       <w:rPr>
-        <w:rFonts w:hint="default" w:ascii="Wingdings" w:hAnsi="Wingdings"/>
+        <w:rFonts w:ascii="Wingdings" w:hAnsi="Wingdings" w:hint="default"/>
       </w:rPr>
     </w:lvl>
   </w:abstractNum>
@@ -6294,7 +6155,7 @@
         <w:ind w:left="720" w:hanging="360"/>
       </w:pPr>
       <w:rPr>
-        <w:rFonts w:hint="default" w:ascii="Symbol" w:hAnsi="Symbol"/>
+        <w:rFonts w:ascii="Symbol" w:hAnsi="Symbol" w:hint="default"/>
         <w:sz w:val="20"/>
       </w:rPr>
     </w:lvl>
@@ -6310,7 +6171,7 @@
         <w:ind w:left="1440" w:hanging="360"/>
       </w:pPr>
       <w:rPr>
-        <w:rFonts w:hint="default" w:ascii="Symbol" w:hAnsi="Symbol"/>
+        <w:rFonts w:ascii="Symbol" w:hAnsi="Symbol" w:hint="default"/>
         <w:sz w:val="20"/>
       </w:rPr>
     </w:lvl>
@@ -6326,7 +6187,7 @@
         <w:ind w:left="2160" w:hanging="360"/>
       </w:pPr>
       <w:rPr>
-        <w:rFonts w:hint="default" w:ascii="Symbol" w:hAnsi="Symbol"/>
+        <w:rFonts w:ascii="Symbol" w:hAnsi="Symbol" w:hint="default"/>
         <w:sz w:val="20"/>
       </w:rPr>
     </w:lvl>
@@ -6342,7 +6203,7 @@
         <w:ind w:left="2880" w:hanging="360"/>
       </w:pPr>
       <w:rPr>
-        <w:rFonts w:hint="default" w:ascii="Symbol" w:hAnsi="Symbol"/>
+        <w:rFonts w:ascii="Symbol" w:hAnsi="Symbol" w:hint="default"/>
         <w:sz w:val="20"/>
       </w:rPr>
     </w:lvl>
@@ -6358,7 +6219,7 @@
         <w:ind w:left="3600" w:hanging="360"/>
       </w:pPr>
       <w:rPr>
-        <w:rFonts w:hint="default" w:ascii="Symbol" w:hAnsi="Symbol"/>
+        <w:rFonts w:ascii="Symbol" w:hAnsi="Symbol" w:hint="default"/>
         <w:sz w:val="20"/>
       </w:rPr>
     </w:lvl>
@@ -6374,7 +6235,7 @@
         <w:ind w:left="4320" w:hanging="360"/>
       </w:pPr>
       <w:rPr>
-        <w:rFonts w:hint="default" w:ascii="Symbol" w:hAnsi="Symbol"/>
+        <w:rFonts w:ascii="Symbol" w:hAnsi="Symbol" w:hint="default"/>
         <w:sz w:val="20"/>
       </w:rPr>
     </w:lvl>
@@ -6390,7 +6251,7 @@
         <w:ind w:left="5040" w:hanging="360"/>
       </w:pPr>
       <w:rPr>
-        <w:rFonts w:hint="default" w:ascii="Symbol" w:hAnsi="Symbol"/>
+        <w:rFonts w:ascii="Symbol" w:hAnsi="Symbol" w:hint="default"/>
         <w:sz w:val="20"/>
       </w:rPr>
     </w:lvl>
@@ -6406,7 +6267,7 @@
         <w:ind w:left="5760" w:hanging="360"/>
       </w:pPr>
       <w:rPr>
-        <w:rFonts w:hint="default" w:ascii="Symbol" w:hAnsi="Symbol"/>
+        <w:rFonts w:ascii="Symbol" w:hAnsi="Symbol" w:hint="default"/>
         <w:sz w:val="20"/>
       </w:rPr>
     </w:lvl>
@@ -6422,7 +6283,7 @@
         <w:ind w:left="6480" w:hanging="360"/>
       </w:pPr>
       <w:rPr>
-        <w:rFonts w:hint="default" w:ascii="Symbol" w:hAnsi="Symbol"/>
+        <w:rFonts w:ascii="Symbol" w:hAnsi="Symbol" w:hint="default"/>
         <w:sz w:val="20"/>
       </w:rPr>
     </w:lvl>
@@ -6440,7 +6301,7 @@
         <w:ind w:left="720" w:hanging="360"/>
       </w:pPr>
       <w:rPr>
-        <w:rFonts w:hint="default" w:ascii="Symbol" w:hAnsi="Symbol"/>
+        <w:rFonts w:ascii="Symbol" w:hAnsi="Symbol" w:hint="default"/>
       </w:rPr>
     </w:lvl>
     <w:lvl w:ilvl="1" w:tplc="04090003" w:tentative="1">
@@ -6452,7 +6313,7 @@
         <w:ind w:left="1440" w:hanging="360"/>
       </w:pPr>
       <w:rPr>
-        <w:rFonts w:hint="default" w:ascii="Courier New" w:hAnsi="Courier New" w:cs="Courier New"/>
+        <w:rFonts w:ascii="Courier New" w:hAnsi="Courier New" w:cs="Courier New" w:hint="default"/>
       </w:rPr>
     </w:lvl>
     <w:lvl w:ilvl="2" w:tplc="04090005" w:tentative="1">
@@ -6464,7 +6325,7 @@
         <w:ind w:left="2160" w:hanging="360"/>
       </w:pPr>
       <w:rPr>
-        <w:rFonts w:hint="default" w:ascii="Wingdings" w:hAnsi="Wingdings"/>
+        <w:rFonts w:ascii="Wingdings" w:hAnsi="Wingdings" w:hint="default"/>
       </w:rPr>
     </w:lvl>
     <w:lvl w:ilvl="3" w:tplc="04090001" w:tentative="1">
@@ -6476,7 +6337,7 @@
         <w:ind w:left="2880" w:hanging="360"/>
       </w:pPr>
       <w:rPr>
-        <w:rFonts w:hint="default" w:ascii="Symbol" w:hAnsi="Symbol"/>
+        <w:rFonts w:ascii="Symbol" w:hAnsi="Symbol" w:hint="default"/>
       </w:rPr>
     </w:lvl>
     <w:lvl w:ilvl="4" w:tplc="04090003" w:tentative="1">
@@ -6488,7 +6349,7 @@
         <w:ind w:left="3600" w:hanging="360"/>
       </w:pPr>
       <w:rPr>
-        <w:rFonts w:hint="default" w:ascii="Courier New" w:hAnsi="Courier New" w:cs="Courier New"/>
+        <w:rFonts w:ascii="Courier New" w:hAnsi="Courier New" w:cs="Courier New" w:hint="default"/>
       </w:rPr>
     </w:lvl>
     <w:lvl w:ilvl="5" w:tplc="04090005" w:tentative="1">
@@ -6500,7 +6361,7 @@
         <w:ind w:left="4320" w:hanging="360"/>
       </w:pPr>
       <w:rPr>
-        <w:rFonts w:hint="default" w:ascii="Wingdings" w:hAnsi="Wingdings"/>
+        <w:rFonts w:ascii="Wingdings" w:hAnsi="Wingdings" w:hint="default"/>
       </w:rPr>
     </w:lvl>
     <w:lvl w:ilvl="6" w:tplc="04090001" w:tentative="1">
@@ -6512,7 +6373,7 @@
         <w:ind w:left="5040" w:hanging="360"/>
       </w:pPr>
       <w:rPr>
-        <w:rFonts w:hint="default" w:ascii="Symbol" w:hAnsi="Symbol"/>
+        <w:rFonts w:ascii="Symbol" w:hAnsi="Symbol" w:hint="default"/>
       </w:rPr>
     </w:lvl>
     <w:lvl w:ilvl="7" w:tplc="04090003" w:tentative="1">
@@ -6524,7 +6385,7 @@
         <w:ind w:left="5760" w:hanging="360"/>
       </w:pPr>
       <w:rPr>
-        <w:rFonts w:hint="default" w:ascii="Courier New" w:hAnsi="Courier New" w:cs="Courier New"/>
+        <w:rFonts w:ascii="Courier New" w:hAnsi="Courier New" w:cs="Courier New" w:hint="default"/>
       </w:rPr>
     </w:lvl>
     <w:lvl w:ilvl="8" w:tplc="04090005" w:tentative="1">
@@ -6536,7 +6397,7 @@
         <w:ind w:left="6480" w:hanging="360"/>
       </w:pPr>
       <w:rPr>
-        <w:rFonts w:hint="default" w:ascii="Wingdings" w:hAnsi="Wingdings"/>
+        <w:rFonts w:ascii="Wingdings" w:hAnsi="Wingdings" w:hint="default"/>
       </w:rPr>
     </w:lvl>
   </w:abstractNum>
@@ -6553,7 +6414,7 @@
         <w:ind w:left="2160" w:hanging="360"/>
       </w:pPr>
       <w:rPr>
-        <w:rFonts w:hint="default" w:ascii="Courier New" w:hAnsi="Courier New" w:cs="Courier New"/>
+        <w:rFonts w:ascii="Courier New" w:hAnsi="Courier New" w:cs="Courier New" w:hint="default"/>
         <w:sz w:val="22"/>
         <w:szCs w:val="22"/>
       </w:rPr>
@@ -6567,7 +6428,7 @@
         <w:ind w:left="2880" w:hanging="360"/>
       </w:pPr>
       <w:rPr>
-        <w:rFonts w:hint="default" w:ascii="Courier New" w:hAnsi="Courier New" w:cs="Courier New"/>
+        <w:rFonts w:ascii="Courier New" w:hAnsi="Courier New" w:cs="Courier New" w:hint="default"/>
       </w:rPr>
     </w:lvl>
     <w:lvl w:ilvl="2" w:tplc="04090005" w:tentative="1">
@@ -6579,7 +6440,7 @@
         <w:ind w:left="3600" w:hanging="360"/>
       </w:pPr>
       <w:rPr>
-        <w:rFonts w:hint="default" w:ascii="Wingdings" w:hAnsi="Wingdings"/>
+        <w:rFonts w:ascii="Wingdings" w:hAnsi="Wingdings" w:hint="default"/>
       </w:rPr>
     </w:lvl>
     <w:lvl w:ilvl="3" w:tplc="04090001" w:tentative="1">
@@ -6591,7 +6452,7 @@
         <w:ind w:left="4320" w:hanging="360"/>
       </w:pPr>
       <w:rPr>
-        <w:rFonts w:hint="default" w:ascii="Symbol" w:hAnsi="Symbol"/>
+        <w:rFonts w:ascii="Symbol" w:hAnsi="Symbol" w:hint="default"/>
       </w:rPr>
     </w:lvl>
     <w:lvl w:ilvl="4" w:tplc="04090003" w:tentative="1">
@@ -6603,7 +6464,7 @@
         <w:ind w:left="5040" w:hanging="360"/>
       </w:pPr>
       <w:rPr>
-        <w:rFonts w:hint="default" w:ascii="Courier New" w:hAnsi="Courier New" w:cs="Courier New"/>
+        <w:rFonts w:ascii="Courier New" w:hAnsi="Courier New" w:cs="Courier New" w:hint="default"/>
       </w:rPr>
     </w:lvl>
     <w:lvl w:ilvl="5" w:tplc="04090005" w:tentative="1">
@@ -6615,7 +6476,7 @@
         <w:ind w:left="5760" w:hanging="360"/>
       </w:pPr>
       <w:rPr>
-        <w:rFonts w:hint="default" w:ascii="Wingdings" w:hAnsi="Wingdings"/>
+        <w:rFonts w:ascii="Wingdings" w:hAnsi="Wingdings" w:hint="default"/>
       </w:rPr>
     </w:lvl>
     <w:lvl w:ilvl="6" w:tplc="04090001" w:tentative="1">
@@ -6627,7 +6488,7 @@
         <w:ind w:left="6480" w:hanging="360"/>
       </w:pPr>
       <w:rPr>
-        <w:rFonts w:hint="default" w:ascii="Symbol" w:hAnsi="Symbol"/>
+        <w:rFonts w:ascii="Symbol" w:hAnsi="Symbol" w:hint="default"/>
       </w:rPr>
     </w:lvl>
     <w:lvl w:ilvl="7" w:tplc="04090003" w:tentative="1">
@@ -6639,7 +6500,7 @@
         <w:ind w:left="7200" w:hanging="360"/>
       </w:pPr>
       <w:rPr>
-        <w:rFonts w:hint="default" w:ascii="Courier New" w:hAnsi="Courier New" w:cs="Courier New"/>
+        <w:rFonts w:ascii="Courier New" w:hAnsi="Courier New" w:cs="Courier New" w:hint="default"/>
       </w:rPr>
     </w:lvl>
     <w:lvl w:ilvl="8" w:tplc="04090005" w:tentative="1">
@@ -6651,7 +6512,7 @@
         <w:ind w:left="7920" w:hanging="360"/>
       </w:pPr>
       <w:rPr>
-        <w:rFonts w:hint="default" w:ascii="Wingdings" w:hAnsi="Wingdings"/>
+        <w:rFonts w:ascii="Wingdings" w:hAnsi="Wingdings" w:hint="default"/>
       </w:rPr>
     </w:lvl>
   </w:abstractNum>
@@ -6668,7 +6529,7 @@
         <w:ind w:left="720" w:hanging="360"/>
       </w:pPr>
       <w:rPr>
-        <w:rFonts w:hint="default" w:ascii="Symbol" w:hAnsi="Symbol"/>
+        <w:rFonts w:ascii="Symbol" w:hAnsi="Symbol" w:hint="default"/>
       </w:rPr>
     </w:lvl>
     <w:lvl w:ilvl="1" w:tplc="04090003" w:tentative="1">
@@ -6680,7 +6541,7 @@
         <w:ind w:left="1440" w:hanging="360"/>
       </w:pPr>
       <w:rPr>
-        <w:rFonts w:hint="default" w:ascii="Courier New" w:hAnsi="Courier New" w:cs="Courier New"/>
+        <w:rFonts w:ascii="Courier New" w:hAnsi="Courier New" w:cs="Courier New" w:hint="default"/>
       </w:rPr>
     </w:lvl>
     <w:lvl w:ilvl="2" w:tplc="04090005" w:tentative="1">
@@ -6692,7 +6553,7 @@
         <w:ind w:left="2160" w:hanging="360"/>
       </w:pPr>
       <w:rPr>
-        <w:rFonts w:hint="default" w:ascii="Wingdings" w:hAnsi="Wingdings"/>
+        <w:rFonts w:ascii="Wingdings" w:hAnsi="Wingdings" w:hint="default"/>
       </w:rPr>
     </w:lvl>
     <w:lvl w:ilvl="3" w:tplc="04090001" w:tentative="1">
@@ -6704,7 +6565,7 @@
         <w:ind w:left="2880" w:hanging="360"/>
       </w:pPr>
       <w:rPr>
-        <w:rFonts w:hint="default" w:ascii="Symbol" w:hAnsi="Symbol"/>
+        <w:rFonts w:ascii="Symbol" w:hAnsi="Symbol" w:hint="default"/>
       </w:rPr>
     </w:lvl>
     <w:lvl w:ilvl="4" w:tplc="04090003" w:tentative="1">
@@ -6716,7 +6577,7 @@
         <w:ind w:left="3600" w:hanging="360"/>
       </w:pPr>
       <w:rPr>
-        <w:rFonts w:hint="default" w:ascii="Courier New" w:hAnsi="Courier New" w:cs="Courier New"/>
+        <w:rFonts w:ascii="Courier New" w:hAnsi="Courier New" w:cs="Courier New" w:hint="default"/>
       </w:rPr>
     </w:lvl>
     <w:lvl w:ilvl="5" w:tplc="04090005" w:tentative="1">
@@ -6728,7 +6589,7 @@
         <w:ind w:left="4320" w:hanging="360"/>
       </w:pPr>
       <w:rPr>
-        <w:rFonts w:hint="default" w:ascii="Wingdings" w:hAnsi="Wingdings"/>
+        <w:rFonts w:ascii="Wingdings" w:hAnsi="Wingdings" w:hint="default"/>
       </w:rPr>
     </w:lvl>
     <w:lvl w:ilvl="6" w:tplc="04090001" w:tentative="1">
@@ -6740,7 +6601,7 @@
         <w:ind w:left="5040" w:hanging="360"/>
       </w:pPr>
       <w:rPr>
-        <w:rFonts w:hint="default" w:ascii="Symbol" w:hAnsi="Symbol"/>
+        <w:rFonts w:ascii="Symbol" w:hAnsi="Symbol" w:hint="default"/>
       </w:rPr>
     </w:lvl>
     <w:lvl w:ilvl="7" w:tplc="04090003" w:tentative="1">
@@ -6752,7 +6613,7 @@
         <w:ind w:left="5760" w:hanging="360"/>
       </w:pPr>
       <w:rPr>
-        <w:rFonts w:hint="default" w:ascii="Courier New" w:hAnsi="Courier New" w:cs="Courier New"/>
+        <w:rFonts w:ascii="Courier New" w:hAnsi="Courier New" w:cs="Courier New" w:hint="default"/>
       </w:rPr>
     </w:lvl>
     <w:lvl w:ilvl="8" w:tplc="04090005" w:tentative="1">
@@ -6764,7 +6625,7 @@
         <w:ind w:left="6480" w:hanging="360"/>
       </w:pPr>
       <w:rPr>
-        <w:rFonts w:hint="default" w:ascii="Wingdings" w:hAnsi="Wingdings"/>
+        <w:rFonts w:ascii="Wingdings" w:hAnsi="Wingdings" w:hint="default"/>
       </w:rPr>
     </w:lvl>
   </w:abstractNum>
@@ -6906,23 +6767,12 @@
 </w:numbering>
 </file>
 
-<file path=word/people.xml><?xml version="1.0" encoding="utf-8"?>
-<w15:people xmlns:mc="http://schemas.openxmlformats.org/markup-compatibility/2006" xmlns:w15="http://schemas.microsoft.com/office/word/2012/wordml" mc:Ignorable="w15">
-  <w15:person w15:author="Paulsen, Heidi">
-    <w15:presenceInfo w15:providerId="AD" w15:userId="S::paulsen.heidi@epa.gov::872687cb-f5fc-48b4-b6b7-51f8eace22e7"/>
-  </w15:person>
-  <w15:person w15:author="Maxwell, Keely (she/her/hers)">
-    <w15:presenceInfo w15:providerId="AD" w15:userId="S::maxwell.keely@epa.gov::e178f5cc-7896-4b56-a3c4-3e4ab1851578"/>
-  </w15:person>
-</w15:people>
-</file>
-
 <file path=word/styles.xml><?xml version="1.0" encoding="utf-8"?>
-<w:styles xmlns:wp14="http://schemas.microsoft.com/office/word/2010/wordprocessingDrawing" xmlns:mc="http://schemas.openxmlformats.org/markup-compatibility/2006" xmlns:r="http://schemas.openxmlformats.org/officeDocument/2006/relationships" xmlns:w="http://schemas.openxmlformats.org/wordprocessingml/2006/main" xmlns:w14="http://schemas.microsoft.com/office/word/2010/wordml" xmlns:w15="http://schemas.microsoft.com/office/word/2012/wordml" xmlns:w16cex="http://schemas.microsoft.com/office/word/2018/wordml/cex" xmlns:w16cid="http://schemas.microsoft.com/office/word/2016/wordml/cid" xmlns:w16="http://schemas.microsoft.com/office/word/2018/wordml" xmlns:w16sdtdh="http://schemas.microsoft.com/office/word/2020/wordml/sdtdatahash" xmlns:w16se="http://schemas.microsoft.com/office/word/2015/wordml/symex" mc:Ignorable="w14 w15 w16se w16cid w16 w16cex w16sdtdh wp14">
+<w:styles xmlns:mc="http://schemas.openxmlformats.org/markup-compatibility/2006" xmlns:r="http://schemas.openxmlformats.org/officeDocument/2006/relationships" xmlns:w="http://schemas.openxmlformats.org/wordprocessingml/2006/main" xmlns:w14="http://schemas.microsoft.com/office/word/2010/wordml" xmlns:w15="http://schemas.microsoft.com/office/word/2012/wordml" xmlns:w16cex="http://schemas.microsoft.com/office/word/2018/wordml/cex" xmlns:w16cid="http://schemas.microsoft.com/office/word/2016/wordml/cid" xmlns:w16="http://schemas.microsoft.com/office/word/2018/wordml" xmlns:w16sdtdh="http://schemas.microsoft.com/office/word/2020/wordml/sdtdatahash" xmlns:w16se="http://schemas.microsoft.com/office/word/2015/wordml/symex" mc:Ignorable="w14 w15 w16se w16cid w16 w16cex w16sdtdh">
   <w:docDefaults>
     <w:rPrDefault>
       <w:rPr>
-        <w:rFonts w:asciiTheme="minorHAnsi" w:hAnsiTheme="minorHAnsi" w:eastAsiaTheme="minorHAnsi" w:cstheme="minorBidi"/>
+        <w:rFonts w:asciiTheme="minorHAnsi" w:eastAsiaTheme="minorHAnsi" w:hAnsiTheme="minorHAnsi" w:cstheme="minorBidi"/>
         <w:sz w:val="22"/>
         <w:szCs w:val="22"/>
         <w:lang w:val="en-US" w:eastAsia="en-US" w:bidi="ar-SA"/>
@@ -6937,14 +6787,14 @@
   <w:latentStyles w:defLockedState="0" w:defUIPriority="99" w:defSemiHidden="0" w:defUnhideWhenUsed="0" w:defQFormat="0" w:count="376">
     <w:lsdException w:name="Normal" w:uiPriority="0" w:qFormat="1"/>
     <w:lsdException w:name="heading 1" w:uiPriority="9" w:qFormat="1"/>
-    <w:lsdException w:name="heading 2" w:uiPriority="9" w:semiHidden="1" w:unhideWhenUsed="1" w:qFormat="1"/>
-    <w:lsdException w:name="heading 3" w:uiPriority="9" w:semiHidden="1" w:unhideWhenUsed="1" w:qFormat="1"/>
-    <w:lsdException w:name="heading 4" w:uiPriority="9" w:semiHidden="1" w:unhideWhenUsed="1" w:qFormat="1"/>
-    <w:lsdException w:name="heading 5" w:uiPriority="9" w:semiHidden="1" w:unhideWhenUsed="1" w:qFormat="1"/>
-    <w:lsdException w:name="heading 6" w:uiPriority="9" w:semiHidden="1" w:unhideWhenUsed="1" w:qFormat="1"/>
-    <w:lsdException w:name="heading 7" w:uiPriority="9" w:semiHidden="1" w:unhideWhenUsed="1" w:qFormat="1"/>
-    <w:lsdException w:name="heading 8" w:uiPriority="9" w:semiHidden="1" w:unhideWhenUsed="1" w:qFormat="1"/>
-    <w:lsdException w:name="heading 9" w:uiPriority="9" w:semiHidden="1" w:unhideWhenUsed="1" w:qFormat="1"/>
+    <w:lsdException w:name="heading 2" w:semiHidden="1" w:uiPriority="9" w:unhideWhenUsed="1" w:qFormat="1"/>
+    <w:lsdException w:name="heading 3" w:semiHidden="1" w:uiPriority="9" w:unhideWhenUsed="1" w:qFormat="1"/>
+    <w:lsdException w:name="heading 4" w:semiHidden="1" w:uiPriority="9" w:unhideWhenUsed="1" w:qFormat="1"/>
+    <w:lsdException w:name="heading 5" w:semiHidden="1" w:uiPriority="9" w:unhideWhenUsed="1" w:qFormat="1"/>
+    <w:lsdException w:name="heading 6" w:semiHidden="1" w:uiPriority="9" w:unhideWhenUsed="1" w:qFormat="1"/>
+    <w:lsdException w:name="heading 7" w:semiHidden="1" w:uiPriority="9" w:unhideWhenUsed="1" w:qFormat="1"/>
+    <w:lsdException w:name="heading 8" w:semiHidden="1" w:uiPriority="9" w:unhideWhenUsed="1" w:qFormat="1"/>
+    <w:lsdException w:name="heading 9" w:semiHidden="1" w:uiPriority="9" w:unhideWhenUsed="1" w:qFormat="1"/>
     <w:lsdException w:name="index 1" w:semiHidden="1" w:unhideWhenUsed="1"/>
     <w:lsdException w:name="index 2" w:semiHidden="1" w:unhideWhenUsed="1"/>
     <w:lsdException w:name="index 3" w:semiHidden="1" w:unhideWhenUsed="1"/>
@@ -6954,22 +6804,22 @@
     <w:lsdException w:name="index 7" w:semiHidden="1" w:unhideWhenUsed="1"/>
     <w:lsdException w:name="index 8" w:semiHidden="1" w:unhideWhenUsed="1"/>
     <w:lsdException w:name="index 9" w:semiHidden="1" w:unhideWhenUsed="1"/>
-    <w:lsdException w:name="toc 1" w:uiPriority="39" w:semiHidden="1" w:unhideWhenUsed="1"/>
-    <w:lsdException w:name="toc 2" w:uiPriority="39" w:semiHidden="1" w:unhideWhenUsed="1"/>
-    <w:lsdException w:name="toc 3" w:uiPriority="39" w:semiHidden="1" w:unhideWhenUsed="1"/>
-    <w:lsdException w:name="toc 4" w:uiPriority="39" w:semiHidden="1" w:unhideWhenUsed="1"/>
-    <w:lsdException w:name="toc 5" w:uiPriority="39" w:semiHidden="1" w:unhideWhenUsed="1"/>
-    <w:lsdException w:name="toc 6" w:uiPriority="39" w:semiHidden="1" w:unhideWhenUsed="1"/>
-    <w:lsdException w:name="toc 7" w:uiPriority="39" w:semiHidden="1" w:unhideWhenUsed="1"/>
-    <w:lsdException w:name="toc 8" w:uiPriority="39" w:semiHidden="1" w:unhideWhenUsed="1"/>
-    <w:lsdException w:name="toc 9" w:uiPriority="39" w:semiHidden="1" w:unhideWhenUsed="1"/>
+    <w:lsdException w:name="toc 1" w:semiHidden="1" w:uiPriority="39" w:unhideWhenUsed="1"/>
+    <w:lsdException w:name="toc 2" w:semiHidden="1" w:uiPriority="39" w:unhideWhenUsed="1"/>
+    <w:lsdException w:name="toc 3" w:semiHidden="1" w:uiPriority="39" w:unhideWhenUsed="1"/>
+    <w:lsdException w:name="toc 4" w:semiHidden="1" w:uiPriority="39" w:unhideWhenUsed="1"/>
+    <w:lsdException w:name="toc 5" w:semiHidden="1" w:uiPriority="39" w:unhideWhenUsed="1"/>
+    <w:lsdException w:name="toc 6" w:semiHidden="1" w:uiPriority="39" w:unhideWhenUsed="1"/>
+    <w:lsdException w:name="toc 7" w:semiHidden="1" w:uiPriority="39" w:unhideWhenUsed="1"/>
+    <w:lsdException w:name="toc 8" w:semiHidden="1" w:uiPriority="39" w:unhideWhenUsed="1"/>
+    <w:lsdException w:name="toc 9" w:semiHidden="1" w:uiPriority="39" w:unhideWhenUsed="1"/>
     <w:lsdException w:name="Normal Indent" w:semiHidden="1" w:unhideWhenUsed="1"/>
     <w:lsdException w:name="footnote text" w:semiHidden="1" w:unhideWhenUsed="1"/>
     <w:lsdException w:name="annotation text" w:semiHidden="1" w:unhideWhenUsed="1"/>
     <w:lsdException w:name="header" w:semiHidden="1" w:unhideWhenUsed="1"/>
     <w:lsdException w:name="footer" w:semiHidden="1" w:unhideWhenUsed="1"/>
     <w:lsdException w:name="index heading" w:semiHidden="1" w:unhideWhenUsed="1"/>
-    <w:lsdException w:name="caption" w:uiPriority="35" w:semiHidden="1" w:unhideWhenUsed="1" w:qFormat="1"/>
+    <w:lsdException w:name="caption" w:semiHidden="1" w:uiPriority="35" w:unhideWhenUsed="1" w:qFormat="1"/>
     <w:lsdException w:name="table of figures" w:semiHidden="1" w:unhideWhenUsed="1"/>
     <w:lsdException w:name="envelope address" w:semiHidden="1" w:unhideWhenUsed="1"/>
     <w:lsdException w:name="envelope return" w:semiHidden="1" w:unhideWhenUsed="1"/>
@@ -7000,7 +6850,7 @@
     <w:lsdException w:name="Title" w:uiPriority="10" w:qFormat="1"/>
     <w:lsdException w:name="Closing" w:semiHidden="1" w:unhideWhenUsed="1"/>
     <w:lsdException w:name="Signature" w:semiHidden="1" w:unhideWhenUsed="1"/>
-    <w:lsdException w:name="Default Paragraph Font" w:uiPriority="1" w:semiHidden="1" w:unhideWhenUsed="1"/>
+    <w:lsdException w:name="Default Paragraph Font" w:semiHidden="1" w:uiPriority="1" w:unhideWhenUsed="1"/>
     <w:lsdException w:name="Body Text" w:semiHidden="1" w:unhideWhenUsed="1"/>
     <w:lsdException w:name="Body Text Indent" w:semiHidden="1" w:unhideWhenUsed="1"/>
     <w:lsdException w:name="List Continue" w:semiHidden="1" w:unhideWhenUsed="1"/>
@@ -7200,8 +7050,8 @@
     <w:lsdException w:name="Subtle Reference" w:uiPriority="31" w:qFormat="1"/>
     <w:lsdException w:name="Intense Reference" w:uiPriority="32" w:qFormat="1"/>
     <w:lsdException w:name="Book Title" w:uiPriority="33" w:qFormat="1"/>
-    <w:lsdException w:name="Bibliography" w:uiPriority="37" w:semiHidden="1" w:unhideWhenUsed="1"/>
-    <w:lsdException w:name="TOC Heading" w:uiPriority="39" w:semiHidden="1" w:unhideWhenUsed="1" w:qFormat="1"/>
+    <w:lsdException w:name="Bibliography" w:semiHidden="1" w:uiPriority="37" w:unhideWhenUsed="1"/>
+    <w:lsdException w:name="TOC Heading" w:semiHidden="1" w:uiPriority="39" w:unhideWhenUsed="1" w:qFormat="1"/>
     <w:lsdException w:name="Plain Table 1" w:uiPriority="41"/>
     <w:lsdException w:name="Plain Table 2" w:uiPriority="42"/>
     <w:lsdException w:name="Plain Table 3" w:uiPriority="43"/>
@@ -7312,7 +7162,7 @@
     <w:lsdException w:name="Unresolved Mention" w:semiHidden="1" w:unhideWhenUsed="1"/>
     <w:lsdException w:name="Smart Link" w:semiHidden="1" w:unhideWhenUsed="1"/>
   </w:latentStyles>
-  <w:style w:type="paragraph" w:styleId="Normal" w:default="1">
+  <w:style w:type="paragraph" w:default="1" w:styleId="Normal">
     <w:name w:val="Normal"/>
     <w:qFormat/>
   </w:style>
@@ -7350,7 +7200,7 @@
       <w:outlineLvl w:val="1"/>
     </w:pPr>
     <w:rPr>
-      <w:rFonts w:asciiTheme="majorHAnsi" w:hAnsiTheme="majorHAnsi" w:eastAsiaTheme="majorEastAsia" w:cstheme="majorBidi"/>
+      <w:rFonts w:asciiTheme="majorHAnsi" w:eastAsiaTheme="majorEastAsia" w:hAnsiTheme="majorHAnsi" w:cstheme="majorBidi"/>
       <w:b/>
       <w:bCs/>
       <w:color w:val="000000" w:themeColor="text1"/>
@@ -7374,7 +7224,7 @@
       <w:outlineLvl w:val="2"/>
     </w:pPr>
     <w:rPr>
-      <w:rFonts w:asciiTheme="majorHAnsi" w:hAnsiTheme="majorHAnsi" w:eastAsiaTheme="majorEastAsia" w:cstheme="majorBidi"/>
+      <w:rFonts w:asciiTheme="majorHAnsi" w:eastAsiaTheme="majorEastAsia" w:hAnsiTheme="majorHAnsi" w:cstheme="majorBidi"/>
       <w:b/>
       <w:bCs/>
       <w:color w:val="000000" w:themeColor="text1"/>
@@ -7382,13 +7232,13 @@
       <w:szCs w:val="24"/>
     </w:rPr>
   </w:style>
-  <w:style w:type="character" w:styleId="DefaultParagraphFont" w:default="1">
+  <w:style w:type="character" w:default="1" w:styleId="DefaultParagraphFont">
     <w:name w:val="Default Paragraph Font"/>
     <w:uiPriority w:val="1"/>
     <w:semiHidden/>
     <w:unhideWhenUsed/>
   </w:style>
-  <w:style w:type="table" w:styleId="TableNormal" w:default="1">
+  <w:style w:type="table" w:default="1" w:styleId="TableNormal">
     <w:name w:val="Normal Table"/>
     <w:uiPriority w:val="99"/>
     <w:semiHidden/>
@@ -7403,23 +7253,23 @@
       </w:tblCellMar>
     </w:tblPr>
   </w:style>
-  <w:style w:type="numbering" w:styleId="NoList" w:default="1">
+  <w:style w:type="numbering" w:default="1" w:styleId="NoList">
     <w:name w:val="No List"/>
     <w:uiPriority w:val="99"/>
     <w:semiHidden/>
     <w:unhideWhenUsed/>
   </w:style>
-  <w:style w:type="character" w:styleId="normaltextrun" w:customStyle="1">
+  <w:style w:type="character" w:customStyle="1" w:styleId="normaltextrun">
     <w:name w:val="normaltextrun"/>
     <w:basedOn w:val="DefaultParagraphFont"/>
     <w:rsid w:val="00F435F3"/>
   </w:style>
-  <w:style w:type="character" w:styleId="eop" w:customStyle="1">
+  <w:style w:type="character" w:customStyle="1" w:styleId="eop">
     <w:name w:val="eop"/>
     <w:basedOn w:val="DefaultParagraphFont"/>
     <w:rsid w:val="00F435F3"/>
   </w:style>
-  <w:style w:type="paragraph" w:styleId="paragraph" w:customStyle="1">
+  <w:style w:type="paragraph" w:customStyle="1" w:styleId="paragraph">
     <w:name w:val="paragraph"/>
     <w:basedOn w:val="Normal"/>
     <w:rsid w:val="00F435F3"/>
@@ -7427,17 +7277,17 @@
       <w:spacing w:before="100" w:beforeAutospacing="1" w:after="100" w:afterAutospacing="1" w:line="240" w:lineRule="auto"/>
     </w:pPr>
     <w:rPr>
-      <w:rFonts w:ascii="Times New Roman" w:hAnsi="Times New Roman" w:eastAsia="Times New Roman" w:cs="Times New Roman"/>
+      <w:rFonts w:ascii="Times New Roman" w:eastAsia="Times New Roman" w:hAnsi="Times New Roman" w:cs="Times New Roman"/>
       <w:sz w:val="24"/>
       <w:szCs w:val="24"/>
     </w:rPr>
   </w:style>
-  <w:style w:type="character" w:styleId="contextualspellingandgrammarerror" w:customStyle="1">
+  <w:style w:type="character" w:customStyle="1" w:styleId="contextualspellingandgrammarerror">
     <w:name w:val="contextualspellingandgrammarerror"/>
     <w:basedOn w:val="DefaultParagraphFont"/>
     <w:rsid w:val="00F435F3"/>
   </w:style>
-  <w:style w:type="character" w:styleId="spellingerror" w:customStyle="1">
+  <w:style w:type="character" w:customStyle="1" w:styleId="spellingerror">
     <w:name w:val="spellingerror"/>
     <w:basedOn w:val="DefaultParagraphFont"/>
     <w:rsid w:val="00F435F3"/>
@@ -7456,7 +7306,7 @@
       <w:textAlignment w:val="baseline"/>
     </w:pPr>
     <w:rPr>
-      <w:rFonts w:ascii="Calibri" w:hAnsi="Calibri" w:eastAsia="Malgun Gothic" w:cs="Calibri"/>
+      <w:rFonts w:ascii="Calibri" w:eastAsia="Malgun Gothic" w:hAnsi="Calibri" w:cs="Calibri"/>
       <w:color w:val="000000"/>
       <w:position w:val="2"/>
     </w:rPr>
@@ -7473,12 +7323,12 @@
       <w:tblStyleRowBandSize w:val="1"/>
       <w:tblStyleColBandSize w:val="1"/>
       <w:tblBorders>
-        <w:top w:val="single" w:color="FFFFFF" w:themeColor="background1" w:sz="4" w:space="0"/>
-        <w:left w:val="single" w:color="FFFFFF" w:themeColor="background1" w:sz="4" w:space="0"/>
-        <w:bottom w:val="single" w:color="FFFFFF" w:themeColor="background1" w:sz="4" w:space="0"/>
-        <w:right w:val="single" w:color="FFFFFF" w:themeColor="background1" w:sz="4" w:space="0"/>
-        <w:insideH w:val="single" w:color="FFFFFF" w:themeColor="background1" w:sz="4" w:space="0"/>
-        <w:insideV w:val="single" w:color="FFFFFF" w:themeColor="background1" w:sz="4" w:space="0"/>
+        <w:top w:val="single" w:sz="4" w:space="0" w:color="FFFFFF" w:themeColor="background1"/>
+        <w:left w:val="single" w:sz="4" w:space="0" w:color="FFFFFF" w:themeColor="background1"/>
+        <w:bottom w:val="single" w:sz="4" w:space="0" w:color="FFFFFF" w:themeColor="background1"/>
+        <w:right w:val="single" w:sz="4" w:space="0" w:color="FFFFFF" w:themeColor="background1"/>
+        <w:insideH w:val="single" w:sz="4" w:space="0" w:color="FFFFFF" w:themeColor="background1"/>
+        <w:insideV w:val="single" w:sz="4" w:space="0" w:color="FFFFFF" w:themeColor="background1"/>
       </w:tblBorders>
     </w:tblPr>
     <w:tcPr>
@@ -7493,9 +7343,9 @@
       <w:tblPr/>
       <w:tcPr>
         <w:tcBorders>
-          <w:top w:val="single" w:color="FFFFFF" w:themeColor="background1" w:sz="4" w:space="0"/>
-          <w:left w:val="single" w:color="FFFFFF" w:themeColor="background1" w:sz="4" w:space="0"/>
-          <w:right w:val="single" w:color="FFFFFF" w:themeColor="background1" w:sz="4" w:space="0"/>
+          <w:top w:val="single" w:sz="4" w:space="0" w:color="FFFFFF" w:themeColor="background1"/>
+          <w:left w:val="single" w:sz="4" w:space="0" w:color="FFFFFF" w:themeColor="background1"/>
+          <w:right w:val="single" w:sz="4" w:space="0" w:color="FFFFFF" w:themeColor="background1"/>
           <w:insideH w:val="nil"/>
           <w:insideV w:val="nil"/>
         </w:tcBorders>
@@ -7511,9 +7361,9 @@
       <w:tblPr/>
       <w:tcPr>
         <w:tcBorders>
-          <w:left w:val="single" w:color="FFFFFF" w:themeColor="background1" w:sz="4" w:space="0"/>
-          <w:bottom w:val="single" w:color="FFFFFF" w:themeColor="background1" w:sz="4" w:space="0"/>
-          <w:right w:val="single" w:color="FFFFFF" w:themeColor="background1" w:sz="4" w:space="0"/>
+          <w:left w:val="single" w:sz="4" w:space="0" w:color="FFFFFF" w:themeColor="background1"/>
+          <w:bottom w:val="single" w:sz="4" w:space="0" w:color="FFFFFF" w:themeColor="background1"/>
+          <w:right w:val="single" w:sz="4" w:space="0" w:color="FFFFFF" w:themeColor="background1"/>
           <w:insideH w:val="nil"/>
           <w:insideV w:val="nil"/>
         </w:tcBorders>
@@ -7529,9 +7379,9 @@
       <w:tblPr/>
       <w:tcPr>
         <w:tcBorders>
-          <w:top w:val="single" w:color="FFFFFF" w:themeColor="background1" w:sz="4" w:space="0"/>
-          <w:left w:val="single" w:color="FFFFFF" w:themeColor="background1" w:sz="4" w:space="0"/>
-          <w:bottom w:val="single" w:color="FFFFFF" w:themeColor="background1" w:sz="4" w:space="0"/>
+          <w:top w:val="single" w:sz="4" w:space="0" w:color="FFFFFF" w:themeColor="background1"/>
+          <w:left w:val="single" w:sz="4" w:space="0" w:color="FFFFFF" w:themeColor="background1"/>
+          <w:bottom w:val="single" w:sz="4" w:space="0" w:color="FFFFFF" w:themeColor="background1"/>
           <w:insideV w:val="nil"/>
         </w:tcBorders>
         <w:shd w:val="clear" w:color="auto" w:fill="5B9BD5" w:themeFill="accent5"/>
@@ -7546,9 +7396,9 @@
       <w:tblPr/>
       <w:tcPr>
         <w:tcBorders>
-          <w:top w:val="single" w:color="FFFFFF" w:themeColor="background1" w:sz="4" w:space="0"/>
-          <w:bottom w:val="single" w:color="FFFFFF" w:themeColor="background1" w:sz="4" w:space="0"/>
-          <w:right w:val="single" w:color="FFFFFF" w:themeColor="background1" w:sz="4" w:space="0"/>
+          <w:top w:val="single" w:sz="4" w:space="0" w:color="FFFFFF" w:themeColor="background1"/>
+          <w:bottom w:val="single" w:sz="4" w:space="0" w:color="FFFFFF" w:themeColor="background1"/>
+          <w:right w:val="single" w:sz="4" w:space="0" w:color="FFFFFF" w:themeColor="background1"/>
           <w:insideV w:val="nil"/>
         </w:tcBorders>
         <w:shd w:val="clear" w:color="auto" w:fill="5B9BD5" w:themeFill="accent5"/>
@@ -7577,12 +7427,12 @@
     </w:pPr>
     <w:tblPr>
       <w:tblBorders>
-        <w:top w:val="single" w:color="auto" w:sz="4" w:space="0"/>
-        <w:left w:val="single" w:color="auto" w:sz="4" w:space="0"/>
-        <w:bottom w:val="single" w:color="auto" w:sz="4" w:space="0"/>
-        <w:right w:val="single" w:color="auto" w:sz="4" w:space="0"/>
-        <w:insideH w:val="single" w:color="auto" w:sz="4" w:space="0"/>
-        <w:insideV w:val="single" w:color="auto" w:sz="4" w:space="0"/>
+        <w:top w:val="single" w:sz="4" w:space="0" w:color="auto"/>
+        <w:left w:val="single" w:sz="4" w:space="0" w:color="auto"/>
+        <w:bottom w:val="single" w:sz="4" w:space="0" w:color="auto"/>
+        <w:right w:val="single" w:sz="4" w:space="0" w:color="auto"/>
+        <w:insideH w:val="single" w:sz="4" w:space="0" w:color="auto"/>
+        <w:insideV w:val="single" w:sz="4" w:space="0" w:color="auto"/>
       </w:tblBorders>
     </w:tblPr>
   </w:style>
@@ -7613,7 +7463,7 @@
       <w:szCs w:val="20"/>
     </w:rPr>
   </w:style>
-  <w:style w:type="character" w:styleId="CommentTextChar" w:customStyle="1">
+  <w:style w:type="character" w:customStyle="1" w:styleId="CommentTextChar">
     <w:name w:val="Comment Text Char"/>
     <w:basedOn w:val="DefaultParagraphFont"/>
     <w:link w:val="CommentText"/>
@@ -7638,7 +7488,7 @@
       <w:bCs/>
     </w:rPr>
   </w:style>
-  <w:style w:type="character" w:styleId="CommentSubjectChar" w:customStyle="1">
+  <w:style w:type="character" w:customStyle="1" w:styleId="CommentSubjectChar">
     <w:name w:val="Comment Subject Char"/>
     <w:basedOn w:val="CommentTextChar"/>
     <w:link w:val="CommentSubject"/>
@@ -7667,7 +7517,7 @@
       <w:spacing w:after="0" w:line="240" w:lineRule="auto"/>
     </w:pPr>
   </w:style>
-  <w:style w:type="character" w:styleId="HeaderChar" w:customStyle="1">
+  <w:style w:type="character" w:customStyle="1" w:styleId="HeaderChar">
     <w:name w:val="Header Char"/>
     <w:basedOn w:val="DefaultParagraphFont"/>
     <w:link w:val="Header"/>
@@ -7689,7 +7539,7 @@
       <w:spacing w:after="0" w:line="240" w:lineRule="auto"/>
     </w:pPr>
   </w:style>
-  <w:style w:type="character" w:styleId="FooterChar" w:customStyle="1">
+  <w:style w:type="character" w:customStyle="1" w:styleId="FooterChar">
     <w:name w:val="Footer Char"/>
     <w:basedOn w:val="DefaultParagraphFont"/>
     <w:link w:val="Footer"/>
@@ -7709,35 +7559,35 @@
       <w:contextualSpacing/>
     </w:pPr>
     <w:rPr>
-      <w:rFonts w:asciiTheme="majorHAnsi" w:hAnsiTheme="majorHAnsi" w:eastAsiaTheme="majorEastAsia" w:cstheme="majorBidi"/>
+      <w:rFonts w:asciiTheme="majorHAnsi" w:eastAsiaTheme="majorEastAsia" w:hAnsiTheme="majorHAnsi" w:cstheme="majorBidi"/>
       <w:spacing w:val="-10"/>
       <w:kern w:val="28"/>
       <w:sz w:val="48"/>
       <w:szCs w:val="56"/>
     </w:rPr>
   </w:style>
-  <w:style w:type="character" w:styleId="TitleChar" w:customStyle="1">
+  <w:style w:type="character" w:customStyle="1" w:styleId="TitleChar">
     <w:name w:val="Title Char"/>
     <w:basedOn w:val="DefaultParagraphFont"/>
     <w:link w:val="Title"/>
     <w:uiPriority w:val="10"/>
     <w:rsid w:val="00915062"/>
     <w:rPr>
-      <w:rFonts w:asciiTheme="majorHAnsi" w:hAnsiTheme="majorHAnsi" w:eastAsiaTheme="majorEastAsia" w:cstheme="majorBidi"/>
+      <w:rFonts w:asciiTheme="majorHAnsi" w:eastAsiaTheme="majorEastAsia" w:hAnsiTheme="majorHAnsi" w:cstheme="majorBidi"/>
       <w:spacing w:val="-10"/>
       <w:kern w:val="28"/>
       <w:sz w:val="48"/>
       <w:szCs w:val="56"/>
     </w:rPr>
   </w:style>
-  <w:style w:type="character" w:styleId="Heading1Char" w:customStyle="1">
+  <w:style w:type="character" w:customStyle="1" w:styleId="Heading1Char">
     <w:name w:val="Heading 1 Char"/>
     <w:basedOn w:val="DefaultParagraphFont"/>
     <w:link w:val="Heading1"/>
     <w:uiPriority w:val="9"/>
     <w:rsid w:val="000C2F66"/>
     <w:rPr>
-      <w:rFonts w:asciiTheme="majorHAnsi" w:hAnsiTheme="majorHAnsi" w:eastAsiaTheme="majorEastAsia" w:cstheme="majorBidi"/>
+      <w:rFonts w:asciiTheme="majorHAnsi" w:eastAsiaTheme="majorEastAsia" w:hAnsiTheme="majorHAnsi" w:cstheme="majorBidi"/>
       <w:b/>
       <w:bCs/>
       <w:color w:val="000000" w:themeColor="text1"/>
@@ -7745,14 +7595,14 @@
       <w:szCs w:val="36"/>
     </w:rPr>
   </w:style>
-  <w:style w:type="character" w:styleId="Heading2Char" w:customStyle="1">
+  <w:style w:type="character" w:customStyle="1" w:styleId="Heading2Char">
     <w:name w:val="Heading 2 Char"/>
     <w:basedOn w:val="DefaultParagraphFont"/>
     <w:link w:val="Heading2"/>
     <w:uiPriority w:val="9"/>
     <w:rsid w:val="000C2F66"/>
     <w:rPr>
-      <w:rFonts w:asciiTheme="majorHAnsi" w:hAnsiTheme="majorHAnsi" w:eastAsiaTheme="majorEastAsia" w:cstheme="majorBidi"/>
+      <w:rFonts w:asciiTheme="majorHAnsi" w:eastAsiaTheme="majorEastAsia" w:hAnsiTheme="majorHAnsi" w:cstheme="majorBidi"/>
       <w:b/>
       <w:bCs/>
       <w:color w:val="000000" w:themeColor="text1"/>
@@ -7780,14 +7630,14 @@
       <w:szCs w:val="18"/>
     </w:rPr>
   </w:style>
-  <w:style w:type="character" w:styleId="Heading3Char" w:customStyle="1">
+  <w:style w:type="character" w:customStyle="1" w:styleId="Heading3Char">
     <w:name w:val="Heading 3 Char"/>
     <w:basedOn w:val="DefaultParagraphFont"/>
     <w:link w:val="Heading3"/>
     <w:uiPriority w:val="9"/>
     <w:rsid w:val="000C2F66"/>
     <w:rPr>
-      <w:rFonts w:asciiTheme="majorHAnsi" w:hAnsiTheme="majorHAnsi" w:eastAsiaTheme="majorEastAsia" w:cstheme="majorBidi"/>
+      <w:rFonts w:asciiTheme="majorHAnsi" w:eastAsiaTheme="majorEastAsia" w:hAnsiTheme="majorHAnsi" w:cstheme="majorBidi"/>
       <w:b/>
       <w:bCs/>
       <w:color w:val="000000" w:themeColor="text1"/>
@@ -7826,7 +7676,7 @@
       <w:sz w:val="28"/>
     </w:rPr>
   </w:style>
-  <w:style w:type="character" w:styleId="SubtitleChar" w:customStyle="1">
+  <w:style w:type="character" w:customStyle="1" w:styleId="SubtitleChar">
     <w:name w:val="Subtitle Char"/>
     <w:aliases w:val="Title for Table Char"/>
     <w:basedOn w:val="DefaultParagraphFont"/>
@@ -7864,7 +7714,7 @@
       <w:shd w:val="clear" w:color="auto" w:fill="E1DFDD"/>
     </w:rPr>
   </w:style>
-  <w:style w:type="paragraph" w:styleId="Worksheetsubtitle" w:customStyle="1">
+  <w:style w:type="paragraph" w:customStyle="1" w:styleId="Worksheetsubtitle">
     <w:name w:val="Worksheet subtitle"/>
     <w:basedOn w:val="Subtitle"/>
     <w:link w:val="WorksheetsubtitleChar"/>
@@ -7880,7 +7730,7 @@
       <w:szCs w:val="36"/>
     </w:rPr>
   </w:style>
-  <w:style w:type="character" w:styleId="WorksheetsubtitleChar" w:customStyle="1">
+  <w:style w:type="character" w:customStyle="1" w:styleId="WorksheetsubtitleChar">
     <w:name w:val="Worksheet subtitle Char"/>
     <w:basedOn w:val="SubtitleChar"/>
     <w:link w:val="Worksheetsubtitle"/>
@@ -7906,12 +7756,12 @@
       <w:tblStyleRowBandSize w:val="1"/>
       <w:tblStyleColBandSize w:val="1"/>
       <w:tblBorders>
-        <w:top w:val="single" w:color="BFBFBF" w:themeColor="background1" w:themeShade="BF" w:sz="4" w:space="0"/>
-        <w:left w:val="single" w:color="BFBFBF" w:themeColor="background1" w:themeShade="BF" w:sz="4" w:space="0"/>
-        <w:bottom w:val="single" w:color="BFBFBF" w:themeColor="background1" w:themeShade="BF" w:sz="4" w:space="0"/>
-        <w:right w:val="single" w:color="BFBFBF" w:themeColor="background1" w:themeShade="BF" w:sz="4" w:space="0"/>
-        <w:insideH w:val="single" w:color="BFBFBF" w:themeColor="background1" w:themeShade="BF" w:sz="4" w:space="0"/>
-        <w:insideV w:val="single" w:color="BFBFBF" w:themeColor="background1" w:themeShade="BF" w:sz="4" w:space="0"/>
+        <w:top w:val="single" w:sz="4" w:space="0" w:color="BFBFBF" w:themeColor="background1" w:themeShade="BF"/>
+        <w:left w:val="single" w:sz="4" w:space="0" w:color="BFBFBF" w:themeColor="background1" w:themeShade="BF"/>
+        <w:bottom w:val="single" w:sz="4" w:space="0" w:color="BFBFBF" w:themeColor="background1" w:themeShade="BF"/>
+        <w:right w:val="single" w:sz="4" w:space="0" w:color="BFBFBF" w:themeColor="background1" w:themeShade="BF"/>
+        <w:insideH w:val="single" w:sz="4" w:space="0" w:color="BFBFBF" w:themeColor="background1" w:themeShade="BF"/>
+        <w:insideV w:val="single" w:sz="4" w:space="0" w:color="BFBFBF" w:themeColor="background1" w:themeShade="BF"/>
       </w:tblBorders>
     </w:tblPr>
     <w:tblStylePr w:type="firstRow">
@@ -7928,7 +7778,7 @@
       <w:tblPr/>
       <w:tcPr>
         <w:tcBorders>
-          <w:top w:val="double" w:color="BFBFBF" w:themeColor="background1" w:themeShade="BF" w:sz="4" w:space="0"/>
+          <w:top w:val="double" w:sz="4" w:space="0" w:color="BFBFBF" w:themeColor="background1" w:themeShade="BF"/>
         </w:tcBorders>
       </w:tcPr>
     </w:tblStylePr>
@@ -7969,39 +7819,6 @@
     </w:rPr>
   </w:style>
 </w:styles>
-</file>
-
-<file path=word/glossary/document.xml><?xml version="1.0" encoding="utf-8"?>
-<w:glossaryDocument xmlns:w14="http://schemas.microsoft.com/office/word/2010/wordml" xmlns:w="http://schemas.openxmlformats.org/wordprocessingml/2006/main">
-  <w:docParts>
-    <w:docPart>
-      <w:docPartPr>
-        <w:name w:val="DefaultPlaceholder_1081868574"/>
-        <w:category>
-          <w:name w:val="General"/>
-          <w:gallery w:val="placeholder"/>
-        </w:category>
-        <w:types>
-          <w:type w:val="bbPlcHdr"/>
-        </w:types>
-        <w:behaviors>
-          <w:behavior w:val="content"/>
-        </w:behaviors>
-        <w:guid w:val="{6a896e50-695d-45f6-8ab4-013a1f35158b}"/>
-      </w:docPartPr>
-      <w:docPartBody>
-        <w:p>
-          <w:r>
-            <w:rPr>
-              <w:rStyle w:val="PlaceholderText"/>
-            </w:rPr>
-            <w:t/>
-          </w:r>
-        </w:p>
-      </w:docPartBody>
-    </w:docPart>
-  </w:docParts>
-</w:glossaryDocument>
 </file>
 
 <file path=word/theme/theme1.xml><?xml version="1.0" encoding="utf-8"?>
@@ -8325,7 +8142,7 @@
     <Record xmlns="4ffa91fb-a0ff-4ac5-b2db-65c790d184a4">Shared</Record>
     <_ip_UnifiedCompliancePolicyProperties xmlns="http://schemas.microsoft.com/sharepoint/v3" xsi:nil="true"/>
     <Rights xmlns="4ffa91fb-a0ff-4ac5-b2db-65c790d184a4" xsi:nil="true"/>
-    <Document_x0020_Creation_x0020_Date xmlns="4ffa91fb-a0ff-4ac5-b2db-65c790d184a4">2023-09-28T14:31:49+00:00</Document_x0020_Creation_x0020_Date>
+    <Document_x0020_Creation_x0020_Date xmlns="4ffa91fb-a0ff-4ac5-b2db-65c790d184a4">2024-05-14T19:15:00+00:00</Document_x0020_Creation_x0020_Date>
     <EPA_x0020_Office xmlns="4ffa91fb-a0ff-4ac5-b2db-65c790d184a4" xsi:nil="true"/>
     <CategoryDescription xmlns="http://schemas.microsoft.com/sharepoint.v3" xsi:nil="true"/>
     <Identifier xmlns="4ffa91fb-a0ff-4ac5-b2db-65c790d184a4" xsi:nil="true"/>
@@ -8361,8 +8178,8 @@
 </file>
 
 <file path=customXml/item3.xml><?xml version="1.0" encoding="utf-8"?>
-<ct:contentTypeSchema xmlns:ct="http://schemas.microsoft.com/office/2006/metadata/contentType" xmlns:ma="http://schemas.microsoft.com/office/2006/metadata/properties/metaAttributes" ct:_="" ma:_="" ma:contentTypeName="Document" ma:contentTypeID="0x010100BCAB26B0D8085F48A9144F3A5DA03370" ma:contentTypeVersion="18" ma:contentTypeDescription="Create a new document." ma:contentTypeScope="" ma:versionID="006fc7756235417defccc7e0165cd4c6">
-  <xsd:schema xmlns:xsd="http://www.w3.org/2001/XMLSchema" xmlns:xs="http://www.w3.org/2001/XMLSchema" xmlns:p="http://schemas.microsoft.com/office/2006/metadata/properties" xmlns:ns1="http://schemas.microsoft.com/sharepoint/v3" xmlns:ns2="4ffa91fb-a0ff-4ac5-b2db-65c790d184a4" xmlns:ns3="http://schemas.microsoft.com/sharepoint.v3" xmlns:ns4="http://schemas.microsoft.com/sharepoint/v3/fields" xmlns:ns5="c3fe2bc6-81ec-4aad-a296-b74ae9f31a66" xmlns:ns6="8f0ccb0b-2b45-4ecf-807d-d8fd9145fac4" targetNamespace="http://schemas.microsoft.com/office/2006/metadata/properties" ma:root="true" ma:fieldsID="416d1eedb3f530b4845cdd334edb97e3" ns1:_="" ns2:_="" ns3:_="" ns4:_="" ns5:_="" ns6:_="">
+<ct:contentTypeSchema xmlns:ct="http://schemas.microsoft.com/office/2006/metadata/contentType" xmlns:ma="http://schemas.microsoft.com/office/2006/metadata/properties/metaAttributes" ct:_="" ma:_="" ma:contentTypeName="Document" ma:contentTypeID="0x010100BCAB26B0D8085F48A9144F3A5DA03370" ma:contentTypeVersion="19" ma:contentTypeDescription="Create a new document." ma:contentTypeScope="" ma:versionID="4d8d7f495aa0be155ecc77c26690d018">
+  <xsd:schema xmlns:xsd="http://www.w3.org/2001/XMLSchema" xmlns:xs="http://www.w3.org/2001/XMLSchema" xmlns:p="http://schemas.microsoft.com/office/2006/metadata/properties" xmlns:ns1="http://schemas.microsoft.com/sharepoint/v3" xmlns:ns2="4ffa91fb-a0ff-4ac5-b2db-65c790d184a4" xmlns:ns3="http://schemas.microsoft.com/sharepoint.v3" xmlns:ns4="http://schemas.microsoft.com/sharepoint/v3/fields" xmlns:ns5="c3fe2bc6-81ec-4aad-a296-b74ae9f31a66" xmlns:ns6="8f0ccb0b-2b45-4ecf-807d-d8fd9145fac4" targetNamespace="http://schemas.microsoft.com/office/2006/metadata/properties" ma:root="true" ma:fieldsID="3cba019cd5364dd04e4462acda60f78d" ns1:_="" ns2:_="" ns3:_="" ns4:_="" ns5:_="" ns6:_="">
     <xsd:import namespace="http://schemas.microsoft.com/sharepoint/v3"/>
     <xsd:import namespace="4ffa91fb-a0ff-4ac5-b2db-65c790d184a4"/>
     <xsd:import namespace="http://schemas.microsoft.com/sharepoint.v3"/>
@@ -8407,6 +8224,7 @@
                 <xsd:element ref="ns1:_ip_UnifiedCompliancePolicyUIAction" minOccurs="0"/>
                 <xsd:element ref="ns5:MediaServiceObjectDetectorVersions" minOccurs="0"/>
                 <xsd:element ref="ns5:slidedeckversion" minOccurs="0"/>
+                <xsd:element ref="ns5:MediaServiceSearchProperties" minOccurs="0"/>
               </xsd:all>
             </xsd:complexType>
           </xsd:element>
@@ -8697,6 +8515,11 @@
         </xsd:restriction>
       </xsd:simpleType>
     </xsd:element>
+    <xsd:element name="MediaServiceSearchProperties" ma:index="44" nillable="true" ma:displayName="MediaServiceSearchProperties" ma:hidden="true" ma:internalName="MediaServiceSearchProperties" ma:readOnly="true">
+      <xsd:simpleType>
+        <xsd:restriction base="dms:Note"/>
+      </xsd:simpleType>
+    </xsd:element>
   </xsd:schema>
   <xsd:schema xmlns:xsd="http://www.w3.org/2001/XMLSchema" xmlns:xs="http://www.w3.org/2001/XMLSchema" xmlns:dms="http://schemas.microsoft.com/office/2006/documentManagement/types" xmlns:pc="http://schemas.microsoft.com/office/infopath/2007/PartnerControls" targetNamespace="8f0ccb0b-2b45-4ecf-807d-d8fd9145fac4" elementFormDefault="qualified">
     <xsd:import namespace="http://schemas.microsoft.com/office/2006/documentManagement/types"/>
@@ -8862,7 +8685,7 @@
 </file>
 
 <file path=customXml/itemProps3.xml><?xml version="1.0" encoding="utf-8"?>
-<ds:datastoreItem xmlns:ds="http://schemas.openxmlformats.org/officeDocument/2006/customXml" ds:itemID="{185D6E1F-AB45-4FC9-8D0B-5E4B6397465B}"/>
+<ds:datastoreItem xmlns:ds="http://schemas.openxmlformats.org/officeDocument/2006/customXml" ds:itemID="{B6EEB397-3575-4059-9A0F-918947566517}"/>
 </file>
 
 <file path=customXml/itemProps4.xml><?xml version="1.0" encoding="utf-8"?>
@@ -8874,5 +8697,5 @@
 </file>
 
 <file path=customXml/itemProps5.xml><?xml version="1.0" encoding="utf-8"?>
-<ds:datastoreItem xmlns:ds="http://schemas.openxmlformats.org/officeDocument/2006/customXml" ds:itemID="{E982BA5D-DFFE-49FB-B995-AE68E839D34E}"/>
+<ds:datastoreItem xmlns:ds="http://schemas.openxmlformats.org/officeDocument/2006/customXml" ds:itemID="{3242F238-C79B-45EE-B659-E28087BE5A99}"/>
 </file>
</xml_diff>